<commit_message>
Durchgelesen, Formulierungen etwas angepasst. Sonst i.o..
</commit_message>
<xml_diff>
--- a/EAT_Dokumentation_Labor_V0-01.docx
+++ b/EAT_Dokumentation_Labor_V0-01.docx
@@ -49,6 +49,7 @@
                 <w:dataBinding w:prefixMappings="xmlns:ns0='http://schemas.openxmlformats.org/officeDocument/2006/extended-properties'" w:xpath="/ns0:Properties[1]/ns0:Company[1]" w:storeItemID="{6668398D-A668-4E3E-A5EB-62B293D839F1}"/>
                 <w:text/>
               </w:sdtPr>
+              <w:sdtEndPr/>
               <w:sdtContent>
                 <w:tc>
                   <w:tcPr>
@@ -76,7 +77,7 @@
                       </w:rPr>
                       <w:t xml:space="preserve">[ </w:t>
                     </w:r>
-                    <w:proofErr w:type="gramStart"/>
+                    <w:proofErr w:type="spellStart"/>
                     <w:r>
                       <w:rPr>
                         <w:color w:val="2E74B5" w:themeColor="accent1" w:themeShade="BF"/>
@@ -85,6 +86,7 @@
                       </w:rPr>
                       <w:t>Labordokumentaiton</w:t>
                     </w:r>
+                    <w:proofErr w:type="spellEnd"/>
                     <w:r>
                       <w:rPr>
                         <w:color w:val="2E74B5" w:themeColor="accent1" w:themeShade="BF"/>
@@ -93,7 +95,6 @@
                       </w:rPr>
                       <w:t xml:space="preserve"> ]</w:t>
                     </w:r>
-                    <w:proofErr w:type="gramEnd"/>
                   </w:p>
                 </w:tc>
               </w:sdtContent>
@@ -118,6 +119,7 @@
                   <w:dataBinding w:prefixMappings="xmlns:ns0='http://schemas.openxmlformats.org/package/2006/metadata/core-properties' xmlns:ns1='http://purl.org/dc/elements/1.1/'" w:xpath="/ns0:coreProperties[1]/ns1:title[1]" w:storeItemID="{6C3C8BC8-F283-45AE-878A-BAB7291924A1}"/>
                   <w:text/>
                 </w:sdtPr>
+                <w:sdtEndPr/>
                 <w:sdtContent>
                   <w:p>
                     <w:pPr>
@@ -130,7 +132,6 @@
                         <w:szCs w:val="88"/>
                       </w:rPr>
                     </w:pPr>
-                    <w:proofErr w:type="gramStart"/>
                     <w:r>
                       <w:rPr>
                         <w:rFonts w:eastAsia="Malgun Gothic" w:cs="Malgun Gothic Semilight"/>
@@ -151,7 +152,6 @@
                       </w:rPr>
                       <w:t>EAT</w:t>
                     </w:r>
-                    <w:proofErr w:type="gramEnd"/>
                     <w:r>
                       <w:rPr>
                         <w:rFonts w:eastAsia="Malgun Gothic" w:cs="Malgun Gothic Semilight"/>
@@ -180,6 +180,7 @@
                 <w:dataBinding w:prefixMappings="xmlns:ns0='http://schemas.openxmlformats.org/package/2006/metadata/core-properties' xmlns:ns1='http://purl.org/dc/elements/1.1/'" w:xpath="/ns0:coreProperties[1]/ns1:subject[1]" w:storeItemID="{6C3C8BC8-F283-45AE-878A-BAB7291924A1}"/>
                 <w:text/>
               </w:sdtPr>
+              <w:sdtEndPr/>
               <w:sdtContent>
                 <w:tc>
                   <w:tcPr>
@@ -207,7 +208,6 @@
                       </w:rPr>
                       <w:t xml:space="preserve">[ </w:t>
                     </w:r>
-                    <w:proofErr w:type="gramStart"/>
                     <w:r>
                       <w:rPr>
                         <w:color w:val="2E74B5" w:themeColor="accent1" w:themeShade="BF"/>
@@ -224,7 +224,6 @@
                       </w:rPr>
                       <w:t xml:space="preserve"> ]</w:t>
                     </w:r>
-                    <w:proofErr w:type="gramEnd"/>
                   </w:p>
                 </w:tc>
               </w:sdtContent>
@@ -281,7 +280,7 @@
                 <mc:AlternateContent>
                   <mc:Choice Requires="wps">
                     <w:drawing>
-                      <wp:anchor distT="0" distB="0" distL="114300" distR="114300" simplePos="0" relativeHeight="251648000" behindDoc="0" locked="0" layoutInCell="1" allowOverlap="1" wp14:anchorId="68F813D0" wp14:editId="6AAA5183">
+                      <wp:anchor distT="0" distB="0" distL="114300" distR="114300" simplePos="0" relativeHeight="251650048" behindDoc="0" locked="0" layoutInCell="1" allowOverlap="1" wp14:anchorId="68F813D0" wp14:editId="6AAA5183">
                         <wp:simplePos x="0" y="0"/>
                         <wp:positionH relativeFrom="column">
                           <wp:posOffset>2623763</wp:posOffset>
@@ -386,7 +385,7 @@
                         <v:stroke joinstyle="miter"/>
                         <v:path gradientshapeok="t" o:connecttype="rect"/>
                       </v:shapetype>
-                      <v:shape id="Textfeld 2" o:spid="_x0000_s1026" type="#_x0000_t202" style="position:absolute;left:0;text-align:left;margin-left:206.6pt;margin-top:.45pt;width:252.35pt;height:94.75pt;z-index:251648000;visibility:visible;mso-wrap-style:square;mso-width-percent:0;mso-height-percent:0;mso-wrap-distance-left:9pt;mso-wrap-distance-top:0;mso-wrap-distance-right:9pt;mso-wrap-distance-bottom:0;mso-position-horizontal:absolute;mso-position-horizontal-relative:text;mso-position-vertical:absolute;mso-position-vertical-relative:text;mso-width-percent:0;mso-height-percent:0;mso-width-relative:margin;mso-height-relative:margin;v-text-anchor:top" o:gfxdata="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" filled="f" stroked="f">
+                      <v:shape id="Textfeld 2" o:spid="_x0000_s1026" type="#_x0000_t202" style="position:absolute;left:0;text-align:left;margin-left:206.6pt;margin-top:.45pt;width:252.35pt;height:94.75pt;z-index:251650048;visibility:visible;mso-wrap-style:square;mso-width-percent:0;mso-height-percent:0;mso-wrap-distance-left:9pt;mso-wrap-distance-top:0;mso-wrap-distance-right:9pt;mso-wrap-distance-bottom:0;mso-position-horizontal:absolute;mso-position-horizontal-relative:text;mso-position-vertical:absolute;mso-position-vertical-relative:text;mso-width-percent:0;mso-height-percent:0;mso-width-relative:margin;mso-height-relative:margin;v-text-anchor:top" o:gfxdata="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" filled="f" stroked="f">
                         <v:textbox>
                           <w:txbxContent>
                             <w:p>
@@ -569,6 +568,12 @@
           <w:r>
             <w:rPr>
               <w:b/>
+              <w:lang w:val="fr-CH"/>
+              <w:rPrChange w:id="0" w:author="Giordano" w:date="2017-11-19T03:05:00Z">
+                <w:rPr>
+                  <w:b/>
+                </w:rPr>
+              </w:rPrChange>
             </w:rPr>
             <w:tab/>
           </w:r>
@@ -577,8 +582,17 @@
               <w:b/>
               <w:lang w:val="en-US"/>
             </w:rPr>
-            <w:t>Giordano Altomare</w:t>
+            <w:t xml:space="preserve">Giordano </w:t>
           </w:r>
+          <w:proofErr w:type="spellStart"/>
+          <w:r>
+            <w:rPr>
+              <w:b/>
+              <w:lang w:val="en-US"/>
+            </w:rPr>
+            <w:t>Altomare</w:t>
+          </w:r>
+          <w:proofErr w:type="spellEnd"/>
           <w:r>
             <w:rPr>
               <w:b/>
@@ -671,8 +685,17 @@
               <w:b/>
               <w:lang w:val="de-DE"/>
             </w:rPr>
-            <w:t>Adrian Omlin</w:t>
+            <w:t xml:space="preserve">Adrian </w:t>
           </w:r>
+          <w:proofErr w:type="spellStart"/>
+          <w:r>
+            <w:rPr>
+              <w:b/>
+              <w:lang w:val="de-DE"/>
+            </w:rPr>
+            <w:t>Omlin</w:t>
+          </w:r>
+          <w:proofErr w:type="spellEnd"/>
         </w:p>
         <w:p>
           <w:pPr>
@@ -740,17 +763,41 @@
     </w:sdt>
     <w:p>
       <w:pPr>
+        <w:spacing w:line="259" w:lineRule="auto"/>
+        <w:jc w:val="left"/>
+        <w:rPr>
+          <w:ins w:id="1" w:author="Giordano" w:date="2017-11-19T03:04:00Z"/>
+          <w:rFonts w:asciiTheme="majorHAnsi" w:eastAsiaTheme="majorEastAsia" w:hAnsiTheme="majorHAnsi" w:cstheme="majorBidi"/>
+          <w:color w:val="2E74B5" w:themeColor="accent1" w:themeShade="BF"/>
+          <w:sz w:val="26"/>
+          <w:szCs w:val="26"/>
+        </w:rPr>
+      </w:pPr>
+      <w:bookmarkStart w:id="2" w:name="_Toc497836890"/>
+      <w:ins w:id="3" w:author="Giordano" w:date="2017-11-19T03:04:00Z">
+        <w:r>
+          <w:br w:type="page"/>
+        </w:r>
+      </w:ins>
+    </w:p>
+    <w:p>
+      <w:pPr>
         <w:pStyle w:val="berschrift1"/>
         <w:numPr>
           <w:ilvl w:val="0"/>
           <w:numId w:val="0"/>
         </w:numPr>
-      </w:pPr>
-      <w:bookmarkStart w:id="0" w:name="_Toc497836890"/>
-      <w:r>
-        <w:t>Verzeichnisse</w:t>
-      </w:r>
-      <w:bookmarkEnd w:id="0"/>
+        <w:rPr>
+          <w:del w:id="4" w:author="Giordano" w:date="2017-11-19T03:04:00Z"/>
+        </w:rPr>
+      </w:pPr>
+      <w:del w:id="5" w:author="Giordano" w:date="2017-11-19T03:04:00Z">
+        <w:r>
+          <w:lastRenderedPageBreak/>
+          <w:delText>Verzeichnisse</w:delText>
+        </w:r>
+        <w:bookmarkEnd w:id="2"/>
+      </w:del>
     </w:p>
     <w:p>
       <w:pPr>
@@ -760,11 +807,11 @@
           <w:numId w:val="0"/>
         </w:numPr>
       </w:pPr>
-      <w:bookmarkStart w:id="1" w:name="_Toc497836891"/>
+      <w:bookmarkStart w:id="6" w:name="_Toc497836891"/>
       <w:r>
         <w:t>Inhaltsverzeichnis</w:t>
       </w:r>
-      <w:bookmarkEnd w:id="1"/>
+      <w:bookmarkEnd w:id="6"/>
     </w:p>
     <w:p>
       <w:pPr>
@@ -1353,18 +1400,37 @@
           <w:ilvl w:val="0"/>
           <w:numId w:val="0"/>
         </w:numPr>
-      </w:pPr>
-      <w:bookmarkStart w:id="2" w:name="_Toc432366788"/>
-      <w:bookmarkStart w:id="3" w:name="_Toc497836892"/>
-      <w:r>
-        <w:lastRenderedPageBreak/>
-        <w:t>Abbildung und Tabellen Verzeichnis</w:t>
-      </w:r>
-      <w:bookmarkEnd w:id="2"/>
-      <w:bookmarkEnd w:id="3"/>
-    </w:p>
-    <w:p>
-      <w:fldSimple w:instr=" TOC \h \z \c &quot;Abbildung&quot; ">
+        <w:rPr>
+          <w:del w:id="7" w:author="Giordano" w:date="2017-11-19T03:04:00Z"/>
+        </w:rPr>
+      </w:pPr>
+      <w:bookmarkStart w:id="8" w:name="_Toc432366788"/>
+      <w:bookmarkStart w:id="9" w:name="_Toc497836892"/>
+      <w:del w:id="10" w:author="Giordano" w:date="2017-11-19T03:04:00Z">
+        <w:r>
+          <w:lastRenderedPageBreak/>
+          <w:delText>Abbildung und Tabellen Verzeichnis</w:delText>
+        </w:r>
+        <w:bookmarkEnd w:id="8"/>
+        <w:bookmarkEnd w:id="9"/>
+      </w:del>
+    </w:p>
+    <w:p>
+      <w:pPr>
+        <w:rPr>
+          <w:del w:id="11" w:author="Giordano" w:date="2017-11-19T03:04:00Z"/>
+        </w:rPr>
+      </w:pPr>
+      <w:del w:id="12" w:author="Giordano" w:date="2017-11-19T03:04:00Z">
+        <w:r>
+          <w:fldChar w:fldCharType="begin"/>
+        </w:r>
+        <w:r>
+          <w:delInstrText xml:space="preserve"> TOC \h \z \c "Abbildung" </w:delInstrText>
+        </w:r>
+        <w:r>
+          <w:fldChar w:fldCharType="separate"/>
+        </w:r>
         <w:r>
           <w:rPr>
             <w:b/>
@@ -1372,21 +1438,8 @@
             <w:noProof/>
             <w:lang w:val="de-DE"/>
           </w:rPr>
-          <w:t>Es konnten keine Einträge für ein Abbildungsverzeichnis gefunden werden.</w:t>
-        </w:r>
-      </w:fldSimple>
-      <w:r>
-        <w:br w:type="page"/>
-      </w:r>
-    </w:p>
-    <w:p/>
-    <w:p>
-      <w:pPr>
-        <w:rPr>
-          <w:lang w:val="en-GB"/>
-        </w:rPr>
-      </w:pPr>
-      <w:fldSimple w:instr=" TOC \h \z \c &quot;Tabelle&quot; ">
+          <w:delText>Es konnten keine Einträge für ein Abbildungsverzeichnis gefunden werden.</w:delText>
+        </w:r>
         <w:r>
           <w:rPr>
             <w:b/>
@@ -1394,19 +1447,84 @@
             <w:noProof/>
             <w:lang w:val="de-DE"/>
           </w:rPr>
-          <w:t>Es konnten keine Einträge für ein Abbildungsverzeichnis gefunden werden.</w:t>
-        </w:r>
-      </w:fldSimple>
-    </w:p>
-    <w:p/>
-    <w:p/>
+          <w:fldChar w:fldCharType="end"/>
+        </w:r>
+        <w:r>
+          <w:br w:type="page"/>
+        </w:r>
+      </w:del>
+    </w:p>
+    <w:p>
+      <w:pPr>
+        <w:rPr>
+          <w:del w:id="13" w:author="Giordano" w:date="2017-11-19T03:04:00Z"/>
+        </w:rPr>
+      </w:pPr>
+    </w:p>
+    <w:p>
+      <w:pPr>
+        <w:rPr>
+          <w:del w:id="14" w:author="Giordano" w:date="2017-11-19T03:04:00Z"/>
+          <w:lang w:val="en-GB"/>
+        </w:rPr>
+      </w:pPr>
+      <w:del w:id="15" w:author="Giordano" w:date="2017-11-19T03:04:00Z">
+        <w:r>
+          <w:fldChar w:fldCharType="begin"/>
+        </w:r>
+        <w:r>
+          <w:delInstrText xml:space="preserve"> TOC \h \z \c "Tabelle" </w:delInstrText>
+        </w:r>
+        <w:r>
+          <w:fldChar w:fldCharType="separate"/>
+        </w:r>
+        <w:r>
+          <w:rPr>
+            <w:b/>
+            <w:bCs/>
+            <w:noProof/>
+            <w:lang w:val="de-DE"/>
+          </w:rPr>
+          <w:delText>Es konnten keine Einträge für ein Abbildungsverzeichnis gefunden werden.</w:delText>
+        </w:r>
+        <w:r>
+          <w:rPr>
+            <w:b/>
+            <w:bCs/>
+            <w:noProof/>
+            <w:lang w:val="de-DE"/>
+          </w:rPr>
+          <w:fldChar w:fldCharType="end"/>
+        </w:r>
+      </w:del>
+    </w:p>
+    <w:p>
+      <w:pPr>
+        <w:rPr>
+          <w:del w:id="16" w:author="Giordano" w:date="2017-11-19T03:04:00Z"/>
+        </w:rPr>
+      </w:pPr>
+    </w:p>
+    <w:p>
+      <w:pPr>
+        <w:rPr>
+          <w:del w:id="17" w:author="Giordano" w:date="2017-11-19T03:04:00Z"/>
+        </w:rPr>
+      </w:pPr>
+    </w:p>
     <w:p>
       <w:pPr>
         <w:spacing w:line="259" w:lineRule="auto"/>
-      </w:pPr>
-    </w:p>
-    <w:p>
-      <w:pPr>
+        <w:rPr>
+          <w:del w:id="18" w:author="Giordano" w:date="2017-11-19T03:04:00Z"/>
+        </w:rPr>
+      </w:pPr>
+    </w:p>
+    <w:p>
+      <w:pPr>
+        <w:rPr>
+          <w:del w:id="19" w:author="Giordano" w:date="2017-11-19T03:04:00Z"/>
+        </w:rPr>
         <w:sectPr>
           <w:headerReference w:type="default" r:id="rId9"/>
           <w:footerReference w:type="default" r:id="rId10"/>
@@ -1428,12 +1546,11 @@
           <w:numId w:val="0"/>
         </w:numPr>
       </w:pPr>
-      <w:bookmarkStart w:id="4" w:name="_Toc497836893"/>
-      <w:r>
-        <w:lastRenderedPageBreak/>
+      <w:bookmarkStart w:id="20" w:name="_Toc497836893"/>
+      <w:r>
         <w:t>Einleitung</w:t>
       </w:r>
-      <w:bookmarkEnd w:id="4"/>
+      <w:bookmarkEnd w:id="20"/>
     </w:p>
     <w:p>
       <w:r>
@@ -1461,14 +1578,27 @@
       <w:r>
         <w:t xml:space="preserve">Tabelle </w:t>
       </w:r>
-      <w:fldSimple w:instr=" SEQ Tabelle \* ARABIC ">
-        <w:r>
-          <w:rPr>
-            <w:noProof/>
-          </w:rPr>
-          <w:t>1</w:t>
-        </w:r>
-      </w:fldSimple>
+      <w:r>
+        <w:fldChar w:fldCharType="begin"/>
+      </w:r>
+      <w:r>
+        <w:instrText xml:space="preserve"> SEQ Tabelle \* ARABIC </w:instrText>
+      </w:r>
+      <w:r>
+        <w:fldChar w:fldCharType="separate"/>
+      </w:r>
+      <w:r>
+        <w:rPr>
+          <w:noProof/>
+        </w:rPr>
+        <w:t>1</w:t>
+      </w:r>
+      <w:r>
+        <w:rPr>
+          <w:noProof/>
+        </w:rPr>
+        <w:fldChar w:fldCharType="end"/>
+      </w:r>
       <w:r>
         <w:t>: Messgeräte</w:t>
       </w:r>
@@ -1814,8 +1944,13 @@
           </w:tcPr>
           <w:p>
             <w:r>
-              <w:t>Power Analyszer</w:t>
+              <w:t xml:space="preserve">Power </w:t>
             </w:r>
+            <w:proofErr w:type="spellStart"/>
+            <w:r>
+              <w:t>Analyszer</w:t>
+            </w:r>
+            <w:proofErr w:type="spellEnd"/>
           </w:p>
         </w:tc>
         <w:tc>
@@ -1826,9 +1961,11 @@
             <w:pPr>
               <w:cnfStyle w:val="000000000000" w:firstRow="0" w:lastRow="0" w:firstColumn="0" w:lastColumn="0" w:oddVBand="0" w:evenVBand="0" w:oddHBand="0" w:evenHBand="0" w:firstRowFirstColumn="0" w:firstRowLastColumn="0" w:lastRowFirstColumn="0" w:lastRowLastColumn="0"/>
             </w:pPr>
+            <w:proofErr w:type="spellStart"/>
             <w:r>
               <w:t>Voltech</w:t>
             </w:r>
+            <w:proofErr w:type="spellEnd"/>
           </w:p>
         </w:tc>
         <w:tc>
@@ -1878,9 +2015,11 @@
             <w:pPr>
               <w:cnfStyle w:val="000000000000" w:firstRow="0" w:lastRow="0" w:firstColumn="0" w:lastColumn="0" w:oddVBand="0" w:evenVBand="0" w:oddHBand="0" w:evenHBand="0" w:firstRowFirstColumn="0" w:firstRowLastColumn="0" w:lastRowFirstColumn="0" w:lastRowLastColumn="0"/>
             </w:pPr>
+            <w:proofErr w:type="spellStart"/>
             <w:r>
               <w:t>MetraHit</w:t>
             </w:r>
+            <w:proofErr w:type="spellEnd"/>
           </w:p>
         </w:tc>
         <w:tc>
@@ -2027,7 +2166,25 @@
     </w:p>
     <w:p>
       <w:r>
-        <w:t xml:space="preserve">Der Widerstand R konnte </w:t>
+        <w:t xml:space="preserve">Der </w:t>
+      </w:r>
+      <w:ins w:id="21" w:author="Giordano" w:date="2017-11-19T03:05:00Z">
+        <w:r>
+          <w:t>Leitungs</w:t>
+        </w:r>
+      </w:ins>
+      <w:del w:id="22" w:author="Giordano" w:date="2017-11-19T03:05:00Z">
+        <w:r>
+          <w:delText>W</w:delText>
+        </w:r>
+      </w:del>
+      <w:ins w:id="23" w:author="Giordano" w:date="2017-11-19T03:05:00Z">
+        <w:r>
+          <w:t>w</w:t>
+        </w:r>
+      </w:ins>
+      <w:r>
+        <w:t xml:space="preserve">iderstand R konnte </w:t>
       </w:r>
       <w:r>
         <w:t>mit</w:t>
@@ -2099,13 +2256,7 @@
                 <w:rPr>
                   <w:rFonts w:ascii="Cambria Math" w:hAnsi="Cambria Math"/>
                 </w:rPr>
-                <m:t>0,37</m:t>
-              </m:r>
-              <m:r>
-                <w:rPr>
-                  <w:rFonts w:ascii="Cambria Math" w:hAnsi="Cambria Math"/>
-                </w:rPr>
-                <m:t xml:space="preserve"> V</m:t>
+                <m:t>0,37 V</m:t>
               </m:r>
             </m:num>
             <m:den>
@@ -2113,19 +2264,7 @@
                 <w:rPr>
                   <w:rFonts w:ascii="Cambria Math" w:hAnsi="Cambria Math"/>
                 </w:rPr>
-                <m:t>2,95</m:t>
-              </m:r>
-              <m:r>
-                <w:rPr>
-                  <w:rFonts w:ascii="Cambria Math" w:hAnsi="Cambria Math"/>
-                </w:rPr>
-                <m:t xml:space="preserve"> </m:t>
-              </m:r>
-              <m:r>
-                <w:rPr>
-                  <w:rFonts w:ascii="Cambria Math" w:hAnsi="Cambria Math"/>
-                </w:rPr>
-                <m:t>A</m:t>
+                <m:t>2,95 A</m:t>
               </m:r>
             </m:den>
           </m:f>
@@ -2133,25 +2272,7 @@
             <w:rPr>
               <w:rFonts w:ascii="Cambria Math" w:hAnsi="Cambria Math"/>
             </w:rPr>
-            <m:t>=0.</m:t>
-          </m:r>
-          <m:r>
-            <w:rPr>
-              <w:rFonts w:ascii="Cambria Math" w:hAnsi="Cambria Math"/>
-            </w:rPr>
-            <m:t>1254</m:t>
-          </m:r>
-          <m:r>
-            <w:rPr>
-              <w:rFonts w:ascii="Cambria Math" w:hAnsi="Cambria Math"/>
-            </w:rPr>
-            <m:t xml:space="preserve"> </m:t>
-          </m:r>
-          <m:r>
-            <w:rPr>
-              <w:rFonts w:ascii="Cambria Math" w:hAnsi="Cambria Math"/>
-            </w:rPr>
-            <m:t>Ω</m:t>
+            <m:t>=0.1254 Ω</m:t>
           </m:r>
         </m:oMath>
       </m:oMathPara>
@@ -2191,10 +2312,11 @@
         <w:rPr>
           <w:noProof/>
         </w:rPr>
+        <w:lastRenderedPageBreak/>
         <w:drawing>
-          <wp:inline distT="0" distB="0" distL="0" distR="0" wp14:anchorId="6956680A" wp14:editId="230603A1">
-            <wp:extent cx="3048000" cy="2286000"/>
-            <wp:effectExtent l="0" t="0" r="0" b="0"/>
+          <wp:inline distT="0" distB="0" distL="0" distR="0" wp14:anchorId="6956680A" wp14:editId="4BF75E22">
+            <wp:extent cx="3348000" cy="2511000"/>
+            <wp:effectExtent l="0" t="0" r="5080" b="3810"/>
             <wp:docPr id="48" name="Grafik 48"/>
             <wp:cNvGraphicFramePr>
               <a:graphicFrameLocks xmlns:a="http://schemas.openxmlformats.org/drawingml/2006/main" noChangeAspect="1"/>
@@ -2224,7 +2346,7 @@
                   <pic:spPr bwMode="auto">
                     <a:xfrm>
                       <a:off x="0" y="0"/>
-                      <a:ext cx="3048000" cy="2286000"/>
+                      <a:ext cx="3348000" cy="2511000"/>
                     </a:xfrm>
                     <a:prstGeom prst="rect">
                       <a:avLst/>
@@ -2252,14 +2374,30 @@
       <w:r>
         <w:t xml:space="preserve">Abbildung </w:t>
       </w:r>
-      <w:fldSimple w:instr=" SEQ Abbildung \* ARABIC ">
-        <w:r>
-          <w:rPr>
-            <w:noProof/>
-          </w:rPr>
-          <w:t>1</w:t>
-        </w:r>
-      </w:fldSimple>
+      <w:r>
+        <w:fldChar w:fldCharType="begin"/>
+      </w:r>
+      <w:r>
+        <w:instrText xml:space="preserve"> SEQ Abbildung \* ARABI</w:instrText>
+      </w:r>
+      <w:r>
+        <w:instrText xml:space="preserve">C </w:instrText>
+      </w:r>
+      <w:r>
+        <w:fldChar w:fldCharType="separate"/>
+      </w:r>
+      <w:r>
+        <w:rPr>
+          <w:noProof/>
+        </w:rPr>
+        <w:t>1</w:t>
+      </w:r>
+      <w:r>
+        <w:rPr>
+          <w:noProof/>
+        </w:rPr>
+        <w:fldChar w:fldCharType="end"/>
+      </w:r>
       <w:r>
         <w:t>: Vermessung Spule</w:t>
       </w:r>
@@ -2398,13 +2536,7 @@
                 <w:rPr>
                   <w:rFonts w:ascii="Cambria Math" w:eastAsiaTheme="minorEastAsia" w:hAnsi="Cambria Math"/>
                 </w:rPr>
-                <m:t>70.5</m:t>
-              </m:r>
-              <m:r>
-                <w:rPr>
-                  <w:rFonts w:ascii="Cambria Math" w:eastAsiaTheme="minorEastAsia" w:hAnsi="Cambria Math"/>
-                </w:rPr>
-                <m:t xml:space="preserve"> V</m:t>
+                <m:t>70.5 V</m:t>
               </m:r>
             </m:num>
             <m:den>
@@ -2412,19 +2544,7 @@
                 <w:rPr>
                   <w:rFonts w:ascii="Cambria Math" w:eastAsiaTheme="minorEastAsia" w:hAnsi="Cambria Math"/>
                 </w:rPr>
-                <m:t>8.24</m:t>
-              </m:r>
-              <m:r>
-                <w:rPr>
-                  <w:rFonts w:ascii="Cambria Math" w:eastAsiaTheme="minorEastAsia" w:hAnsi="Cambria Math"/>
-                </w:rPr>
-                <m:t xml:space="preserve"> </m:t>
-              </m:r>
-              <m:r>
-                <w:rPr>
-                  <w:rFonts w:ascii="Cambria Math" w:eastAsiaTheme="minorEastAsia" w:hAnsi="Cambria Math"/>
-                </w:rPr>
-                <m:t>A</m:t>
+                <m:t>8.24 A</m:t>
               </m:r>
             </m:den>
           </m:f>
@@ -2441,16 +2561,7 @@
             <w:rPr>
               <w:rFonts w:ascii="Cambria Math" w:eastAsiaTheme="minorEastAsia" w:hAnsi="Cambria Math"/>
             </w:rPr>
-            <m:t>8,55</m:t>
-          </m:r>
-          <m:r>
-            <m:rPr>
-              <m:sty m:val="p"/>
-            </m:rPr>
-            <w:rPr>
-              <w:rFonts w:ascii="Cambria Math" w:eastAsiaTheme="minorEastAsia" w:hAnsi="Cambria Math"/>
-            </w:rPr>
-            <m:t xml:space="preserve"> </m:t>
+            <m:t xml:space="preserve">8,55 </m:t>
           </m:r>
           <m:r>
             <w:rPr>
@@ -2666,9 +2777,28 @@
     </w:p>
     <w:p>
       <w:pPr>
+        <w:spacing w:line="259" w:lineRule="auto"/>
+        <w:jc w:val="left"/>
+        <w:rPr>
+          <w:ins w:id="24" w:author="Giordano" w:date="2017-11-19T03:06:00Z"/>
+          <w:rFonts w:asciiTheme="majorHAnsi" w:eastAsiaTheme="majorEastAsia" w:hAnsiTheme="majorHAnsi" w:cstheme="majorBidi"/>
+          <w:color w:val="2E74B5" w:themeColor="accent1" w:themeShade="BF"/>
+          <w:sz w:val="32"/>
+          <w:szCs w:val="32"/>
+        </w:rPr>
+      </w:pPr>
+      <w:ins w:id="25" w:author="Giordano" w:date="2017-11-19T03:06:00Z">
+        <w:r>
+          <w:br w:type="page"/>
+        </w:r>
+      </w:ins>
+    </w:p>
+    <w:p>
+      <w:pPr>
         <w:pStyle w:val="berschrift1"/>
       </w:pPr>
       <w:r>
+        <w:lastRenderedPageBreak/>
         <w:t>Einphasige Brückenschaltung</w:t>
       </w:r>
     </w:p>
@@ -2684,11 +2814,11 @@
       <w:pPr>
         <w:pStyle w:val="berschrift3"/>
       </w:pPr>
-      <w:bookmarkStart w:id="5" w:name="_Ref497840681"/>
+      <w:bookmarkStart w:id="26" w:name="_Ref497840681"/>
       <w:r>
         <w:t>Messaufbau</w:t>
       </w:r>
-      <w:bookmarkEnd w:id="5"/>
+      <w:bookmarkEnd w:id="26"/>
     </w:p>
     <w:p>
       <w:r>
@@ -2729,7 +2859,7 @@
           </mc:Choice>
           <mc:Fallback>
             <w:pict>
-              <v:shapetype w14:anchorId="6BB992DB" id="_x0000_t75" coordsize="21600,21600" o:spt="75" o:preferrelative="t" path="m@4@5l@4@11@9@11@9@5xe" filled="f" stroked="f">
+              <v:shapetype w14:anchorId="79FDDA38" id="_x0000_t75" coordsize="21600,21600" o:spt="75" o:preferrelative="t" path="m@4@5l@4@11@9@11@9@5xe" filled="f" stroked="f">
                 <v:stroke joinstyle="miter"/>
                 <v:formulas>
                   <v:f eqn="if lineDrawn pixelLineWidth 0"/>
@@ -2748,7 +2878,7 @@
                 <v:path o:extrusionok="f" gradientshapeok="t" o:connecttype="rect"/>
                 <o:lock v:ext="edit" aspectratio="t"/>
               </v:shapetype>
-              <v:shape id="Freihand 305" o:spid="_x0000_s1026" type="#_x0000_t75" style="position:absolute;margin-left:176.2pt;margin-top:19.05pt;width:6.95pt;height:9.1pt;z-index:251657216;visibility:visible;mso-wrap-style:square;mso-wrap-distance-left:9pt;mso-wrap-distance-top:0;mso-wrap-distance-right:9pt;mso-wrap-distance-bottom:0;mso-position-horizontal:absolute;mso-position-horizontal-relative:text;mso-position-vertical:absolute;mso-position-vertical-relative:text" o:gfxdata="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">
+              <v:shape id="Freihand 305" o:spid="_x0000_s1026" type="#_x0000_t75" style="position:absolute;margin-left:176.2pt;margin-top:19.05pt;width:6.95pt;height:9.1pt;z-index:251657216;visibility:visible;mso-wrap-style:square;mso-wrap-distance-left:9pt;mso-wrap-distance-top:0;mso-wrap-distance-right:9pt;mso-wrap-distance-bottom:0;mso-position-horizontal:absolute;mso-position-horizontal-relative:text;mso-position-vertical:absolute;mso-position-vertical-relative:text" o:gfxdata="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">
                 <v:imagedata r:id="rId13" o:title=""/>
               </v:shape>
             </w:pict>
@@ -2793,7 +2923,7 @@
           </mc:Choice>
           <mc:Fallback>
             <w:pict>
-              <v:shape w14:anchorId="0B4B82CF" id="Freihand 304" o:spid="_x0000_s1026" type="#_x0000_t75" style="position:absolute;margin-left:154.75pt;margin-top:1.45pt;width:15.05pt;height:34.55pt;z-index:251655168;visibility:visible;mso-wrap-style:square;mso-wrap-distance-left:9pt;mso-wrap-distance-top:0;mso-wrap-distance-right:9pt;mso-wrap-distance-bottom:0;mso-position-horizontal:absolute;mso-position-horizontal-relative:text;mso-position-vertical:absolute;mso-position-vertical-relative:text" o:gfxdata="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">
+              <v:shape w14:anchorId="0538869E" id="Freihand 304" o:spid="_x0000_s1026" type="#_x0000_t75" style="position:absolute;margin-left:154.75pt;margin-top:1.45pt;width:15.05pt;height:34.55pt;z-index:251655168;visibility:visible;mso-wrap-style:square;mso-wrap-distance-left:9pt;mso-wrap-distance-top:0;mso-wrap-distance-right:9pt;mso-wrap-distance-bottom:0;mso-position-horizontal:absolute;mso-position-horizontal-relative:text;mso-position-vertical:absolute;mso-position-vertical-relative:text" o:gfxdata="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">
                 <v:imagedata r:id="rId15" o:title=""/>
               </v:shape>
             </w:pict>
@@ -2807,7 +2937,7 @@
         <mc:AlternateContent>
           <mc:Choice Requires="wpi">
             <w:drawing>
-              <wp:anchor distT="0" distB="0" distL="114300" distR="114300" simplePos="0" relativeHeight="251658240" behindDoc="0" locked="0" layoutInCell="1" allowOverlap="1" wp14:anchorId="6EF98E0D" wp14:editId="0AC06F5B">
+              <wp:anchor distT="0" distB="0" distL="114300" distR="114300" simplePos="0" relativeHeight="251659264" behindDoc="0" locked="0" layoutInCell="1" allowOverlap="1" wp14:anchorId="6EF98E0D" wp14:editId="0AC06F5B">
                 <wp:simplePos x="0" y="0"/>
                 <wp:positionH relativeFrom="column">
                   <wp:posOffset>1821900</wp:posOffset>
@@ -2838,7 +2968,7 @@
           </mc:Choice>
           <mc:Fallback>
             <w:pict>
-              <v:shape w14:anchorId="3162BF91" id="Freihand 297" o:spid="_x0000_s1026" type="#_x0000_t75" style="position:absolute;margin-left:142.75pt;margin-top:6.35pt;width:5.85pt;height:6.5pt;z-index:251658240;visibility:visible;mso-wrap-style:square;mso-wrap-distance-left:9pt;mso-wrap-distance-top:0;mso-wrap-distance-right:9pt;mso-wrap-distance-bottom:0;mso-position-horizontal:absolute;mso-position-horizontal-relative:text;mso-position-vertical:absolute;mso-position-vertical-relative:text" o:gfxdata="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">
+              <v:shape w14:anchorId="07FD176D" id="Freihand 297" o:spid="_x0000_s1026" type="#_x0000_t75" style="position:absolute;margin-left:142.75pt;margin-top:6.35pt;width:5.85pt;height:6.5pt;z-index:251659264;visibility:visible;mso-wrap-style:square;mso-wrap-distance-left:9pt;mso-wrap-distance-top:0;mso-wrap-distance-right:9pt;mso-wrap-distance-bottom:0;mso-position-horizontal:absolute;mso-position-horizontal-relative:text;mso-position-vertical:absolute;mso-position-vertical-relative:text" o:gfxdata="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">
                 <v:imagedata r:id="rId17" o:title=""/>
               </v:shape>
             </w:pict>
@@ -2852,7 +2982,7 @@
         <mc:AlternateContent>
           <mc:Choice Requires="wpi">
             <w:drawing>
-              <wp:anchor distT="0" distB="0" distL="114300" distR="114300" simplePos="0" relativeHeight="251653120" behindDoc="0" locked="0" layoutInCell="1" allowOverlap="1" wp14:anchorId="66CECED7" wp14:editId="137CB573">
+              <wp:anchor distT="0" distB="0" distL="114300" distR="114300" simplePos="0" relativeHeight="251654144" behindDoc="0" locked="0" layoutInCell="1" allowOverlap="1" wp14:anchorId="66CECED7" wp14:editId="137CB573">
                 <wp:simplePos x="0" y="0"/>
                 <wp:positionH relativeFrom="column">
                   <wp:posOffset>90170</wp:posOffset>
@@ -2883,7 +3013,7 @@
           </mc:Choice>
           <mc:Fallback>
             <w:pict>
-              <v:shape w14:anchorId="1BFA6C84" id="Freihand 296" o:spid="_x0000_s1026" type="#_x0000_t75" style="position:absolute;margin-left:6.4pt;margin-top:-6.2pt;width:143.75pt;height:58.1pt;z-index:251653120;visibility:visible;mso-wrap-style:square;mso-wrap-distance-left:9pt;mso-wrap-distance-top:0;mso-wrap-distance-right:9pt;mso-wrap-distance-bottom:0;mso-position-horizontal:absolute;mso-position-horizontal-relative:text;mso-position-vertical:absolute;mso-position-vertical-relative:text" o:gfxdata="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">
+              <v:shape w14:anchorId="1EBC9C2E" id="Freihand 296" o:spid="_x0000_s1026" type="#_x0000_t75" style="position:absolute;margin-left:6.4pt;margin-top:-6.2pt;width:143.75pt;height:58.1pt;z-index:251654144;visibility:visible;mso-wrap-style:square;mso-wrap-distance-left:9pt;mso-wrap-distance-top:0;mso-wrap-distance-right:9pt;mso-wrap-distance-bottom:0;mso-position-horizontal:absolute;mso-position-horizontal-relative:text;mso-position-vertical:absolute;mso-position-vertical-relative:text" o:gfxdata="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">
                 <v:imagedata r:id="rId19" o:title=""/>
               </v:shape>
             </w:pict>
@@ -2899,14 +3029,27 @@
       <w:r>
         <w:t xml:space="preserve">Abbildung </w:t>
       </w:r>
-      <w:fldSimple w:instr=" SEQ Abbildung \* ARABIC ">
-        <w:r>
-          <w:rPr>
-            <w:noProof/>
-          </w:rPr>
-          <w:t>2</w:t>
-        </w:r>
-      </w:fldSimple>
+      <w:r>
+        <w:fldChar w:fldCharType="begin"/>
+      </w:r>
+      <w:r>
+        <w:instrText xml:space="preserve"> SEQ Abbildung \* ARABIC </w:instrText>
+      </w:r>
+      <w:r>
+        <w:fldChar w:fldCharType="separate"/>
+      </w:r>
+      <w:r>
+        <w:rPr>
+          <w:noProof/>
+        </w:rPr>
+        <w:t>2</w:t>
+      </w:r>
+      <w:r>
+        <w:rPr>
+          <w:noProof/>
+        </w:rPr>
+        <w:fldChar w:fldCharType="end"/>
+      </w:r>
       <w:r>
         <w:t>: ungesteuerter Betrieb Messaufbau</w:t>
       </w:r>
@@ -2959,7 +3102,7 @@
           </mc:Choice>
           <mc:Fallback>
             <w:pict>
-              <v:shape w14:anchorId="1B50C2A8" id="Freihand 261" o:spid="_x0000_s1026" type="#_x0000_t75" style="position:absolute;margin-left:254.2pt;margin-top:29.15pt;width:1.05pt;height:1.05pt;z-index:251652096;visibility:visible;mso-wrap-style:square;mso-wrap-distance-left:9pt;mso-wrap-distance-top:0;mso-wrap-distance-right:9pt;mso-wrap-distance-bottom:0;mso-position-horizontal:absolute;mso-position-horizontal-relative:text;mso-position-vertical:absolute;mso-position-vertical-relative:text" o:gfxdata="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">
+              <v:shape w14:anchorId="197E6423" id="Freihand 261" o:spid="_x0000_s1026" type="#_x0000_t75" style="position:absolute;margin-left:254.2pt;margin-top:29.15pt;width:1.05pt;height:1.05pt;z-index:251652096;visibility:visible;mso-wrap-style:square;mso-wrap-distance-left:9pt;mso-wrap-distance-top:0;mso-wrap-distance-right:9pt;mso-wrap-distance-bottom:0;mso-position-horizontal:absolute;mso-position-horizontal-relative:text;mso-position-vertical:absolute;mso-position-vertical-relative:text" o:gfxdata="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">
                 <v:imagedata r:id="rId21" o:title=""/>
               </v:shape>
             </w:pict>
@@ -2968,9 +3111,9 @@
       </w:r>
       <w:r>
         <w:drawing>
-          <wp:inline distT="0" distB="0" distL="0" distR="0" wp14:anchorId="4754CB56" wp14:editId="53D2930E">
-            <wp:extent cx="3048000" cy="2286000"/>
-            <wp:effectExtent l="0" t="0" r="0" b="0"/>
+          <wp:inline distT="0" distB="0" distL="0" distR="0" wp14:anchorId="4754CB56" wp14:editId="02861ED7">
+            <wp:extent cx="3348000" cy="2511000"/>
+            <wp:effectExtent l="0" t="0" r="5080" b="3810"/>
             <wp:docPr id="50" name="Grafik 50"/>
             <wp:cNvGraphicFramePr>
               <a:graphicFrameLocks xmlns:a="http://schemas.openxmlformats.org/drawingml/2006/main" noChangeAspect="1"/>
@@ -3000,7 +3143,7 @@
                   <pic:spPr bwMode="auto">
                     <a:xfrm>
                       <a:off x="0" y="0"/>
-                      <a:ext cx="3048000" cy="2286000"/>
+                      <a:ext cx="3348000" cy="2511000"/>
                     </a:xfrm>
                     <a:prstGeom prst="rect">
                       <a:avLst/>
@@ -3025,14 +3168,27 @@
       <w:r>
         <w:t xml:space="preserve">Abbildung </w:t>
       </w:r>
-      <w:fldSimple w:instr=" SEQ Abbildung \* ARABIC ">
-        <w:r>
-          <w:rPr>
-            <w:noProof/>
-          </w:rPr>
-          <w:t>3</w:t>
-        </w:r>
-      </w:fldSimple>
+      <w:r>
+        <w:fldChar w:fldCharType="begin"/>
+      </w:r>
+      <w:r>
+        <w:instrText xml:space="preserve"> SEQ Abbildung \* ARABIC </w:instrText>
+      </w:r>
+      <w:r>
+        <w:fldChar w:fldCharType="separate"/>
+      </w:r>
+      <w:r>
+        <w:rPr>
+          <w:noProof/>
+        </w:rPr>
+        <w:t>3</w:t>
+      </w:r>
+      <w:r>
+        <w:rPr>
+          <w:noProof/>
+        </w:rPr>
+        <w:fldChar w:fldCharType="end"/>
+      </w:r>
       <w:r>
         <w:t>: Messung über ohmscher Last (grün: Strom, violett: Spannung)</w:t>
       </w:r>
@@ -3043,11 +3199,10 @@
         <w:keepNext/>
       </w:pPr>
       <w:r>
-        <w:lastRenderedPageBreak/>
         <w:drawing>
-          <wp:inline distT="0" distB="0" distL="0" distR="0" wp14:anchorId="74898FD0" wp14:editId="50606384">
-            <wp:extent cx="3048000" cy="2286000"/>
-            <wp:effectExtent l="0" t="0" r="0" b="0"/>
+          <wp:inline distT="0" distB="0" distL="0" distR="0" wp14:anchorId="74898FD0" wp14:editId="456070CD">
+            <wp:extent cx="3348000" cy="2511000"/>
+            <wp:effectExtent l="0" t="0" r="5080" b="3810"/>
             <wp:docPr id="259" name="Grafik 259"/>
             <wp:cNvGraphicFramePr>
               <a:graphicFrameLocks xmlns:a="http://schemas.openxmlformats.org/drawingml/2006/main" noChangeAspect="1"/>
@@ -3077,7 +3232,7 @@
                   <pic:spPr bwMode="auto">
                     <a:xfrm>
                       <a:off x="0" y="0"/>
-                      <a:ext cx="3048000" cy="2286000"/>
+                      <a:ext cx="3348000" cy="2511000"/>
                     </a:xfrm>
                     <a:prstGeom prst="rect">
                       <a:avLst/>
@@ -3102,14 +3257,27 @@
       <w:r>
         <w:t xml:space="preserve">Abbildung </w:t>
       </w:r>
-      <w:fldSimple w:instr=" SEQ Abbildung \* ARABIC ">
-        <w:r>
-          <w:rPr>
-            <w:noProof/>
-          </w:rPr>
-          <w:t>4</w:t>
-        </w:r>
-      </w:fldSimple>
+      <w:r>
+        <w:fldChar w:fldCharType="begin"/>
+      </w:r>
+      <w:r>
+        <w:instrText xml:space="preserve"> SEQ Abbildung \* ARABIC </w:instrText>
+      </w:r>
+      <w:r>
+        <w:fldChar w:fldCharType="separate"/>
+      </w:r>
+      <w:r>
+        <w:rPr>
+          <w:noProof/>
+        </w:rPr>
+        <w:t>4</w:t>
+      </w:r>
+      <w:r>
+        <w:rPr>
+          <w:noProof/>
+        </w:rPr>
+        <w:fldChar w:fldCharType="end"/>
+      </w:r>
       <w:r>
         <w:t>:</w:t>
       </w:r>
@@ -3127,10 +3295,11 @@
         <w:keepNext/>
       </w:pPr>
       <w:r>
+        <w:lastRenderedPageBreak/>
         <w:drawing>
-          <wp:inline distT="0" distB="0" distL="0" distR="0" wp14:anchorId="18350F1C" wp14:editId="1CD69A38">
-            <wp:extent cx="3048000" cy="2286000"/>
-            <wp:effectExtent l="0" t="0" r="0" b="0"/>
+          <wp:inline distT="0" distB="0" distL="0" distR="0" wp14:anchorId="18350F1C" wp14:editId="7130B716">
+            <wp:extent cx="3348000" cy="2511000"/>
+            <wp:effectExtent l="0" t="0" r="5080" b="3810"/>
             <wp:docPr id="260" name="Grafik 260"/>
             <wp:cNvGraphicFramePr>
               <a:graphicFrameLocks xmlns:a="http://schemas.openxmlformats.org/drawingml/2006/main" noChangeAspect="1"/>
@@ -3160,7 +3329,7 @@
                   <pic:spPr bwMode="auto">
                     <a:xfrm>
                       <a:off x="0" y="0"/>
-                      <a:ext cx="3048000" cy="2286000"/>
+                      <a:ext cx="3348000" cy="2511000"/>
                     </a:xfrm>
                     <a:prstGeom prst="rect">
                       <a:avLst/>
@@ -3185,14 +3354,30 @@
       <w:r>
         <w:t xml:space="preserve">Abbildung </w:t>
       </w:r>
-      <w:fldSimple w:instr=" SEQ Abbildung \* ARABIC ">
-        <w:r>
-          <w:rPr>
-            <w:noProof/>
-          </w:rPr>
-          <w:t>5</w:t>
-        </w:r>
-      </w:fldSimple>
+      <w:r>
+        <w:fldChar w:fldCharType="begin"/>
+      </w:r>
+      <w:r>
+        <w:instrText xml:space="preserve"> SEQ A</w:instrText>
+      </w:r>
+      <w:r>
+        <w:instrText xml:space="preserve">bbildung \* ARABIC </w:instrText>
+      </w:r>
+      <w:r>
+        <w:fldChar w:fldCharType="separate"/>
+      </w:r>
+      <w:r>
+        <w:rPr>
+          <w:noProof/>
+        </w:rPr>
+        <w:t>5</w:t>
+      </w:r>
+      <w:r>
+        <w:rPr>
+          <w:noProof/>
+        </w:rPr>
+        <w:fldChar w:fldCharType="end"/>
+      </w:r>
       <w:r>
         <w:t>: Messung über Induktivität (blau: Netzstrom, grün: Ausgangsstrom)</w:t>
       </w:r>
@@ -3206,6 +3391,11 @@
       </w:r>
     </w:p>
     <w:p>
+      <w:ins w:id="27" w:author="Giordano" w:date="2017-11-19T03:06:00Z">
+        <w:r>
+          <w:t xml:space="preserve">Bei der </w:t>
+        </w:r>
+      </w:ins>
       <w:r>
         <w:t xml:space="preserve">Messung mit ohmscher Last ist der Strom in Phase mit der Spannung. Bei induktiver Last </w:t>
       </w:r>
@@ -3279,6 +3469,7 @@
         <w:pStyle w:val="berschrift3"/>
       </w:pPr>
       <w:r>
+        <w:lastRenderedPageBreak/>
         <w:t>Messergebnisse</w:t>
       </w:r>
     </w:p>
@@ -3289,9 +3480,9 @@
       </w:pPr>
       <w:r>
         <w:drawing>
-          <wp:inline distT="0" distB="0" distL="0" distR="0" wp14:anchorId="3211DA15" wp14:editId="6FE712F5">
-            <wp:extent cx="3048000" cy="2286000"/>
-            <wp:effectExtent l="0" t="0" r="0" b="0"/>
+          <wp:inline distT="0" distB="0" distL="0" distR="0" wp14:anchorId="3211DA15" wp14:editId="3441BF08">
+            <wp:extent cx="3348000" cy="2511000"/>
+            <wp:effectExtent l="0" t="0" r="5080" b="3810"/>
             <wp:docPr id="306" name="Grafik 306"/>
             <wp:cNvGraphicFramePr>
               <a:graphicFrameLocks xmlns:a="http://schemas.openxmlformats.org/drawingml/2006/main" noChangeAspect="1"/>
@@ -3321,7 +3512,7 @@
                   <pic:spPr bwMode="auto">
                     <a:xfrm>
                       <a:off x="0" y="0"/>
-                      <a:ext cx="3048000" cy="2286000"/>
+                      <a:ext cx="3348000" cy="2511000"/>
                     </a:xfrm>
                     <a:prstGeom prst="rect">
                       <a:avLst/>
@@ -3346,14 +3537,27 @@
       <w:r>
         <w:t xml:space="preserve">Abbildung </w:t>
       </w:r>
-      <w:fldSimple w:instr=" SEQ Abbildung \* ARABIC ">
-        <w:r>
-          <w:rPr>
-            <w:noProof/>
-          </w:rPr>
-          <w:t>6</w:t>
-        </w:r>
-      </w:fldSimple>
+      <w:r>
+        <w:fldChar w:fldCharType="begin"/>
+      </w:r>
+      <w:r>
+        <w:instrText xml:space="preserve"> SEQ Abbildung \* ARABIC </w:instrText>
+      </w:r>
+      <w:r>
+        <w:fldChar w:fldCharType="separate"/>
+      </w:r>
+      <w:r>
+        <w:rPr>
+          <w:noProof/>
+        </w:rPr>
+        <w:t>6</w:t>
+      </w:r>
+      <w:r>
+        <w:rPr>
+          <w:noProof/>
+        </w:rPr>
+        <w:fldChar w:fldCharType="end"/>
+      </w:r>
       <w:r>
         <w:t>: Messung mit ohmscher Last</w:t>
       </w:r>
@@ -3422,14 +3626,27 @@
       <w:r>
         <w:t xml:space="preserve">Abbildung </w:t>
       </w:r>
-      <w:fldSimple w:instr=" SEQ Abbildung \* ARABIC ">
-        <w:r>
-          <w:rPr>
-            <w:noProof/>
-          </w:rPr>
-          <w:t>7</w:t>
-        </w:r>
-      </w:fldSimple>
+      <w:r>
+        <w:fldChar w:fldCharType="begin"/>
+      </w:r>
+      <w:r>
+        <w:instrText xml:space="preserve"> SEQ Abbildung \* ARABIC </w:instrText>
+      </w:r>
+      <w:r>
+        <w:fldChar w:fldCharType="separate"/>
+      </w:r>
+      <w:r>
+        <w:rPr>
+          <w:noProof/>
+        </w:rPr>
+        <w:t>7</w:t>
+      </w:r>
+      <w:r>
+        <w:rPr>
+          <w:noProof/>
+        </w:rPr>
+        <w:fldChar w:fldCharType="end"/>
+      </w:r>
       <w:r>
         <w:t>: U</w:t>
       </w:r>
@@ -3437,7 +3654,15 @@
         <w:t>d</w:t>
       </w:r>
       <w:r>
-        <w:t>(alpha) mit konstantem I</w:t>
+        <w:t>(</w:t>
+      </w:r>
+      <w:proofErr w:type="spellStart"/>
+      <w:r>
+        <w:t>alpha</w:t>
+      </w:r>
+      <w:proofErr w:type="spellEnd"/>
+      <w:r>
+        <w:t>) mit konstantem I</w:t>
       </w:r>
       <w:r>
         <w:t xml:space="preserve"> aus 11 Datenpunkte</w:t>
@@ -3459,13 +3684,49 @@
     </w:p>
     <w:p>
       <w:r>
-        <w:t xml:space="preserve">Bei zugefügten L zur </w:t>
+        <w:lastRenderedPageBreak/>
+        <w:t xml:space="preserve">Bei </w:t>
+      </w:r>
+      <w:del w:id="28" w:author="Giordano" w:date="2017-11-19T03:08:00Z">
+        <w:r>
+          <w:delText xml:space="preserve">zugefügten </w:delText>
+        </w:r>
+      </w:del>
+      <w:ins w:id="29" w:author="Giordano" w:date="2017-11-19T03:08:00Z">
+        <w:r>
+          <w:t>zusätzlicher Induktivität (</w:t>
+        </w:r>
+      </w:ins>
+      <w:del w:id="30" w:author="Giordano" w:date="2017-11-19T03:09:00Z">
+        <w:r>
+          <w:delText xml:space="preserve">L </w:delText>
+        </w:r>
+      </w:del>
+      <w:ins w:id="31" w:author="Giordano" w:date="2017-11-19T03:09:00Z">
+        <w:r>
+          <w:t xml:space="preserve">L) </w:t>
+        </w:r>
+      </w:ins>
+      <w:r>
+        <w:t xml:space="preserve">zur </w:t>
       </w:r>
       <w:r>
         <w:t xml:space="preserve">ohmschen </w:t>
       </w:r>
       <w:r>
-        <w:t>Last wird die Spannung reduziert. Auf Grund der Glättungseigenschaft der Spule und der Erhöhung des Z</w:t>
+        <w:t>Last</w:t>
+      </w:r>
+      <w:ins w:id="32" w:author="Giordano" w:date="2017-11-19T03:09:00Z">
+        <w:r>
+          <w:t xml:space="preserve"> (R)</w:t>
+        </w:r>
+      </w:ins>
+      <w:r>
+        <w:t xml:space="preserve"> wird die Spannung reduziert. Auf Grund der Glättungseigenschaft der Spule und der Erhöhung des </w:t>
+      </w:r>
+      <w:proofErr w:type="spellStart"/>
+      <w:r>
+        <w:t>Z</w:t>
       </w:r>
       <w:r>
         <w:rPr>
@@ -3473,17 +3734,49 @@
         </w:rPr>
         <w:t>Last</w:t>
       </w:r>
+      <w:proofErr w:type="spellEnd"/>
       <w:r>
         <w:t xml:space="preserve"> </w:t>
       </w:r>
       <w:r>
         <w:t>wurde</w:t>
       </w:r>
+      <w:ins w:id="33" w:author="Giordano" w:date="2017-11-19T03:10:00Z">
+        <w:r>
+          <w:t xml:space="preserve"> hingegen</w:t>
+        </w:r>
+      </w:ins>
       <w:r>
         <w:t xml:space="preserve"> erwartet, dass die Sp</w:t>
       </w:r>
       <w:r>
-        <w:t xml:space="preserve">annung RL höher </w:t>
+        <w:t xml:space="preserve">annung </w:t>
+      </w:r>
+      <w:del w:id="34" w:author="Giordano" w:date="2017-11-19T03:09:00Z">
+        <w:r>
+          <w:delText xml:space="preserve">RL </w:delText>
+        </w:r>
+      </w:del>
+      <w:ins w:id="35" w:author="Giordano" w:date="2017-11-19T03:09:00Z">
+        <w:r>
+          <w:t>U</w:t>
+        </w:r>
+      </w:ins>
+      <w:ins w:id="36" w:author="Giordano" w:date="2017-11-19T03:10:00Z">
+        <w:r>
+          <w:rPr>
+            <w:vertAlign w:val="subscript"/>
+          </w:rPr>
+          <w:t>RL</w:t>
+        </w:r>
+      </w:ins>
+      <w:ins w:id="37" w:author="Giordano" w:date="2017-11-19T03:09:00Z">
+        <w:r>
+          <w:t xml:space="preserve"> </w:t>
+        </w:r>
+      </w:ins>
+      <w:r>
+        <w:t xml:space="preserve">höher </w:t>
       </w:r>
       <w:r>
         <w:t>ausfällt</w:t>
@@ -3502,11 +3795,11 @@
       <w:pPr>
         <w:pStyle w:val="berschrift2"/>
       </w:pPr>
-      <w:bookmarkStart w:id="6" w:name="_Ref497847646"/>
+      <w:bookmarkStart w:id="38" w:name="_Ref497847646"/>
       <w:r>
         <w:t>Kommutierung</w:t>
       </w:r>
-      <w:bookmarkEnd w:id="6"/>
+      <w:bookmarkEnd w:id="38"/>
     </w:p>
     <w:p>
       <w:pPr>
@@ -3515,9 +3808,9 @@
       </w:pPr>
       <w:r>
         <w:drawing>
-          <wp:inline distT="0" distB="0" distL="0" distR="0" wp14:anchorId="710AC93F" wp14:editId="3FB7C36B">
-            <wp:extent cx="3050540" cy="2289810"/>
-            <wp:effectExtent l="0" t="0" r="0" b="0"/>
+          <wp:inline distT="0" distB="0" distL="0" distR="0" wp14:anchorId="710AC93F" wp14:editId="68587ED6">
+            <wp:extent cx="3348000" cy="2513091"/>
+            <wp:effectExtent l="0" t="0" r="5080" b="1905"/>
             <wp:docPr id="309" name="Grafik 309"/>
             <wp:cNvGraphicFramePr>
               <a:graphicFrameLocks xmlns:a="http://schemas.openxmlformats.org/drawingml/2006/main" noChangeAspect="1"/>
@@ -3547,7 +3840,7 @@
                   <pic:spPr bwMode="auto">
                     <a:xfrm>
                       <a:off x="0" y="0"/>
-                      <a:ext cx="3050540" cy="2289810"/>
+                      <a:ext cx="3348000" cy="2513091"/>
                     </a:xfrm>
                     <a:prstGeom prst="rect">
                       <a:avLst/>
@@ -3569,21 +3862,52 @@
         <w:pStyle w:val="Beschriftung"/>
         <w:jc w:val="center"/>
       </w:pPr>
-      <w:bookmarkStart w:id="7" w:name="_Ref497844816"/>
+      <w:bookmarkStart w:id="39" w:name="_Ref497844816"/>
       <w:r>
         <w:t xml:space="preserve">Abbildung </w:t>
       </w:r>
-      <w:fldSimple w:instr=" SEQ Abbildung \* ARABIC ">
-        <w:r>
-          <w:rPr>
-            <w:noProof/>
-          </w:rPr>
-          <w:t>8</w:t>
-        </w:r>
-      </w:fldSimple>
-      <w:bookmarkEnd w:id="7"/>
-      <w:r>
-        <w:t>: Kurzschluss durch Kommutierung</w:t>
+      <w:r>
+        <w:fldChar w:fldCharType="begin"/>
+      </w:r>
+      <w:r>
+        <w:instrText xml:space="preserve"> SEQ Abbildung \* ARABIC </w:instrText>
+      </w:r>
+      <w:r>
+        <w:fldChar w:fldCharType="separate"/>
+      </w:r>
+      <w:r>
+        <w:rPr>
+          <w:noProof/>
+        </w:rPr>
+        <w:t>8</w:t>
+      </w:r>
+      <w:r>
+        <w:rPr>
+          <w:noProof/>
+        </w:rPr>
+        <w:fldChar w:fldCharType="end"/>
+      </w:r>
+      <w:bookmarkEnd w:id="39"/>
+      <w:r>
+        <w:t>: Kurzschluss</w:t>
+      </w:r>
+      <w:ins w:id="40" w:author="Giordano" w:date="2017-11-19T03:11:00Z">
+        <w:r>
+          <w:t xml:space="preserve"> verkett</w:t>
+        </w:r>
+      </w:ins>
+      <w:ins w:id="41" w:author="Giordano" w:date="2017-11-19T03:12:00Z">
+        <w:r>
+          <w:t>e</w:t>
+        </w:r>
+      </w:ins>
+      <w:ins w:id="42" w:author="Giordano" w:date="2017-11-19T03:11:00Z">
+        <w:r>
+          <w:t>ter Spannung (gelb)</w:t>
+        </w:r>
+      </w:ins>
+      <w:r>
+        <w:t xml:space="preserve"> durch Kommutierung</w:t>
       </w:r>
     </w:p>
     <w:p/>
@@ -3594,9 +3918,9 @@
       </w:pPr>
       <w:r>
         <w:drawing>
-          <wp:inline distT="0" distB="0" distL="0" distR="0" wp14:anchorId="792D9253" wp14:editId="07D0B571">
-            <wp:extent cx="3050540" cy="2289810"/>
-            <wp:effectExtent l="0" t="0" r="0" b="0"/>
+          <wp:inline distT="0" distB="0" distL="0" distR="0" wp14:anchorId="792D9253" wp14:editId="6AB7CDD1">
+            <wp:extent cx="3348000" cy="2513091"/>
+            <wp:effectExtent l="0" t="0" r="5080" b="1905"/>
             <wp:docPr id="311" name="Grafik 311"/>
             <wp:cNvGraphicFramePr>
               <a:graphicFrameLocks xmlns:a="http://schemas.openxmlformats.org/drawingml/2006/main" noChangeAspect="1"/>
@@ -3626,7 +3950,7 @@
                   <pic:spPr bwMode="auto">
                     <a:xfrm>
                       <a:off x="0" y="0"/>
-                      <a:ext cx="3050540" cy="2289810"/>
+                      <a:ext cx="3348000" cy="2513091"/>
                     </a:xfrm>
                     <a:prstGeom prst="rect">
                       <a:avLst/>
@@ -3648,19 +3972,35 @@
         <w:pStyle w:val="Beschriftung"/>
         <w:jc w:val="center"/>
       </w:pPr>
-      <w:bookmarkStart w:id="8" w:name="_Ref497845316"/>
+      <w:bookmarkStart w:id="43" w:name="_Ref497845316"/>
       <w:r>
         <w:t xml:space="preserve">Abbildung </w:t>
       </w:r>
-      <w:fldSimple w:instr=" SEQ Abbildung \* ARABIC ">
-        <w:r>
-          <w:rPr>
-            <w:noProof/>
-          </w:rPr>
-          <w:t>9</w:t>
-        </w:r>
-      </w:fldSimple>
-      <w:bookmarkEnd w:id="8"/>
+      <w:r>
+        <w:fldChar w:fldCharType="begin"/>
+      </w:r>
+      <w:r>
+        <w:instrText xml:space="preserve"> SEQ </w:instrText>
+      </w:r>
+      <w:r>
+        <w:instrText xml:space="preserve">Abbildung \* ARABIC </w:instrText>
+      </w:r>
+      <w:r>
+        <w:fldChar w:fldCharType="separate"/>
+      </w:r>
+      <w:r>
+        <w:rPr>
+          <w:noProof/>
+        </w:rPr>
+        <w:t>9</w:t>
+      </w:r>
+      <w:r>
+        <w:rPr>
+          <w:noProof/>
+        </w:rPr>
+        <w:fldChar w:fldCharType="end"/>
+      </w:r>
+      <w:bookmarkEnd w:id="43"/>
       <w:r>
         <w:t>:</w:t>
       </w:r>
@@ -3736,7 +4076,15 @@
         <w:fldChar w:fldCharType="end"/>
       </w:r>
       <w:r>
-        <w:t xml:space="preserve"> ist die Kommutierung durch den verzögerten Anstieg im Last- und Netzstrom erkennbar.</w:t>
+        <w:t xml:space="preserve"> ist die Kommutierung durch den verzögerten Anstieg</w:t>
+      </w:r>
+      <w:ins w:id="44" w:author="Giordano" w:date="2017-11-19T03:12:00Z">
+        <w:r>
+          <w:t xml:space="preserve"> (in Form einer "Rampe" im Anstieg der Halbwelle)</w:t>
+        </w:r>
+      </w:ins>
+      <w:r>
+        <w:t xml:space="preserve"> im Last- und Netzstrom erkennbar.</w:t>
       </w:r>
     </w:p>
     <w:p/>
@@ -3760,11 +4108,11 @@
       <w:pPr>
         <w:pStyle w:val="berschrift3"/>
       </w:pPr>
-      <w:bookmarkStart w:id="9" w:name="_Ref497846099"/>
+      <w:bookmarkStart w:id="45" w:name="_Ref497846099"/>
       <w:r>
         <w:t>Messaufbau</w:t>
       </w:r>
-      <w:bookmarkEnd w:id="9"/>
+      <w:bookmarkEnd w:id="45"/>
     </w:p>
     <w:p>
       <w:r>
@@ -3774,7 +4122,7 @@
         <mc:AlternateContent>
           <mc:Choice Requires="wpi">
             <w:drawing>
-              <wp:anchor distT="0" distB="0" distL="114300" distR="114300" simplePos="0" relativeHeight="251670528" behindDoc="0" locked="0" layoutInCell="1" allowOverlap="1" wp14:anchorId="1A8496B9" wp14:editId="6CCD7428">
+              <wp:anchor distT="0" distB="0" distL="114300" distR="114300" simplePos="0" relativeHeight="251665408" behindDoc="0" locked="0" layoutInCell="1" allowOverlap="1" wp14:anchorId="1A8496B9" wp14:editId="6CCD7428">
                 <wp:simplePos x="0" y="0"/>
                 <wp:positionH relativeFrom="column">
                   <wp:posOffset>2676213</wp:posOffset>
@@ -3805,7 +4153,7 @@
           </mc:Choice>
           <mc:Fallback>
             <w:pict>
-              <v:shape w14:anchorId="359749B7" id="Freihand 257" o:spid="_x0000_s1026" type="#_x0000_t75" style="position:absolute;margin-left:210.05pt;margin-top:8.5pt;width:8.35pt;height:2.25pt;z-index:251670528;visibility:visible;mso-wrap-style:square;mso-wrap-distance-left:9pt;mso-wrap-distance-top:0;mso-wrap-distance-right:9pt;mso-wrap-distance-bottom:0;mso-position-horizontal:absolute;mso-position-horizontal-relative:text;mso-position-vertical:absolute;mso-position-vertical-relative:text" o:gfxdata="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">
+              <v:shape w14:anchorId="52400679" id="Freihand 257" o:spid="_x0000_s1026" type="#_x0000_t75" style="position:absolute;margin-left:210.05pt;margin-top:8.5pt;width:8.35pt;height:2.25pt;z-index:251665408;visibility:visible;mso-wrap-style:square;mso-wrap-distance-left:9pt;mso-wrap-distance-top:0;mso-wrap-distance-right:9pt;mso-wrap-distance-bottom:0;mso-position-horizontal:absolute;mso-position-horizontal-relative:text;mso-position-vertical:absolute;mso-position-vertical-relative:text" o:gfxdata="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">
                 <v:imagedata r:id="rId29" o:title=""/>
               </v:shape>
             </w:pict>
@@ -3819,7 +4167,7 @@
         <mc:AlternateContent>
           <mc:Choice Requires="wpi">
             <w:drawing>
-              <wp:anchor distT="0" distB="0" distL="114300" distR="114300" simplePos="0" relativeHeight="251668480" behindDoc="0" locked="0" layoutInCell="1" allowOverlap="1" wp14:anchorId="1956DA7F" wp14:editId="20EE2702">
+              <wp:anchor distT="0" distB="0" distL="114300" distR="114300" simplePos="0" relativeHeight="251664384" behindDoc="0" locked="0" layoutInCell="1" allowOverlap="1" wp14:anchorId="1956DA7F" wp14:editId="20EE2702">
                 <wp:simplePos x="0" y="0"/>
                 <wp:positionH relativeFrom="column">
                   <wp:posOffset>2680970</wp:posOffset>
@@ -3850,7 +4198,7 @@
           </mc:Choice>
           <mc:Fallback>
             <w:pict>
-              <v:shape w14:anchorId="3E18BB41" id="Freihand 256" o:spid="_x0000_s1026" type="#_x0000_t75" style="position:absolute;margin-left:210.4pt;margin-top:10.15pt;width:6.95pt;height:8.5pt;z-index:251668480;visibility:visible;mso-wrap-style:square;mso-wrap-distance-left:9pt;mso-wrap-distance-top:0;mso-wrap-distance-right:9pt;mso-wrap-distance-bottom:0;mso-position-horizontal:absolute;mso-position-horizontal-relative:text;mso-position-vertical:absolute;mso-position-vertical-relative:text" o:gfxdata="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">
+              <v:shape w14:anchorId="40621A14" id="Freihand 256" o:spid="_x0000_s1026" type="#_x0000_t75" style="position:absolute;margin-left:210.4pt;margin-top:10.15pt;width:6.95pt;height:8.5pt;z-index:251664384;visibility:visible;mso-wrap-style:square;mso-wrap-distance-left:9pt;mso-wrap-distance-top:0;mso-wrap-distance-right:9pt;mso-wrap-distance-bottom:0;mso-position-horizontal:absolute;mso-position-horizontal-relative:text;mso-position-vertical:absolute;mso-position-vertical-relative:text" o:gfxdata="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">
                 <v:imagedata r:id="rId31" o:title=""/>
               </v:shape>
             </w:pict>
@@ -3864,7 +4212,7 @@
         <mc:AlternateContent>
           <mc:Choice Requires="wpi">
             <w:drawing>
-              <wp:anchor distT="0" distB="0" distL="114300" distR="114300" simplePos="0" relativeHeight="251666432" behindDoc="0" locked="0" layoutInCell="1" allowOverlap="1" wp14:anchorId="57F1D64A" wp14:editId="6B5B3098">
+              <wp:anchor distT="0" distB="0" distL="114300" distR="114300" simplePos="0" relativeHeight="251663360" behindDoc="0" locked="0" layoutInCell="1" allowOverlap="1" wp14:anchorId="57F1D64A" wp14:editId="6B5B3098">
                 <wp:simplePos x="0" y="0"/>
                 <wp:positionH relativeFrom="column">
                   <wp:posOffset>2786962</wp:posOffset>
@@ -3895,7 +4243,7 @@
           </mc:Choice>
           <mc:Fallback>
             <w:pict>
-              <v:shape w14:anchorId="2F11B9BB" id="Freihand 61" o:spid="_x0000_s1026" type="#_x0000_t75" style="position:absolute;margin-left:218.75pt;margin-top:34.35pt;width:7.3pt;height:8.35pt;z-index:251666432;visibility:visible;mso-wrap-style:square;mso-wrap-distance-left:9pt;mso-wrap-distance-top:0;mso-wrap-distance-right:9pt;mso-wrap-distance-bottom:0;mso-position-horizontal:absolute;mso-position-horizontal-relative:text;mso-position-vertical:absolute;mso-position-vertical-relative:text" o:gfxdata="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">
+              <v:shape w14:anchorId="2F475CAC" id="Freihand 61" o:spid="_x0000_s1026" type="#_x0000_t75" style="position:absolute;margin-left:218.75pt;margin-top:34.35pt;width:7.3pt;height:8.35pt;z-index:251663360;visibility:visible;mso-wrap-style:square;mso-wrap-distance-left:9pt;mso-wrap-distance-top:0;mso-wrap-distance-right:9pt;mso-wrap-distance-bottom:0;mso-position-horizontal:absolute;mso-position-horizontal-relative:text;mso-position-vertical:absolute;mso-position-vertical-relative:text" o:gfxdata="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">
                 <v:imagedata r:id="rId33" o:title=""/>
               </v:shape>
             </w:pict>
@@ -3909,7 +4257,7 @@
         <mc:AlternateContent>
           <mc:Choice Requires="wpi">
             <w:drawing>
-              <wp:anchor distT="0" distB="0" distL="114300" distR="114300" simplePos="0" relativeHeight="251664384" behindDoc="0" locked="0" layoutInCell="1" allowOverlap="1" wp14:anchorId="4395F2A7" wp14:editId="24643241">
+              <wp:anchor distT="0" distB="0" distL="114300" distR="114300" simplePos="0" relativeHeight="251662336" behindDoc="0" locked="0" layoutInCell="1" allowOverlap="1" wp14:anchorId="4395F2A7" wp14:editId="24643241">
                 <wp:simplePos x="0" y="0"/>
                 <wp:positionH relativeFrom="column">
                   <wp:posOffset>2634584</wp:posOffset>
@@ -3940,7 +4288,7 @@
           </mc:Choice>
           <mc:Fallback>
             <w:pict>
-              <v:shape w14:anchorId="04C62579" id="Freihand 60" o:spid="_x0000_s1026" type="#_x0000_t75" style="position:absolute;margin-left:206.75pt;margin-top:49.6pt;width:11.3pt;height:7.3pt;z-index:251664384;visibility:visible;mso-wrap-style:square;mso-wrap-distance-left:9pt;mso-wrap-distance-top:0;mso-wrap-distance-right:9pt;mso-wrap-distance-bottom:0;mso-position-horizontal:absolute;mso-position-horizontal-relative:text;mso-position-vertical:absolute;mso-position-vertical-relative:text" o:gfxdata="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">
+              <v:shape w14:anchorId="1B6FBE24" id="Freihand 60" o:spid="_x0000_s1026" type="#_x0000_t75" style="position:absolute;margin-left:206.75pt;margin-top:49.6pt;width:11.3pt;height:7.25pt;z-index:251662336;visibility:visible;mso-wrap-style:square;mso-wrap-distance-left:9pt;mso-wrap-distance-top:0;mso-wrap-distance-right:9pt;mso-wrap-distance-bottom:0;mso-position-horizontal:absolute;mso-position-horizontal-relative:text;mso-position-vertical:absolute;mso-position-vertical-relative:text" o:gfxdata="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">
                 <v:imagedata r:id="rId35" o:title=""/>
               </v:shape>
             </w:pict>
@@ -3954,7 +4302,7 @@
         <mc:AlternateContent>
           <mc:Choice Requires="wpi">
             <w:drawing>
-              <wp:anchor distT="0" distB="0" distL="114300" distR="114300" simplePos="0" relativeHeight="251662336" behindDoc="0" locked="0" layoutInCell="1" allowOverlap="1" wp14:anchorId="6A84A384" wp14:editId="32E8A4FB">
+              <wp:anchor distT="0" distB="0" distL="114300" distR="114300" simplePos="0" relativeHeight="251661312" behindDoc="0" locked="0" layoutInCell="1" allowOverlap="1" wp14:anchorId="6A84A384" wp14:editId="32E8A4FB">
                 <wp:simplePos x="0" y="0"/>
                 <wp:positionH relativeFrom="column">
                   <wp:posOffset>2690089</wp:posOffset>
@@ -3985,7 +4333,7 @@
           </mc:Choice>
           <mc:Fallback>
             <w:pict>
-              <v:shape w14:anchorId="192FDF5A" id="Freihand 59" o:spid="_x0000_s1026" type="#_x0000_t75" style="position:absolute;margin-left:211.3pt;margin-top:25.65pt;width:1.05pt;height:30.9pt;z-index:251662336;visibility:visible;mso-wrap-style:square;mso-wrap-distance-left:9pt;mso-wrap-distance-top:0;mso-wrap-distance-right:9pt;mso-wrap-distance-bottom:0;mso-position-horizontal:absolute;mso-position-horizontal-relative:text;mso-position-vertical:absolute;mso-position-vertical-relative:text" o:gfxdata="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">
+              <v:shape w14:anchorId="0F2840FA" id="Freihand 59" o:spid="_x0000_s1026" type="#_x0000_t75" style="position:absolute;margin-left:211.3pt;margin-top:25.65pt;width:1.05pt;height:30.9pt;z-index:251661312;visibility:visible;mso-wrap-style:square;mso-wrap-distance-left:9pt;mso-wrap-distance-top:0;mso-wrap-distance-right:9pt;mso-wrap-distance-bottom:0;mso-position-horizontal:absolute;mso-position-horizontal-relative:text;mso-position-vertical:absolute;mso-position-vertical-relative:text" o:gfxdata="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">
                 <v:imagedata r:id="rId37" o:title=""/>
               </v:shape>
             </w:pict>
@@ -3999,7 +4347,7 @@
         <mc:AlternateContent>
           <mc:Choice Requires="wpi">
             <w:drawing>
-              <wp:anchor distT="0" distB="0" distL="114300" distR="114300" simplePos="0" relativeHeight="251659264" behindDoc="0" locked="0" layoutInCell="1" allowOverlap="1" wp14:anchorId="7C7A51FB" wp14:editId="220E01F5">
+              <wp:anchor distT="0" distB="0" distL="114300" distR="114300" simplePos="0" relativeHeight="251660288" behindDoc="0" locked="0" layoutInCell="1" allowOverlap="1" wp14:anchorId="7C7A51FB" wp14:editId="220E01F5">
                 <wp:simplePos x="0" y="0"/>
                 <wp:positionH relativeFrom="column">
                   <wp:posOffset>2486919</wp:posOffset>
@@ -4030,7 +4378,7 @@
           </mc:Choice>
           <mc:Fallback>
             <w:pict>
-              <v:shape w14:anchorId="6FC63D51" id="Freihand 58" o:spid="_x0000_s1026" type="#_x0000_t75" style="position:absolute;margin-left:195.1pt;margin-top:16.9pt;width:10.9pt;height:6.95pt;z-index:251659264;visibility:visible;mso-wrap-style:square;mso-wrap-distance-left:9pt;mso-wrap-distance-top:0;mso-wrap-distance-right:9pt;mso-wrap-distance-bottom:0;mso-position-horizontal:absolute;mso-position-horizontal-relative:text;mso-position-vertical:absolute;mso-position-vertical-relative:text" o:gfxdata="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">
+              <v:shape w14:anchorId="1DBBDBD6" id="Freihand 58" o:spid="_x0000_s1026" type="#_x0000_t75" style="position:absolute;margin-left:195.1pt;margin-top:16.9pt;width:10.9pt;height:6.95pt;z-index:251660288;visibility:visible;mso-wrap-style:square;mso-wrap-distance-left:9pt;mso-wrap-distance-top:0;mso-wrap-distance-right:9pt;mso-wrap-distance-bottom:0;mso-position-horizontal:absolute;mso-position-horizontal-relative:text;mso-position-vertical:absolute;mso-position-vertical-relative:text" o:gfxdata="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">
                 <v:imagedata r:id="rId39" o:title=""/>
               </v:shape>
             </w:pict>
@@ -4044,7 +4392,7 @@
         <mc:AlternateContent>
           <mc:Choice Requires="wpi">
             <w:drawing>
-              <wp:anchor distT="0" distB="0" distL="114300" distR="114300" simplePos="0" relativeHeight="251657216" behindDoc="0" locked="0" layoutInCell="1" allowOverlap="1" wp14:anchorId="7613E732" wp14:editId="0E6DE681">
+              <wp:anchor distT="0" distB="0" distL="114300" distR="114300" simplePos="0" relativeHeight="251658240" behindDoc="0" locked="0" layoutInCell="1" allowOverlap="1" wp14:anchorId="7613E732" wp14:editId="0E6DE681">
                 <wp:simplePos x="0" y="0"/>
                 <wp:positionH relativeFrom="column">
                   <wp:posOffset>2500795</wp:posOffset>
@@ -4075,7 +4423,7 @@
           </mc:Choice>
           <mc:Fallback>
             <w:pict>
-              <v:shape w14:anchorId="6C2D811F" id="Freihand 57" o:spid="_x0000_s1026" type="#_x0000_t75" style="position:absolute;margin-left:196.2pt;margin-top:6pt;width:4.35pt;height:27.6pt;z-index:251657216;visibility:visible;mso-wrap-style:square;mso-wrap-distance-left:9pt;mso-wrap-distance-top:0;mso-wrap-distance-right:9pt;mso-wrap-distance-bottom:0;mso-position-horizontal:absolute;mso-position-horizontal-relative:text;mso-position-vertical:absolute;mso-position-vertical-relative:text" o:gfxdata="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">
+              <v:shape w14:anchorId="1A54B104" id="Freihand 57" o:spid="_x0000_s1026" type="#_x0000_t75" style="position:absolute;margin-left:196.2pt;margin-top:6pt;width:4.35pt;height:27.6pt;z-index:251658240;visibility:visible;mso-wrap-style:square;mso-wrap-distance-left:9pt;mso-wrap-distance-top:0;mso-wrap-distance-right:9pt;mso-wrap-distance-bottom:0;mso-position-horizontal:absolute;mso-position-horizontal-relative:text;mso-position-vertical:absolute;mso-position-vertical-relative:text" o:gfxdata="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">
                 <v:imagedata r:id="rId41" o:title=""/>
               </v:shape>
             </w:pict>
@@ -4089,7 +4437,7 @@
         <mc:AlternateContent>
           <mc:Choice Requires="wpi">
             <w:drawing>
-              <wp:anchor distT="0" distB="0" distL="114300" distR="114300" simplePos="0" relativeHeight="251655168" behindDoc="0" locked="0" layoutInCell="1" allowOverlap="1" wp14:anchorId="3A7DA324" wp14:editId="293095D1">
+              <wp:anchor distT="0" distB="0" distL="114300" distR="114300" simplePos="0" relativeHeight="251656192" behindDoc="0" locked="0" layoutInCell="1" allowOverlap="1" wp14:anchorId="3A7DA324" wp14:editId="293095D1">
                 <wp:simplePos x="0" y="0"/>
                 <wp:positionH relativeFrom="column">
                   <wp:posOffset>2496082</wp:posOffset>
@@ -4120,7 +4468,7 @@
           </mc:Choice>
           <mc:Fallback>
             <w:pict>
-              <v:shape w14:anchorId="742FCBA8" id="Freihand 55" o:spid="_x0000_s1026" type="#_x0000_t75" style="position:absolute;margin-left:195.85pt;margin-top:47.45pt;width:2.5pt;height:29.85pt;z-index:251655168;visibility:visible;mso-wrap-style:square;mso-wrap-distance-left:9pt;mso-wrap-distance-top:0;mso-wrap-distance-right:9pt;mso-wrap-distance-bottom:0;mso-position-horizontal:absolute;mso-position-horizontal-relative:text;mso-position-vertical:absolute;mso-position-vertical-relative:text" o:gfxdata="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">
+              <v:shape w14:anchorId="3A00CFCD" id="Freihand 55" o:spid="_x0000_s1026" type="#_x0000_t75" style="position:absolute;margin-left:195.85pt;margin-top:47.45pt;width:2.5pt;height:29.85pt;z-index:251656192;visibility:visible;mso-wrap-style:square;mso-wrap-distance-left:9pt;mso-wrap-distance-top:0;mso-wrap-distance-right:9pt;mso-wrap-distance-bottom:0;mso-position-horizontal:absolute;mso-position-horizontal-relative:text;mso-position-vertical:absolute;mso-position-vertical-relative:text" o:gfxdata="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">
                 <v:imagedata r:id="rId43" o:title=""/>
               </v:shape>
             </w:pict>
@@ -4134,7 +4482,7 @@
         <mc:AlternateContent>
           <mc:Choice Requires="wpi">
             <w:drawing>
-              <wp:anchor distT="0" distB="0" distL="114300" distR="114300" simplePos="0" relativeHeight="251652096" behindDoc="0" locked="0" layoutInCell="1" allowOverlap="1" wp14:anchorId="6EFB2152" wp14:editId="47F03A2F">
+              <wp:anchor distT="0" distB="0" distL="114300" distR="114300" simplePos="0" relativeHeight="251653120" behindDoc="0" locked="0" layoutInCell="1" allowOverlap="1" wp14:anchorId="6EFB2152" wp14:editId="47F03A2F">
                 <wp:simplePos x="0" y="0"/>
                 <wp:positionH relativeFrom="column">
                   <wp:posOffset>2482206</wp:posOffset>
@@ -4165,7 +4513,7 @@
           </mc:Choice>
           <mc:Fallback>
             <w:pict>
-              <v:shape w14:anchorId="4DC73EDD" id="Freihand 53" o:spid="_x0000_s1026" type="#_x0000_t75" style="position:absolute;margin-left:194.75pt;margin-top:33.25pt;width:6.95pt;height:15.6pt;z-index:251652096;visibility:visible;mso-wrap-style:square;mso-wrap-distance-left:9pt;mso-wrap-distance-top:0;mso-wrap-distance-right:9pt;mso-wrap-distance-bottom:0;mso-position-horizontal:absolute;mso-position-horizontal-relative:text;mso-position-vertical:absolute;mso-position-vertical-relative:text" o:gfxdata="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">
+              <v:shape w14:anchorId="66523E52" id="Freihand 53" o:spid="_x0000_s1026" type="#_x0000_t75" style="position:absolute;margin-left:194.75pt;margin-top:33.25pt;width:6.95pt;height:15.6pt;z-index:251653120;visibility:visible;mso-wrap-style:square;mso-wrap-distance-left:9pt;mso-wrap-distance-top:0;mso-wrap-distance-right:9pt;mso-wrap-distance-bottom:0;mso-position-horizontal:absolute;mso-position-horizontal-relative:text;mso-position-vertical:absolute;mso-position-vertical-relative:text" o:gfxdata="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">
                 <v:imagedata r:id="rId45" o:title=""/>
               </v:shape>
             </w:pict>
@@ -4179,7 +4527,7 @@
         <mc:AlternateContent>
           <mc:Choice Requires="wpi">
             <w:drawing>
-              <wp:anchor distT="0" distB="0" distL="114300" distR="114300" simplePos="0" relativeHeight="251650048" behindDoc="0" locked="0" layoutInCell="1" allowOverlap="1" wp14:anchorId="59DFC84E" wp14:editId="65F4ECF2">
+              <wp:anchor distT="0" distB="0" distL="114300" distR="114300" simplePos="0" relativeHeight="251651072" behindDoc="0" locked="0" layoutInCell="1" allowOverlap="1" wp14:anchorId="59DFC84E" wp14:editId="65F4ECF2">
                 <wp:simplePos x="0" y="0"/>
                 <wp:positionH relativeFrom="column">
                   <wp:posOffset>2473042</wp:posOffset>
@@ -4210,7 +4558,7 @@
           </mc:Choice>
           <mc:Fallback>
             <w:pict>
-              <v:shape w14:anchorId="74643F00" id="Freihand 51" o:spid="_x0000_s1026" type="#_x0000_t75" style="position:absolute;margin-left:194.05pt;margin-top:32.15pt;width:2.5pt;height:16pt;z-index:251650048;visibility:visible;mso-wrap-style:square;mso-wrap-distance-left:9pt;mso-wrap-distance-top:0;mso-wrap-distance-right:9pt;mso-wrap-distance-bottom:0;mso-position-horizontal:absolute;mso-position-horizontal-relative:text;mso-position-vertical:absolute;mso-position-vertical-relative:text" o:gfxdata="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">
+              <v:shape w14:anchorId="356E0EF4" id="Freihand 51" o:spid="_x0000_s1026" type="#_x0000_t75" style="position:absolute;margin-left:194.05pt;margin-top:32.15pt;width:2.5pt;height:16pt;z-index:251651072;visibility:visible;mso-wrap-style:square;mso-wrap-distance-left:9pt;mso-wrap-distance-top:0;mso-wrap-distance-right:9pt;mso-wrap-distance-bottom:0;mso-position-horizontal:absolute;mso-position-horizontal-relative:text;mso-position-vertical:absolute;mso-position-vertical-relative:text" o:gfxdata="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">
                 <v:imagedata r:id="rId47" o:title=""/>
               </v:shape>
             </w:pict>
@@ -4247,7 +4595,7 @@
           </mc:Choice>
           <mc:Fallback>
             <w:pict>
-              <v:shape w14:anchorId="08D0F151" id="Freihand 47" o:spid="_x0000_i1025" type="#_x0000_t75" style="width:193.7pt;height:77.1pt;visibility:visible;mso-wrap-style:square" o:gfxdata="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">
+              <v:shape w14:anchorId="13FF6D90" id="Freihand 47" o:spid="_x0000_i1025" type="#_x0000_t75" style="width:194.25pt;height:77.25pt;visibility:visible;mso-wrap-style:square" o:gfxdata="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">
                 <v:imagedata r:id="rId49" o:title=""/>
               </v:shape>
             </w:pict>
@@ -4324,46 +4672,18 @@
         <w:pStyle w:val="Beschriftung"/>
         <w:jc w:val="center"/>
       </w:pPr>
-      <w:bookmarkStart w:id="10" w:name="_Ref497845737"/>
+      <w:bookmarkStart w:id="46" w:name="_Ref497845737"/>
       <w:r>
         <w:t xml:space="preserve">Abbildung </w:t>
       </w:r>
-      <w:fldSimple w:instr=" SEQ Abbildung \* ARABIC ">
-        <w:r>
-          <w:rPr>
-            <w:noProof/>
-          </w:rPr>
-          <w:t>10</w:t>
-        </w:r>
-      </w:fldSimple>
-      <w:bookmarkEnd w:id="10"/>
-      <w:r>
-        <w:t>: Uout(I) mit R-Last und RL-Last</w:t>
-      </w:r>
-    </w:p>
-    <w:p>
-      <w:pPr>
-        <w:pStyle w:val="berschrift3"/>
-      </w:pPr>
-      <w:r>
-        <w:t>Interpretation</w:t>
-      </w:r>
-    </w:p>
-    <w:p>
-      <w:r>
-        <w:t xml:space="preserve">Anders als bei der einphasigen Messung ist in </w:t>
-      </w:r>
       <w:r>
         <w:fldChar w:fldCharType="begin"/>
       </w:r>
       <w:r>
-        <w:instrText xml:space="preserve"> REF _Ref497845737 \h </w:instrText>
+        <w:instrText xml:space="preserve"> SEQ Abbildung \* ARABIC </w:instrText>
       </w:r>
       <w:r>
         <w:fldChar w:fldCharType="separate"/>
-      </w:r>
-      <w:r>
-        <w:t xml:space="preserve">Abbildung </w:t>
       </w:r>
       <w:r>
         <w:rPr>
@@ -4372,8 +4692,57 @@
         <w:t>10</w:t>
       </w:r>
       <w:r>
+        <w:rPr>
+          <w:noProof/>
+        </w:rPr>
         <w:fldChar w:fldCharType="end"/>
       </w:r>
+      <w:bookmarkEnd w:id="46"/>
+      <w:r>
+        <w:t xml:space="preserve">: </w:t>
+      </w:r>
+      <w:proofErr w:type="spellStart"/>
+      <w:r>
+        <w:t>Uout</w:t>
+      </w:r>
+      <w:proofErr w:type="spellEnd"/>
+      <w:r>
+        <w:t>(I) mit R-Last und RL-Last</w:t>
+      </w:r>
+    </w:p>
+    <w:p>
+      <w:pPr>
+        <w:pStyle w:val="berschrift3"/>
+      </w:pPr>
+      <w:r>
+        <w:t>Interpretation</w:t>
+      </w:r>
+    </w:p>
+    <w:p>
+      <w:r>
+        <w:t xml:space="preserve">Anders als bei der einphasigen Messung ist in </w:t>
+      </w:r>
+      <w:r>
+        <w:fldChar w:fldCharType="begin"/>
+      </w:r>
+      <w:r>
+        <w:instrText xml:space="preserve"> REF _Ref497845737 \h </w:instrText>
+      </w:r>
+      <w:r>
+        <w:fldChar w:fldCharType="separate"/>
+      </w:r>
+      <w:r>
+        <w:t xml:space="preserve">Abbildung </w:t>
+      </w:r>
+      <w:r>
+        <w:rPr>
+          <w:noProof/>
+        </w:rPr>
+        <w:t>10</w:t>
+      </w:r>
+      <w:r>
+        <w:fldChar w:fldCharType="end"/>
+      </w:r>
       <w:r>
         <w:t xml:space="preserve"> nun zu erkennen, dass </w:t>
       </w:r>
@@ -4381,7 +4750,15 @@
         <w:t>bei der</w:t>
       </w:r>
       <w:r>
-        <w:t xml:space="preserve"> L-Glättung die Spannung weniger abfällt.</w:t>
+        <w:t xml:space="preserve"> L-Glättung die Spannung weniger </w:t>
+      </w:r>
+      <w:ins w:id="47" w:author="Giordano" w:date="2017-11-19T03:13:00Z">
+        <w:r>
+          <w:t xml:space="preserve">steil </w:t>
+        </w:r>
+      </w:ins>
+      <w:r>
+        <w:t>abfällt.</w:t>
       </w:r>
     </w:p>
     <w:p>
@@ -4389,6 +4766,7 @@
         <w:pStyle w:val="berschrift2"/>
       </w:pPr>
       <w:r>
+        <w:lastRenderedPageBreak/>
         <w:t>Gesteuerter Betrieb</w:t>
       </w:r>
     </w:p>
@@ -4493,21 +4871,38 @@
         <w:pStyle w:val="Beschriftung"/>
         <w:jc w:val="center"/>
       </w:pPr>
-      <w:bookmarkStart w:id="11" w:name="_Ref497846849"/>
+      <w:bookmarkStart w:id="48" w:name="_Ref497846849"/>
       <w:r>
         <w:t xml:space="preserve">Abbildung </w:t>
       </w:r>
-      <w:fldSimple w:instr=" SEQ Abbildung \* ARABIC ">
-        <w:r>
-          <w:rPr>
-            <w:noProof/>
-          </w:rPr>
-          <w:t>11</w:t>
-        </w:r>
-      </w:fldSimple>
-      <w:bookmarkEnd w:id="11"/>
-      <w:r>
-        <w:t>: U</w:t>
+      <w:r>
+        <w:fldChar w:fldCharType="begin"/>
+      </w:r>
+      <w:r>
+        <w:instrText xml:space="preserve"> SEQ Abbildung \* ARABIC </w:instrText>
+      </w:r>
+      <w:r>
+        <w:fldChar w:fldCharType="separate"/>
+      </w:r>
+      <w:r>
+        <w:rPr>
+          <w:noProof/>
+        </w:rPr>
+        <w:t>11</w:t>
+      </w:r>
+      <w:r>
+        <w:rPr>
+          <w:noProof/>
+        </w:rPr>
+        <w:fldChar w:fldCharType="end"/>
+      </w:r>
+      <w:bookmarkEnd w:id="48"/>
+      <w:r>
+        <w:t xml:space="preserve">: </w:t>
+      </w:r>
+      <w:proofErr w:type="spellStart"/>
+      <w:r>
+        <w:t>U</w:t>
       </w:r>
       <w:r>
         <w:rPr>
@@ -4515,8 +4910,17 @@
         </w:rPr>
         <w:t>dc</w:t>
       </w:r>
-      <w:r>
-        <w:t>(alpha)</w:t>
+      <w:proofErr w:type="spellEnd"/>
+      <w:r>
+        <w:t>(</w:t>
+      </w:r>
+      <w:proofErr w:type="spellStart"/>
+      <w:r>
+        <w:t>alpha</w:t>
+      </w:r>
+      <w:proofErr w:type="spellEnd"/>
+      <w:r>
+        <w:t>)</w:t>
       </w:r>
     </w:p>
     <w:p>
@@ -4525,6 +4929,7 @@
         <w:keepNext/>
       </w:pPr>
       <w:r>
+        <w:lastRenderedPageBreak/>
         <w:drawing>
           <wp:inline distT="0" distB="0" distL="0" distR="0" wp14:anchorId="7A287EAC" wp14:editId="7EE18ED9">
             <wp:extent cx="5332730" cy="3997325"/>
@@ -4580,21 +4985,45 @@
         <w:pStyle w:val="Beschriftung"/>
         <w:jc w:val="center"/>
       </w:pPr>
-      <w:bookmarkStart w:id="12" w:name="_Ref497846387"/>
+      <w:bookmarkStart w:id="49" w:name="_Ref497846387"/>
       <w:r>
         <w:t xml:space="preserve">Abbildung </w:t>
       </w:r>
-      <w:fldSimple w:instr=" SEQ Abbildung \* ARABIC ">
-        <w:r>
-          <w:rPr>
-            <w:noProof/>
-          </w:rPr>
-          <w:t>12</w:t>
-        </w:r>
-      </w:fldSimple>
-      <w:bookmarkEnd w:id="12"/>
-      <w:r>
-        <w:t>: Lambda(alpha)</w:t>
+      <w:r>
+        <w:fldChar w:fldCharType="begin"/>
+      </w:r>
+      <w:r>
+        <w:instrText xml:space="preserve"> SEQ </w:instrText>
+      </w:r>
+      <w:r>
+        <w:instrText xml:space="preserve">Abbildung \* ARABIC </w:instrText>
+      </w:r>
+      <w:r>
+        <w:fldChar w:fldCharType="separate"/>
+      </w:r>
+      <w:r>
+        <w:rPr>
+          <w:noProof/>
+        </w:rPr>
+        <w:t>12</w:t>
+      </w:r>
+      <w:r>
+        <w:rPr>
+          <w:noProof/>
+        </w:rPr>
+        <w:fldChar w:fldCharType="end"/>
+      </w:r>
+      <w:bookmarkEnd w:id="49"/>
+      <w:r>
+        <w:t>: Lambda(</w:t>
+      </w:r>
+      <w:proofErr w:type="spellStart"/>
+      <w:r>
+        <w:t>alpha</w:t>
+      </w:r>
+      <w:proofErr w:type="spellEnd"/>
+      <w:r>
+        <w:t>)</w:t>
       </w:r>
     </w:p>
     <w:p/>
@@ -4667,7 +5096,23 @@
         <w:t xml:space="preserve"> Lambda schlechter. Dies kommt zu Stande, weil die Schaltung zu mehr Oberwellen </w:t>
       </w:r>
       <w:r>
-        <w:t xml:space="preserve">und zu einer Phasenverschiebung der Grundschwingung </w:t>
+        <w:t xml:space="preserve">und zu einer Phasenverschiebung </w:t>
+      </w:r>
+      <w:del w:id="50" w:author="Giordano" w:date="2017-11-19T03:14:00Z">
+        <w:r>
+          <w:delText xml:space="preserve">der </w:delText>
+        </w:r>
+      </w:del>
+      <w:ins w:id="51" w:author="Giordano" w:date="2017-11-19T03:14:00Z">
+        <w:r>
+          <w:t xml:space="preserve">zur </w:t>
+        </w:r>
+        <w:r>
+          <w:t xml:space="preserve"> </w:t>
+        </w:r>
+      </w:ins>
+      <w:r>
+        <w:t xml:space="preserve">Grundschwingung </w:t>
       </w:r>
       <w:r>
         <w:t>führ</w:t>
@@ -4738,7 +5183,15 @@
         <w:t xml:space="preserve">wird ein Messfehler vermutet, denn </w:t>
       </w:r>
       <w:r>
-        <w:t>trotz der Erhöhung des Zündwinkels konnte dieser Messtechnisch nicht mehr nachgewiesen werden. Spannung und Strom verhielten sich plausibel.</w:t>
+        <w:t>trotz der Erhöhung des Zündwinkels konnte dieser Messtechnisch nicht mehr nachgewiesen werden. Spannung und Strom verhielten sich</w:t>
+      </w:r>
+      <w:ins w:id="52" w:author="Giordano" w:date="2017-11-19T03:14:00Z">
+        <w:r>
+          <w:t xml:space="preserve"> hingegen</w:t>
+        </w:r>
+      </w:ins>
+      <w:r>
+        <w:t xml:space="preserve"> plausibel.</w:t>
       </w:r>
     </w:p>
     <w:p>
@@ -4782,6 +5235,7 @@
           <w:noProof/>
           <w:lang w:eastAsia="de-CH"/>
         </w:rPr>
+        <w:lastRenderedPageBreak/>
         <w:drawing>
           <wp:inline distT="0" distB="0" distL="0" distR="0" wp14:anchorId="0AD39154" wp14:editId="0B2E9BE3">
             <wp:extent cx="3418431" cy="1440000"/>
@@ -4859,9 +5313,9 @@
       </w:pPr>
       <w:r>
         <w:drawing>
-          <wp:inline distT="0" distB="0" distL="0" distR="0" wp14:anchorId="52757BB6" wp14:editId="5ECECC39">
-            <wp:extent cx="3050540" cy="2289810"/>
-            <wp:effectExtent l="0" t="0" r="0" b="0"/>
+          <wp:inline distT="0" distB="0" distL="0" distR="0" wp14:anchorId="52757BB6" wp14:editId="64C16B13">
+            <wp:extent cx="3348000" cy="2513091"/>
+            <wp:effectExtent l="0" t="0" r="5080" b="1905"/>
             <wp:docPr id="318" name="Grafik 318"/>
             <wp:cNvGraphicFramePr>
               <a:graphicFrameLocks xmlns:a="http://schemas.openxmlformats.org/drawingml/2006/main" noChangeAspect="1"/>
@@ -4891,7 +5345,7 @@
                   <pic:spPr bwMode="auto">
                     <a:xfrm>
                       <a:off x="0" y="0"/>
-                      <a:ext cx="3050540" cy="2289810"/>
+                      <a:ext cx="3348000" cy="2513091"/>
                     </a:xfrm>
                     <a:prstGeom prst="rect">
                       <a:avLst/>
@@ -4913,21 +5367,60 @@
         <w:pStyle w:val="Beschriftung"/>
         <w:jc w:val="center"/>
       </w:pPr>
-      <w:bookmarkStart w:id="13" w:name="_Ref497847695"/>
+      <w:bookmarkStart w:id="53" w:name="_Ref497847695"/>
       <w:r>
         <w:t xml:space="preserve">Abbildung </w:t>
       </w:r>
-      <w:fldSimple w:instr=" SEQ Abbildung \* ARABIC ">
-        <w:r>
-          <w:rPr>
-            <w:noProof/>
-          </w:rPr>
-          <w:t>13</w:t>
-        </w:r>
-      </w:fldSimple>
-      <w:bookmarkEnd w:id="13"/>
-      <w:r>
-        <w:t>: Eingangsphase Strom (gelb) und Spannung (blau)</w:t>
+      <w:r>
+        <w:fldChar w:fldCharType="begin"/>
+      </w:r>
+      <w:r>
+        <w:instrText xml:space="preserve"> SEQ Abbildung \* ARABIC </w:instrText>
+      </w:r>
+      <w:r>
+        <w:fldChar w:fldCharType="separate"/>
+      </w:r>
+      <w:r>
+        <w:rPr>
+          <w:noProof/>
+        </w:rPr>
+        <w:t>13</w:t>
+      </w:r>
+      <w:r>
+        <w:rPr>
+          <w:noProof/>
+        </w:rPr>
+        <w:fldChar w:fldCharType="end"/>
+      </w:r>
+      <w:bookmarkEnd w:id="53"/>
+      <w:r>
+        <w:t>: Eingangsphase Strom (</w:t>
+      </w:r>
+      <w:del w:id="54" w:author="Giordano" w:date="2017-11-19T03:17:00Z">
+        <w:r>
+          <w:delText>gelb</w:delText>
+        </w:r>
+      </w:del>
+      <w:ins w:id="55" w:author="Giordano" w:date="2017-11-19T03:17:00Z">
+        <w:r>
+          <w:t>blau</w:t>
+        </w:r>
+      </w:ins>
+      <w:r>
+        <w:t>) und Spannung (</w:t>
+      </w:r>
+      <w:del w:id="56" w:author="Giordano" w:date="2017-11-19T03:17:00Z">
+        <w:r>
+          <w:delText>blau</w:delText>
+        </w:r>
+      </w:del>
+      <w:ins w:id="57" w:author="Giordano" w:date="2017-11-19T03:17:00Z">
+        <w:r>
+          <w:t>gelb</w:t>
+        </w:r>
+      </w:ins>
+      <w:r>
+        <w:t>)</w:t>
       </w:r>
     </w:p>
     <w:p>
@@ -4937,9 +5430,9 @@
       </w:pPr>
       <w:r>
         <w:drawing>
-          <wp:inline distT="0" distB="0" distL="0" distR="0" wp14:anchorId="66B7D7D7" wp14:editId="3B401462">
-            <wp:extent cx="3050540" cy="2289810"/>
-            <wp:effectExtent l="0" t="0" r="0" b="0"/>
+          <wp:inline distT="0" distB="0" distL="0" distR="0" wp14:anchorId="66B7D7D7" wp14:editId="258F3A7F">
+            <wp:extent cx="3348000" cy="2513091"/>
+            <wp:effectExtent l="0" t="0" r="5080" b="1905"/>
             <wp:docPr id="320" name="Grafik 320"/>
             <wp:cNvGraphicFramePr>
               <a:graphicFrameLocks xmlns:a="http://schemas.openxmlformats.org/drawingml/2006/main" noChangeAspect="1"/>
@@ -4969,7 +5462,7 @@
                   <pic:spPr bwMode="auto">
                     <a:xfrm>
                       <a:off x="0" y="0"/>
-                      <a:ext cx="3050540" cy="2289810"/>
+                      <a:ext cx="3348000" cy="2513091"/>
                     </a:xfrm>
                     <a:prstGeom prst="rect">
                       <a:avLst/>
@@ -4994,16 +5487,37 @@
       <w:r>
         <w:t xml:space="preserve">Abbildung </w:t>
       </w:r>
-      <w:fldSimple w:instr=" SEQ Abbildung \* ARABIC ">
-        <w:r>
-          <w:rPr>
-            <w:noProof/>
-          </w:rPr>
-          <w:t>14</w:t>
-        </w:r>
-      </w:fldSimple>
-      <w:r>
-        <w:t>: Eingangsphase Strom Nahaufnahme</w:t>
+      <w:r>
+        <w:fldChar w:fldCharType="begin"/>
+      </w:r>
+      <w:r>
+        <w:instrText xml:space="preserve"> SEQ Abbildung \* ARABIC </w:instrText>
+      </w:r>
+      <w:r>
+        <w:fldChar w:fldCharType="separate"/>
+      </w:r>
+      <w:r>
+        <w:rPr>
+          <w:noProof/>
+        </w:rPr>
+        <w:t>14</w:t>
+      </w:r>
+      <w:r>
+        <w:rPr>
+          <w:noProof/>
+        </w:rPr>
+        <w:fldChar w:fldCharType="end"/>
+      </w:r>
+      <w:r>
+        <w:t>: Eingangsphase Strom</w:t>
+      </w:r>
+      <w:ins w:id="58" w:author="Giordano" w:date="2017-11-19T03:17:00Z">
+        <w:r>
+          <w:t xml:space="preserve"> (blau)</w:t>
+        </w:r>
+      </w:ins>
+      <w:r>
+        <w:t xml:space="preserve"> Nahaufnahme</w:t>
       </w:r>
     </w:p>
     <w:p/>
@@ -5012,6 +5526,7 @@
         <w:pStyle w:val="berschrift3"/>
       </w:pPr>
       <w:r>
+        <w:lastRenderedPageBreak/>
         <w:t>Interpretation</w:t>
       </w:r>
     </w:p>
@@ -5046,6 +5561,11 @@
       <w:r>
         <w:fldChar w:fldCharType="end"/>
       </w:r>
+      <w:ins w:id="59" w:author="Giordano" w:date="2017-11-19T03:16:00Z">
+        <w:r>
+          <w:t xml:space="preserve"> (einphasige Brückenschaltung)</w:t>
+        </w:r>
+      </w:ins>
       <w:r>
         <w:t xml:space="preserve"> ist zu erkennen</w:t>
       </w:r>
@@ -5208,9 +5728,9 @@
       </w:pPr>
       <w:r>
         <w:drawing>
-          <wp:inline distT="0" distB="0" distL="0" distR="0" wp14:anchorId="79F0C521" wp14:editId="6A4A307C">
-            <wp:extent cx="3050540" cy="2289810"/>
-            <wp:effectExtent l="0" t="0" r="0" b="0"/>
+          <wp:inline distT="0" distB="0" distL="0" distR="0" wp14:anchorId="79F0C521" wp14:editId="7F18E4EA">
+            <wp:extent cx="3348000" cy="2513091"/>
+            <wp:effectExtent l="0" t="0" r="5080" b="1905"/>
             <wp:docPr id="317" name="Grafik 317"/>
             <wp:cNvGraphicFramePr>
               <a:graphicFrameLocks xmlns:a="http://schemas.openxmlformats.org/drawingml/2006/main" noChangeAspect="1"/>
@@ -5240,7 +5760,7 @@
                   <pic:spPr bwMode="auto">
                     <a:xfrm>
                       <a:off x="0" y="0"/>
-                      <a:ext cx="3050540" cy="2289810"/>
+                      <a:ext cx="3348000" cy="2513091"/>
                     </a:xfrm>
                     <a:prstGeom prst="rect">
                       <a:avLst/>
@@ -5262,19 +5782,32 @@
         <w:pStyle w:val="Beschriftung"/>
         <w:jc w:val="center"/>
       </w:pPr>
-      <w:bookmarkStart w:id="14" w:name="_Ref497848375"/>
+      <w:bookmarkStart w:id="60" w:name="_Ref497848375"/>
       <w:r>
         <w:t xml:space="preserve">Abbildung </w:t>
       </w:r>
-      <w:fldSimple w:instr=" SEQ Abbildung \* ARABIC ">
-        <w:r>
-          <w:rPr>
-            <w:noProof/>
-          </w:rPr>
-          <w:t>15</w:t>
-        </w:r>
-      </w:fldSimple>
-      <w:bookmarkEnd w:id="14"/>
+      <w:r>
+        <w:fldChar w:fldCharType="begin"/>
+      </w:r>
+      <w:r>
+        <w:instrText xml:space="preserve"> SEQ Abbildung \* ARABIC </w:instrText>
+      </w:r>
+      <w:r>
+        <w:fldChar w:fldCharType="separate"/>
+      </w:r>
+      <w:r>
+        <w:rPr>
+          <w:noProof/>
+        </w:rPr>
+        <w:t>15</w:t>
+      </w:r>
+      <w:r>
+        <w:rPr>
+          <w:noProof/>
+        </w:rPr>
+        <w:fldChar w:fldCharType="end"/>
+      </w:r>
+      <w:bookmarkEnd w:id="60"/>
       <w:r>
         <w:t>: Verlauf Strom (blau) und Spannung (gelb) über Halbleiter</w:t>
       </w:r>
@@ -5285,6 +5818,7 @@
         <w:pStyle w:val="berschrift2"/>
       </w:pPr>
       <w:r>
+        <w:lastRenderedPageBreak/>
         <w:t>Interpretation</w:t>
       </w:r>
     </w:p>
@@ -5483,14 +6017,14 @@
       <w:pPr>
         <w:pStyle w:val="berschrift1"/>
       </w:pPr>
-      <w:bookmarkStart w:id="15" w:name="_Toc471593244"/>
-      <w:bookmarkStart w:id="16" w:name="_Toc497836894"/>
+      <w:bookmarkStart w:id="61" w:name="_Toc471593244"/>
+      <w:bookmarkStart w:id="62" w:name="_Toc497836894"/>
       <w:r>
         <w:lastRenderedPageBreak/>
         <w:t>Schlussfolgerungen</w:t>
       </w:r>
-      <w:bookmarkEnd w:id="15"/>
-      <w:bookmarkEnd w:id="16"/>
+      <w:bookmarkEnd w:id="61"/>
+      <w:bookmarkEnd w:id="62"/>
     </w:p>
     <w:p>
       <w:r>
@@ -5503,15 +6037,65 @@
         <w:t xml:space="preserve"> der Messaufgaben war aus unserer Sicht </w:t>
       </w:r>
       <w:r>
-        <w:t>erschwert. Zusätzlich ist die fehlende Erfahrung mit den vorhandenen Messgeräten und Messaufbauten problematisch. Oft wurden wir auf Dinge hingewiesen die wir selbst nicht herausfinden konnten.</w:t>
-      </w:r>
-    </w:p>
-    <w:p>
-      <w:r>
-        <w:t>Trotz der kritischen Worte empfanden wir dieses Labor als eines der besseren und lehrreichen in unserer bisherigen Studienzeit. Wir konnten uns oft die Zeit nehmen einige Details zu analysieren die schlussendlich den eigentlichen Lerneffekt erbrachten.</w:t>
-      </w:r>
-      <w:bookmarkStart w:id="17" w:name="_GoBack"/>
-      <w:bookmarkEnd w:id="17"/>
+        <w:t xml:space="preserve">erschwert. Zusätzlich ist die fehlende Erfahrung mit den vorhandenen Messgeräten und Messaufbauten problematisch. Oft wurden wir </w:t>
+      </w:r>
+      <w:ins w:id="63" w:author="Giordano" w:date="2017-11-19T03:19:00Z">
+        <w:r>
+          <w:t xml:space="preserve">dann erst </w:t>
+        </w:r>
+      </w:ins>
+      <w:r>
+        <w:t xml:space="preserve">auf </w:t>
+      </w:r>
+      <w:del w:id="64" w:author="Giordano" w:date="2017-11-19T03:19:00Z">
+        <w:r>
+          <w:delText xml:space="preserve">Dinge </w:delText>
+        </w:r>
+      </w:del>
+      <w:ins w:id="65" w:author="Giordano" w:date="2017-11-19T03:19:00Z">
+        <w:r>
+          <w:t>Anfrage auf Umstände</w:t>
+        </w:r>
+        <w:r>
+          <w:t xml:space="preserve"> </w:t>
+        </w:r>
+      </w:ins>
+      <w:r>
+        <w:t>hingewiesen die wir selbst nicht herausfinden konnten.</w:t>
+      </w:r>
+    </w:p>
+    <w:p>
+      <w:r>
+        <w:t xml:space="preserve">Trotz der kritischen Worte empfanden wir dieses Labor als eines der besseren und lehrreichen in unserer bisherigen Studienzeit. Wir konnten uns </w:t>
+      </w:r>
+      <w:del w:id="66" w:author="Giordano" w:date="2017-11-19T03:20:00Z">
+        <w:r>
+          <w:delText xml:space="preserve">oft </w:delText>
+        </w:r>
+      </w:del>
+      <w:ins w:id="67" w:author="Giordano" w:date="2017-11-19T03:20:00Z">
+        <w:r>
+          <w:t xml:space="preserve">viel </w:t>
+        </w:r>
+      </w:ins>
+      <w:del w:id="68" w:author="Giordano" w:date="2017-11-19T03:20:00Z">
+        <w:r>
+          <w:delText xml:space="preserve">die </w:delText>
+        </w:r>
+      </w:del>
+      <w:r>
+        <w:t>Zeit nehmen einige</w:t>
+      </w:r>
+      <w:ins w:id="69" w:author="Giordano" w:date="2017-11-19T03:20:00Z">
+        <w:r>
+          <w:t xml:space="preserve"> wesentliche</w:t>
+        </w:r>
+      </w:ins>
+      <w:bookmarkStart w:id="70" w:name="_GoBack"/>
+      <w:bookmarkEnd w:id="70"/>
+      <w:r>
+        <w:t xml:space="preserve"> Details zu analysieren die schlussendlich den eigentlichen Lerneffekt erbrachten.</w:t>
+      </w:r>
     </w:p>
     <w:p/>
     <w:p/>
@@ -5579,7 +6163,7 @@
       <w:rPr>
         <w:noProof/>
       </w:rPr>
-      <w:t>17</w:t>
+      <w:t>16</w:t>
     </w:r>
     <w:r>
       <w:fldChar w:fldCharType="end"/>
@@ -5587,14 +6171,27 @@
     <w:r>
       <w:t xml:space="preserve"> von </w:t>
     </w:r>
-    <w:fldSimple w:instr=" NUMPAGES  \* Arabic  \* MERGEFORMAT ">
-      <w:r>
-        <w:rPr>
-          <w:noProof/>
-        </w:rPr>
-        <w:t>17</w:t>
-      </w:r>
-    </w:fldSimple>
+    <w:r>
+      <w:fldChar w:fldCharType="begin"/>
+    </w:r>
+    <w:r>
+      <w:instrText xml:space="preserve"> NUMPAGES  \* Arabic  \* MERGEFORMAT </w:instrText>
+    </w:r>
+    <w:r>
+      <w:fldChar w:fldCharType="separate"/>
+    </w:r>
+    <w:r>
+      <w:rPr>
+        <w:noProof/>
+      </w:rPr>
+      <w:t>16</w:t>
+    </w:r>
+    <w:r>
+      <w:rPr>
+        <w:noProof/>
+      </w:rPr>
+      <w:fldChar w:fldCharType="end"/>
+    </w:r>
   </w:p>
 </w:ftr>
 </file>
@@ -7116,6 +7713,14 @@
   </w:num>
   <w:numIdMacAtCleanup w:val="8"/>
 </w:numbering>
+</file>
+
+<file path=word/people.xml><?xml version="1.0" encoding="utf-8"?>
+<w15:people xmlns:wpc="http://schemas.microsoft.com/office/word/2010/wordprocessingCanvas" xmlns:cx="http://schemas.microsoft.com/office/drawing/2014/chartex" xmlns:cx1="http://schemas.microsoft.com/office/drawing/2015/9/8/chartex" xmlns:cx2="http://schemas.microsoft.com/office/drawing/2015/10/21/chartex" xmlns:cx3="http://schemas.microsoft.com/office/drawing/2016/5/9/chartex" xmlns:cx4="http://schemas.microsoft.com/office/drawing/2016/5/10/chartex" xmlns:cx5="http://schemas.microsoft.com/office/drawing/2016/5/11/chartex" xmlns:cx6="http://schemas.microsoft.com/office/drawing/2016/5/12/chartex" xmlns:cx7="http://schemas.microsoft.com/office/drawing/2016/5/13/chartex" xmlns:cx8="http://schemas.microsoft.com/office/drawing/2016/5/14/chartex" xmlns:mc="http://schemas.openxmlformats.org/markup-compatibility/2006" xmlns:aink="http://schemas.microsoft.com/office/drawing/2016/ink" xmlns:am3d="http://schemas.microsoft.com/office/drawing/2017/model3d" xmlns:o="urn:schemas-microsoft-com:office:office" xmlns:r="http://schemas.openxmlformats.org/officeDocument/2006/relationships" xmlns:m="http://schemas.openxmlformats.org/officeDocument/2006/math" xmlns:v="urn:schemas-microsoft-com:vml" xmlns:wp14="http://schemas.microsoft.com/office/word/2010/wordprocessingDrawing" xmlns:wp="http://schemas.openxmlformats.org/drawingml/2006/wordprocessingDrawing" xmlns:w10="urn:schemas-microsoft-com:office:word" xmlns:w="http://schemas.openxmlformats.org/wordprocessingml/2006/main" xmlns:w14="http://schemas.microsoft.com/office/word/2010/wordml" xmlns:w15="http://schemas.microsoft.com/office/word/2012/wordml" xmlns:w16cid="http://schemas.microsoft.com/office/word/2016/wordml/cid" xmlns:w16se="http://schemas.microsoft.com/office/word/2015/wordml/symex" xmlns:wpg="http://schemas.microsoft.com/office/word/2010/wordprocessingGroup" xmlns:wpi="http://schemas.microsoft.com/office/word/2010/wordprocessingInk" xmlns:wne="http://schemas.microsoft.com/office/word/2006/wordml" xmlns:wps="http://schemas.microsoft.com/office/word/2010/wordprocessingShape" mc:Ignorable="w14 w15 w16se w16cid wp14">
+  <w15:person w15:author="Giordano">
+    <w15:presenceInfo w15:providerId="None" w15:userId="Giordano"/>
+  </w15:person>
+</w15:people>
 </file>
 
 <file path=word/styles.xml><?xml version="1.0" encoding="utf-8"?>
@@ -8736,606 +9341,6 @@
 </w:styles>
 </file>
 
-<file path=word/glossary/document.xml><?xml version="1.0" encoding="utf-8"?>
-<w:glossaryDocument xmlns:wpc="http://schemas.microsoft.com/office/word/2010/wordprocessingCanvas" xmlns:cx="http://schemas.microsoft.com/office/drawing/2014/chartex" xmlns:cx1="http://schemas.microsoft.com/office/drawing/2015/9/8/chartex" xmlns:cx2="http://schemas.microsoft.com/office/drawing/2015/10/21/chartex" xmlns:cx3="http://schemas.microsoft.com/office/drawing/2016/5/9/chartex" xmlns:cx4="http://schemas.microsoft.com/office/drawing/2016/5/10/chartex" xmlns:cx5="http://schemas.microsoft.com/office/drawing/2016/5/11/chartex" xmlns:cx6="http://schemas.microsoft.com/office/drawing/2016/5/12/chartex" xmlns:cx7="http://schemas.microsoft.com/office/drawing/2016/5/13/chartex" xmlns:cx8="http://schemas.microsoft.com/office/drawing/2016/5/14/chartex" xmlns:mc="http://schemas.openxmlformats.org/markup-compatibility/2006" xmlns:aink="http://schemas.microsoft.com/office/drawing/2016/ink" xmlns:am3d="http://schemas.microsoft.com/office/drawing/2017/model3d" xmlns:o="urn:schemas-microsoft-com:office:office" xmlns:r="http://schemas.openxmlformats.org/officeDocument/2006/relationships" xmlns:m="http://schemas.openxmlformats.org/officeDocument/2006/math" xmlns:v="urn:schemas-microsoft-com:vml" xmlns:wp14="http://schemas.microsoft.com/office/word/2010/wordprocessingDrawing" xmlns:wp="http://schemas.openxmlformats.org/drawingml/2006/wordprocessingDrawing" xmlns:w10="urn:schemas-microsoft-com:office:word" xmlns:w="http://schemas.openxmlformats.org/wordprocessingml/2006/main" xmlns:w14="http://schemas.microsoft.com/office/word/2010/wordml" xmlns:w15="http://schemas.microsoft.com/office/word/2012/wordml" xmlns:w16cid="http://schemas.microsoft.com/office/word/2016/wordml/cid" xmlns:w16se="http://schemas.microsoft.com/office/word/2015/wordml/symex" xmlns:wpg="http://schemas.microsoft.com/office/word/2010/wordprocessingGroup" xmlns:wpi="http://schemas.microsoft.com/office/word/2010/wordprocessingInk" xmlns:wne="http://schemas.microsoft.com/office/word/2006/wordml" xmlns:wps="http://schemas.microsoft.com/office/word/2010/wordprocessingShape" mc:Ignorable="w14 w15 w16se w16cid wp14"/>
-</file>
-
-<file path=word/glossary/fontTable.xml><?xml version="1.0" encoding="utf-8"?>
-<w:fonts xmlns:mc="http://schemas.openxmlformats.org/markup-compatibility/2006" xmlns:r="http://schemas.openxmlformats.org/officeDocument/2006/relationships" xmlns:w="http://schemas.openxmlformats.org/wordprocessingml/2006/main" xmlns:w14="http://schemas.microsoft.com/office/word/2010/wordml" xmlns:w15="http://schemas.microsoft.com/office/word/2012/wordml" xmlns:w16cid="http://schemas.microsoft.com/office/word/2016/wordml/cid" xmlns:w16se="http://schemas.microsoft.com/office/word/2015/wordml/symex" mc:Ignorable="w14 w15 w16se w16cid">
-  <w:font w:name="Times New Roman">
-    <w:panose1 w:val="02020603050405020304"/>
-    <w:charset w:val="00"/>
-    <w:family w:val="roman"/>
-    <w:pitch w:val="variable"/>
-    <w:sig w:usb0="E0002EFF" w:usb1="C000785B" w:usb2="00000009" w:usb3="00000000" w:csb0="000001FF" w:csb1="00000000"/>
-  </w:font>
-  <w:font w:name="Arial">
-    <w:panose1 w:val="020B0604020202020204"/>
-    <w:charset w:val="00"/>
-    <w:family w:val="swiss"/>
-    <w:pitch w:val="variable"/>
-    <w:sig w:usb0="E0002EFF" w:usb1="C0007843" w:usb2="00000009" w:usb3="00000000" w:csb0="000001FF" w:csb1="00000000"/>
-  </w:font>
-  <w:font w:name="Segoe UI Symbol">
-    <w:panose1 w:val="020B0502040204020203"/>
-    <w:charset w:val="00"/>
-    <w:family w:val="swiss"/>
-    <w:pitch w:val="variable"/>
-    <w:sig w:usb0="800001E3" w:usb1="1200FFEF" w:usb2="00040000" w:usb3="00000000" w:csb0="00000001" w:csb1="00000000"/>
-  </w:font>
-  <w:font w:name="Symbol">
-    <w:panose1 w:val="05050102010706020507"/>
-    <w:charset w:val="02"/>
-    <w:family w:val="roman"/>
-    <w:pitch w:val="variable"/>
-    <w:sig w:usb0="00000000" w:usb1="10000000" w:usb2="00000000" w:usb3="00000000" w:csb0="80000000" w:csb1="00000000"/>
-  </w:font>
-  <w:font w:name="Courier New">
-    <w:panose1 w:val="02070309020205020404"/>
-    <w:charset w:val="00"/>
-    <w:family w:val="modern"/>
-    <w:pitch w:val="fixed"/>
-    <w:sig w:usb0="E0002EFF" w:usb1="C0007843" w:usb2="00000009" w:usb3="00000000" w:csb0="000001FF" w:csb1="00000000"/>
-  </w:font>
-  <w:font w:name="Wingdings">
-    <w:panose1 w:val="05000000000000000000"/>
-    <w:charset w:val="02"/>
-    <w:family w:val="auto"/>
-    <w:pitch w:val="variable"/>
-    <w:sig w:usb0="00000000" w:usb1="10000000" w:usb2="00000000" w:usb3="00000000" w:csb0="80000000" w:csb1="00000000"/>
-  </w:font>
-  <w:font w:name="Calibri">
-    <w:panose1 w:val="020F0502020204030204"/>
-    <w:charset w:val="00"/>
-    <w:family w:val="swiss"/>
-    <w:pitch w:val="variable"/>
-    <w:sig w:usb0="E0002AFF" w:usb1="C000247B" w:usb2="00000009" w:usb3="00000000" w:csb0="000001FF" w:csb1="00000000"/>
-  </w:font>
-  <w:font w:name="Cambria">
-    <w:panose1 w:val="02040503050406030204"/>
-    <w:charset w:val="00"/>
-    <w:family w:val="roman"/>
-    <w:pitch w:val="variable"/>
-    <w:sig w:usb0="E00002FF" w:usb1="400004FF" w:usb2="00000000" w:usb3="00000000" w:csb0="0000019F" w:csb1="00000000"/>
-  </w:font>
-  <w:font w:name="Calibri Light">
-    <w:panose1 w:val="020F0302020204030204"/>
-    <w:charset w:val="00"/>
-    <w:family w:val="swiss"/>
-    <w:pitch w:val="variable"/>
-    <w:sig w:usb0="E0002AFF" w:usb1="C000247B" w:usb2="00000009" w:usb3="00000000" w:csb0="000001FF" w:csb1="00000000"/>
-  </w:font>
-  <w:font w:name="PMingLiU">
-    <w:altName w:val="新細明體"/>
-    <w:panose1 w:val="02020500000000000000"/>
-    <w:charset w:val="88"/>
-    <w:family w:val="roman"/>
-    <w:pitch w:val="variable"/>
-    <w:sig w:usb0="A00002FF" w:usb1="28CFFCFA" w:usb2="00000016" w:usb3="00000000" w:csb0="00100001" w:csb1="00000000"/>
-  </w:font>
-  <w:font w:name="Segoe UI">
-    <w:panose1 w:val="020B0502040204020203"/>
-    <w:charset w:val="00"/>
-    <w:family w:val="swiss"/>
-    <w:pitch w:val="variable"/>
-    <w:sig w:usb0="E4002EFF" w:usb1="C000E47F" w:usb2="00000009" w:usb3="00000000" w:csb0="000001FF" w:csb1="00000000"/>
-  </w:font>
-  <w:font w:name="Consolas">
-    <w:panose1 w:val="020B0609020204030204"/>
-    <w:charset w:val="00"/>
-    <w:family w:val="modern"/>
-    <w:pitch w:val="fixed"/>
-    <w:sig w:usb0="E00006FF" w:usb1="0000FCFF" w:usb2="00000001" w:usb3="00000000" w:csb0="0000019F" w:csb1="00000000"/>
-  </w:font>
-  <w:font w:name="Malgun Gothic">
-    <w:panose1 w:val="020B0503020000020004"/>
-    <w:charset w:val="81"/>
-    <w:family w:val="swiss"/>
-    <w:pitch w:val="variable"/>
-    <w:sig w:usb0="9000002F" w:usb1="29D77CFB" w:usb2="00000012" w:usb3="00000000" w:csb0="00080001" w:csb1="00000000"/>
-  </w:font>
-  <w:font w:name="Malgun Gothic Semilight">
-    <w:panose1 w:val="020B0502040204020203"/>
-    <w:charset w:val="81"/>
-    <w:family w:val="swiss"/>
-    <w:pitch w:val="variable"/>
-    <w:sig w:usb0="B0000AAF" w:usb1="09DF7CFB" w:usb2="00000012" w:usb3="00000000" w:csb0="003E01BD" w:csb1="00000000"/>
-  </w:font>
-  <w:font w:name="Cambria Math">
-    <w:panose1 w:val="02040503050406030204"/>
-    <w:charset w:val="00"/>
-    <w:family w:val="roman"/>
-    <w:pitch w:val="variable"/>
-    <w:sig w:usb0="E00002FF" w:usb1="420024FF" w:usb2="00000000" w:usb3="00000000" w:csb0="0000019F" w:csb1="00000000"/>
-  </w:font>
-</w:fonts>
-</file>
-
-<file path=word/glossary/settings.xml><?xml version="1.0" encoding="utf-8"?>
-<w:settings xmlns:mc="http://schemas.openxmlformats.org/markup-compatibility/2006" xmlns:o="urn:schemas-microsoft-com:office:office" xmlns:r="http://schemas.openxmlformats.org/officeDocument/2006/relationships" xmlns:m="http://schemas.openxmlformats.org/officeDocument/2006/math" xmlns:v="urn:schemas-microsoft-com:vml" xmlns:w10="urn:schemas-microsoft-com:office:word" xmlns:w="http://schemas.openxmlformats.org/wordprocessingml/2006/main" xmlns:w14="http://schemas.microsoft.com/office/word/2010/wordml" xmlns:w15="http://schemas.microsoft.com/office/word/2012/wordml" xmlns:w16cid="http://schemas.microsoft.com/office/word/2016/wordml/cid" xmlns:w16se="http://schemas.microsoft.com/office/word/2015/wordml/symex" xmlns:sl="http://schemas.openxmlformats.org/schemaLibrary/2006/main" mc:Ignorable="w14 w15 w16se w16cid">
-  <w:view w:val="normal"/>
-  <w:defaultTabStop w:val="708"/>
-  <w:hyphenationZone w:val="425"/>
-  <w:characterSpacingControl w:val="doNotCompress"/>
-  <w:compat>
-    <w:useFELayout/>
-    <w:compatSetting w:name="compatibilityMode" w:uri="http://schemas.microsoft.com/office/word" w:val="15"/>
-    <w:compatSetting w:name="overrideTableStyleFontSizeAndJustification" w:uri="http://schemas.microsoft.com/office/word" w:val="1"/>
-    <w:compatSetting w:name="enableOpenTypeFeatures" w:uri="http://schemas.microsoft.com/office/word" w:val="1"/>
-    <w:compatSetting w:name="doNotFlipMirrorIndents" w:uri="http://schemas.microsoft.com/office/word" w:val="1"/>
-    <w:compatSetting w:name="differentiateMultirowTableHeaders" w:uri="http://schemas.microsoft.com/office/word" w:val="1"/>
-    <w:compatSetting w:name="useWord2013TrackBottomHyphenation" w:uri="http://schemas.microsoft.com/office/word" w:val="0"/>
-  </w:compat>
-  <w:rsids>
-    <w:rsidRoot w:val="008C08F2"/>
-    <w:rsid w:val="008C08F2"/>
-  </w:rsids>
-  <m:mathPr>
-    <m:mathFont m:val="Cambria Math"/>
-    <m:brkBin m:val="before"/>
-    <m:brkBinSub m:val="--"/>
-    <m:smallFrac m:val="0"/>
-    <m:dispDef/>
-    <m:lMargin m:val="0"/>
-    <m:rMargin m:val="0"/>
-    <m:defJc m:val="centerGroup"/>
-    <m:wrapIndent m:val="1440"/>
-    <m:intLim m:val="subSup"/>
-    <m:naryLim m:val="undOvr"/>
-  </m:mathPr>
-  <w:themeFontLang w:val="de-CH"/>
-  <w:clrSchemeMapping w:bg1="light1" w:t1="dark1" w:bg2="light2" w:t2="dark2" w:accent1="accent1" w:accent2="accent2" w:accent3="accent3" w:accent4="accent4" w:accent5="accent5" w:accent6="accent6" w:hyperlink="hyperlink" w:followedHyperlink="followedHyperlink"/>
-  <w:decimalSymbol w:val="."/>
-  <w:listSeparator w:val=";"/>
-  <w15:chartTrackingRefBased/>
-</w:settings>
-</file>
-
-<file path=word/glossary/styles.xml><?xml version="1.0" encoding="utf-8"?>
-<w:styles xmlns:mc="http://schemas.openxmlformats.org/markup-compatibility/2006" xmlns:r="http://schemas.openxmlformats.org/officeDocument/2006/relationships" xmlns:w="http://schemas.openxmlformats.org/wordprocessingml/2006/main" xmlns:w14="http://schemas.microsoft.com/office/word/2010/wordml" xmlns:w15="http://schemas.microsoft.com/office/word/2012/wordml" xmlns:w16cid="http://schemas.microsoft.com/office/word/2016/wordml/cid" xmlns:w16se="http://schemas.microsoft.com/office/word/2015/wordml/symex" mc:Ignorable="w14 w15 w16se w16cid">
-  <w:docDefaults>
-    <w:rPrDefault>
-      <w:rPr>
-        <w:rFonts w:asciiTheme="minorHAnsi" w:eastAsiaTheme="minorEastAsia" w:hAnsiTheme="minorHAnsi" w:cstheme="minorBidi"/>
-        <w:sz w:val="22"/>
-        <w:szCs w:val="22"/>
-        <w:lang w:val="de-CH" w:eastAsia="de-CH" w:bidi="ar-SA"/>
-      </w:rPr>
-    </w:rPrDefault>
-    <w:pPrDefault>
-      <w:pPr>
-        <w:spacing w:after="160" w:line="259" w:lineRule="auto"/>
-      </w:pPr>
-    </w:pPrDefault>
-  </w:docDefaults>
-  <w:latentStyles w:defLockedState="0" w:defUIPriority="99" w:defSemiHidden="0" w:defUnhideWhenUsed="0" w:defQFormat="0" w:count="375">
-    <w:lsdException w:name="Normal" w:uiPriority="0" w:qFormat="1"/>
-    <w:lsdException w:name="heading 1" w:uiPriority="9" w:qFormat="1"/>
-    <w:lsdException w:name="heading 2" w:semiHidden="1" w:uiPriority="9" w:unhideWhenUsed="1" w:qFormat="1"/>
-    <w:lsdException w:name="heading 3" w:semiHidden="1" w:uiPriority="9" w:unhideWhenUsed="1" w:qFormat="1"/>
-    <w:lsdException w:name="heading 4" w:semiHidden="1" w:uiPriority="9" w:unhideWhenUsed="1" w:qFormat="1"/>
-    <w:lsdException w:name="heading 5" w:semiHidden="1" w:uiPriority="9" w:unhideWhenUsed="1" w:qFormat="1"/>
-    <w:lsdException w:name="heading 6" w:semiHidden="1" w:uiPriority="9" w:unhideWhenUsed="1" w:qFormat="1"/>
-    <w:lsdException w:name="heading 7" w:semiHidden="1" w:uiPriority="9" w:unhideWhenUsed="1" w:qFormat="1"/>
-    <w:lsdException w:name="heading 8" w:semiHidden="1" w:uiPriority="9" w:unhideWhenUsed="1" w:qFormat="1"/>
-    <w:lsdException w:name="heading 9" w:semiHidden="1" w:uiPriority="9" w:unhideWhenUsed="1" w:qFormat="1"/>
-    <w:lsdException w:name="index 1" w:semiHidden="1" w:unhideWhenUsed="1"/>
-    <w:lsdException w:name="index 2" w:semiHidden="1" w:unhideWhenUsed="1"/>
-    <w:lsdException w:name="index 3" w:semiHidden="1" w:unhideWhenUsed="1"/>
-    <w:lsdException w:name="index 4" w:semiHidden="1" w:unhideWhenUsed="1"/>
-    <w:lsdException w:name="index 5" w:semiHidden="1" w:unhideWhenUsed="1"/>
-    <w:lsdException w:name="index 6" w:semiHidden="1" w:unhideWhenUsed="1"/>
-    <w:lsdException w:name="index 7" w:semiHidden="1" w:unhideWhenUsed="1"/>
-    <w:lsdException w:name="index 8" w:semiHidden="1" w:unhideWhenUsed="1"/>
-    <w:lsdException w:name="index 9" w:semiHidden="1" w:unhideWhenUsed="1"/>
-    <w:lsdException w:name="toc 1" w:semiHidden="1" w:uiPriority="39" w:unhideWhenUsed="1"/>
-    <w:lsdException w:name="toc 2" w:semiHidden="1" w:uiPriority="39" w:unhideWhenUsed="1"/>
-    <w:lsdException w:name="toc 3" w:semiHidden="1" w:uiPriority="39" w:unhideWhenUsed="1"/>
-    <w:lsdException w:name="toc 4" w:semiHidden="1" w:uiPriority="39" w:unhideWhenUsed="1"/>
-    <w:lsdException w:name="toc 5" w:semiHidden="1" w:uiPriority="39" w:unhideWhenUsed="1"/>
-    <w:lsdException w:name="toc 6" w:semiHidden="1" w:uiPriority="39" w:unhideWhenUsed="1"/>
-    <w:lsdException w:name="toc 7" w:semiHidden="1" w:uiPriority="39" w:unhideWhenUsed="1"/>
-    <w:lsdException w:name="toc 8" w:semiHidden="1" w:uiPriority="39" w:unhideWhenUsed="1"/>
-    <w:lsdException w:name="toc 9" w:semiHidden="1" w:uiPriority="39" w:unhideWhenUsed="1"/>
-    <w:lsdException w:name="Normal Indent" w:semiHidden="1" w:unhideWhenUsed="1"/>
-    <w:lsdException w:name="footnote text" w:semiHidden="1" w:unhideWhenUsed="1"/>
-    <w:lsdException w:name="annotation text" w:semiHidden="1" w:unhideWhenUsed="1"/>
-    <w:lsdException w:name="header" w:semiHidden="1" w:unhideWhenUsed="1"/>
-    <w:lsdException w:name="footer" w:semiHidden="1" w:unhideWhenUsed="1"/>
-    <w:lsdException w:name="index heading" w:semiHidden="1" w:unhideWhenUsed="1"/>
-    <w:lsdException w:name="caption" w:semiHidden="1" w:uiPriority="35" w:unhideWhenUsed="1" w:qFormat="1"/>
-    <w:lsdException w:name="table of figures" w:semiHidden="1" w:unhideWhenUsed="1"/>
-    <w:lsdException w:name="envelope address" w:semiHidden="1" w:unhideWhenUsed="1"/>
-    <w:lsdException w:name="envelope return" w:semiHidden="1" w:unhideWhenUsed="1"/>
-    <w:lsdException w:name="footnote reference" w:semiHidden="1" w:unhideWhenUsed="1"/>
-    <w:lsdException w:name="annotation reference" w:semiHidden="1" w:unhideWhenUsed="1"/>
-    <w:lsdException w:name="line number" w:semiHidden="1" w:unhideWhenUsed="1"/>
-    <w:lsdException w:name="page number" w:semiHidden="1" w:unhideWhenUsed="1"/>
-    <w:lsdException w:name="endnote reference" w:semiHidden="1" w:unhideWhenUsed="1"/>
-    <w:lsdException w:name="endnote text" w:semiHidden="1" w:unhideWhenUsed="1"/>
-    <w:lsdException w:name="table of authorities" w:semiHidden="1" w:unhideWhenUsed="1"/>
-    <w:lsdException w:name="macro" w:semiHidden="1" w:unhideWhenUsed="1"/>
-    <w:lsdException w:name="toa heading" w:semiHidden="1" w:unhideWhenUsed="1"/>
-    <w:lsdException w:name="List" w:semiHidden="1" w:unhideWhenUsed="1"/>
-    <w:lsdException w:name="List Bullet" w:semiHidden="1" w:unhideWhenUsed="1"/>
-    <w:lsdException w:name="List Number" w:semiHidden="1" w:unhideWhenUsed="1"/>
-    <w:lsdException w:name="List 2" w:semiHidden="1" w:unhideWhenUsed="1"/>
-    <w:lsdException w:name="List 3" w:semiHidden="1" w:unhideWhenUsed="1"/>
-    <w:lsdException w:name="List 4" w:semiHidden="1" w:unhideWhenUsed="1"/>
-    <w:lsdException w:name="List 5" w:semiHidden="1" w:unhideWhenUsed="1"/>
-    <w:lsdException w:name="List Bullet 2" w:semiHidden="1" w:unhideWhenUsed="1"/>
-    <w:lsdException w:name="List Bullet 3" w:semiHidden="1" w:unhideWhenUsed="1"/>
-    <w:lsdException w:name="List Bullet 4" w:semiHidden="1" w:unhideWhenUsed="1"/>
-    <w:lsdException w:name="List Bullet 5" w:semiHidden="1" w:unhideWhenUsed="1"/>
-    <w:lsdException w:name="List Number 2" w:semiHidden="1" w:unhideWhenUsed="1"/>
-    <w:lsdException w:name="List Number 3" w:semiHidden="1" w:unhideWhenUsed="1"/>
-    <w:lsdException w:name="List Number 4" w:semiHidden="1" w:unhideWhenUsed="1"/>
-    <w:lsdException w:name="List Number 5" w:semiHidden="1" w:unhideWhenUsed="1"/>
-    <w:lsdException w:name="Title" w:uiPriority="10" w:qFormat="1"/>
-    <w:lsdException w:name="Closing" w:semiHidden="1" w:unhideWhenUsed="1"/>
-    <w:lsdException w:name="Signature" w:semiHidden="1" w:unhideWhenUsed="1"/>
-    <w:lsdException w:name="Default Paragraph Font" w:semiHidden="1" w:uiPriority="1" w:unhideWhenUsed="1"/>
-    <w:lsdException w:name="Body Text" w:semiHidden="1" w:unhideWhenUsed="1"/>
-    <w:lsdException w:name="Body Text Indent" w:semiHidden="1" w:unhideWhenUsed="1"/>
-    <w:lsdException w:name="List Continue" w:semiHidden="1" w:unhideWhenUsed="1"/>
-    <w:lsdException w:name="List Continue 2" w:semiHidden="1" w:unhideWhenUsed="1"/>
-    <w:lsdException w:name="List Continue 3" w:semiHidden="1" w:unhideWhenUsed="1"/>
-    <w:lsdException w:name="List Continue 4" w:semiHidden="1" w:unhideWhenUsed="1"/>
-    <w:lsdException w:name="List Continue 5" w:semiHidden="1" w:unhideWhenUsed="1"/>
-    <w:lsdException w:name="Message Header" w:semiHidden="1" w:unhideWhenUsed="1"/>
-    <w:lsdException w:name="Subtitle" w:uiPriority="11" w:qFormat="1"/>
-    <w:lsdException w:name="Salutation" w:semiHidden="1" w:unhideWhenUsed="1"/>
-    <w:lsdException w:name="Date" w:semiHidden="1" w:unhideWhenUsed="1"/>
-    <w:lsdException w:name="Body Text First Indent" w:semiHidden="1" w:unhideWhenUsed="1"/>
-    <w:lsdException w:name="Body Text First Indent 2" w:semiHidden="1" w:unhideWhenUsed="1"/>
-    <w:lsdException w:name="Note Heading" w:semiHidden="1" w:unhideWhenUsed="1"/>
-    <w:lsdException w:name="Body Text 2" w:semiHidden="1" w:unhideWhenUsed="1"/>
-    <w:lsdException w:name="Body Text 3" w:semiHidden="1" w:unhideWhenUsed="1"/>
-    <w:lsdException w:name="Body Text Indent 2" w:semiHidden="1" w:unhideWhenUsed="1"/>
-    <w:lsdException w:name="Body Text Indent 3" w:semiHidden="1" w:unhideWhenUsed="1"/>
-    <w:lsdException w:name="Block Text" w:semiHidden="1" w:unhideWhenUsed="1"/>
-    <w:lsdException w:name="Hyperlink" w:semiHidden="1" w:unhideWhenUsed="1"/>
-    <w:lsdException w:name="FollowedHyperlink" w:semiHidden="1" w:unhideWhenUsed="1"/>
-    <w:lsdException w:name="Strong" w:uiPriority="22" w:qFormat="1"/>
-    <w:lsdException w:name="Emphasis" w:uiPriority="20" w:qFormat="1"/>
-    <w:lsdException w:name="Document Map" w:semiHidden="1" w:unhideWhenUsed="1"/>
-    <w:lsdException w:name="Plain Text" w:semiHidden="1" w:unhideWhenUsed="1"/>
-    <w:lsdException w:name="E-mail Signature" w:semiHidden="1" w:unhideWhenUsed="1"/>
-    <w:lsdException w:name="HTML Top of Form" w:semiHidden="1" w:unhideWhenUsed="1"/>
-    <w:lsdException w:name="HTML Bottom of Form" w:semiHidden="1" w:unhideWhenUsed="1"/>
-    <w:lsdException w:name="Normal (Web)" w:semiHidden="1" w:unhideWhenUsed="1"/>
-    <w:lsdException w:name="HTML Acronym" w:semiHidden="1" w:unhideWhenUsed="1"/>
-    <w:lsdException w:name="HTML Address" w:semiHidden="1" w:unhideWhenUsed="1"/>
-    <w:lsdException w:name="HTML Cite" w:semiHidden="1" w:unhideWhenUsed="1"/>
-    <w:lsdException w:name="HTML Code" w:semiHidden="1" w:unhideWhenUsed="1"/>
-    <w:lsdException w:name="HTML Definition" w:semiHidden="1" w:unhideWhenUsed="1"/>
-    <w:lsdException w:name="HTML Keyboard" w:semiHidden="1" w:unhideWhenUsed="1"/>
-    <w:lsdException w:name="HTML Preformatted" w:semiHidden="1" w:unhideWhenUsed="1"/>
-    <w:lsdException w:name="HTML Sample" w:semiHidden="1" w:unhideWhenUsed="1"/>
-    <w:lsdException w:name="HTML Typewriter" w:semiHidden="1" w:unhideWhenUsed="1"/>
-    <w:lsdException w:name="HTML Variable" w:semiHidden="1" w:unhideWhenUsed="1"/>
-    <w:lsdException w:name="Normal Table" w:semiHidden="1" w:unhideWhenUsed="1"/>
-    <w:lsdException w:name="annotation subject" w:semiHidden="1" w:unhideWhenUsed="1"/>
-    <w:lsdException w:name="No List" w:semiHidden="1" w:unhideWhenUsed="1"/>
-    <w:lsdException w:name="Outline List 1" w:semiHidden="1" w:unhideWhenUsed="1"/>
-    <w:lsdException w:name="Outline List 2" w:semiHidden="1" w:unhideWhenUsed="1"/>
-    <w:lsdException w:name="Outline List 3" w:semiHidden="1" w:unhideWhenUsed="1"/>
-    <w:lsdException w:name="Table Simple 1" w:semiHidden="1" w:unhideWhenUsed="1"/>
-    <w:lsdException w:name="Table Simple 2" w:semiHidden="1" w:unhideWhenUsed="1"/>
-    <w:lsdException w:name="Table Simple 3" w:semiHidden="1" w:unhideWhenUsed="1"/>
-    <w:lsdException w:name="Table Classic 1" w:semiHidden="1" w:unhideWhenUsed="1"/>
-    <w:lsdException w:name="Table Classic 2" w:semiHidden="1" w:unhideWhenUsed="1"/>
-    <w:lsdException w:name="Table Classic 3" w:semiHidden="1" w:unhideWhenUsed="1"/>
-    <w:lsdException w:name="Table Classic 4" w:semiHidden="1" w:unhideWhenUsed="1"/>
-    <w:lsdException w:name="Table Colorful 1" w:semiHidden="1" w:unhideWhenUsed="1"/>
-    <w:lsdException w:name="Table Colorful 2" w:semiHidden="1" w:unhideWhenUsed="1"/>
-    <w:lsdException w:name="Table Colorful 3" w:semiHidden="1" w:unhideWhenUsed="1"/>
-    <w:lsdException w:name="Table Columns 1" w:semiHidden="1" w:unhideWhenUsed="1"/>
-    <w:lsdException w:name="Table Columns 2" w:semiHidden="1" w:unhideWhenUsed="1"/>
-    <w:lsdException w:name="Table Columns 3" w:semiHidden="1" w:unhideWhenUsed="1"/>
-    <w:lsdException w:name="Table Columns 4" w:semiHidden="1" w:unhideWhenUsed="1"/>
-    <w:lsdException w:name="Table Columns 5" w:semiHidden="1" w:unhideWhenUsed="1"/>
-    <w:lsdException w:name="Table Grid 1" w:semiHidden="1" w:unhideWhenUsed="1"/>
-    <w:lsdException w:name="Table Grid 2" w:semiHidden="1" w:unhideWhenUsed="1"/>
-    <w:lsdException w:name="Table Grid 3" w:semiHidden="1" w:unhideWhenUsed="1"/>
-    <w:lsdException w:name="Table Grid 4" w:semiHidden="1" w:unhideWhenUsed="1"/>
-    <w:lsdException w:name="Table Grid 5" w:semiHidden="1" w:unhideWhenUsed="1"/>
-    <w:lsdException w:name="Table Grid 6" w:semiHidden="1" w:unhideWhenUsed="1"/>
-    <w:lsdException w:name="Table Grid 7" w:semiHidden="1" w:unhideWhenUsed="1"/>
-    <w:lsdException w:name="Table Grid 8" w:semiHidden="1" w:unhideWhenUsed="1"/>
-    <w:lsdException w:name="Table List 1" w:semiHidden="1" w:unhideWhenUsed="1"/>
-    <w:lsdException w:name="Table List 2" w:semiHidden="1" w:unhideWhenUsed="1"/>
-    <w:lsdException w:name="Table List 3" w:semiHidden="1" w:unhideWhenUsed="1"/>
-    <w:lsdException w:name="Table List 4" w:semiHidden="1" w:unhideWhenUsed="1"/>
-    <w:lsdException w:name="Table List 5" w:semiHidden="1" w:unhideWhenUsed="1"/>
-    <w:lsdException w:name="Table List 6" w:semiHidden="1" w:unhideWhenUsed="1"/>
-    <w:lsdException w:name="Table List 7" w:semiHidden="1" w:unhideWhenUsed="1"/>
-    <w:lsdException w:name="Table List 8" w:semiHidden="1" w:unhideWhenUsed="1"/>
-    <w:lsdException w:name="Table 3D effects 1" w:semiHidden="1" w:unhideWhenUsed="1"/>
-    <w:lsdException w:name="Table 3D effects 2" w:semiHidden="1" w:unhideWhenUsed="1"/>
-    <w:lsdException w:name="Table 3D effects 3" w:semiHidden="1" w:unhideWhenUsed="1"/>
-    <w:lsdException w:name="Table Contemporary" w:semiHidden="1" w:unhideWhenUsed="1"/>
-    <w:lsdException w:name="Table Elegant" w:semiHidden="1" w:unhideWhenUsed="1"/>
-    <w:lsdException w:name="Table Professional" w:semiHidden="1" w:unhideWhenUsed="1"/>
-    <w:lsdException w:name="Table Subtle 1" w:semiHidden="1" w:unhideWhenUsed="1"/>
-    <w:lsdException w:name="Table Subtle 2" w:semiHidden="1" w:unhideWhenUsed="1"/>
-    <w:lsdException w:name="Table Web 1" w:semiHidden="1" w:unhideWhenUsed="1"/>
-    <w:lsdException w:name="Table Web 2" w:semiHidden="1" w:unhideWhenUsed="1"/>
-    <w:lsdException w:name="Table Web 3" w:semiHidden="1" w:unhideWhenUsed="1"/>
-    <w:lsdException w:name="Balloon Text" w:semiHidden="1" w:unhideWhenUsed="1"/>
-    <w:lsdException w:name="Table Grid" w:uiPriority="39"/>
-    <w:lsdException w:name="Table Theme" w:semiHidden="1" w:unhideWhenUsed="1"/>
-    <w:lsdException w:name="Placeholder Text" w:semiHidden="1"/>
-    <w:lsdException w:name="No Spacing" w:uiPriority="1" w:qFormat="1"/>
-    <w:lsdException w:name="Light Shading" w:uiPriority="60"/>
-    <w:lsdException w:name="Light List" w:uiPriority="61"/>
-    <w:lsdException w:name="Light Grid" w:uiPriority="62"/>
-    <w:lsdException w:name="Medium Shading 1" w:uiPriority="63"/>
-    <w:lsdException w:name="Medium Shading 2" w:uiPriority="64"/>
-    <w:lsdException w:name="Medium List 1" w:uiPriority="65"/>
-    <w:lsdException w:name="Medium List 2" w:uiPriority="66"/>
-    <w:lsdException w:name="Medium Grid 1" w:uiPriority="67"/>
-    <w:lsdException w:name="Medium Grid 2" w:uiPriority="68"/>
-    <w:lsdException w:name="Medium Grid 3" w:uiPriority="69"/>
-    <w:lsdException w:name="Dark List" w:uiPriority="70"/>
-    <w:lsdException w:name="Colorful Shading" w:uiPriority="71"/>
-    <w:lsdException w:name="Colorful List" w:uiPriority="72"/>
-    <w:lsdException w:name="Colorful Grid" w:uiPriority="73"/>
-    <w:lsdException w:name="Light Shading Accent 1" w:uiPriority="60"/>
-    <w:lsdException w:name="Light List Accent 1" w:uiPriority="61"/>
-    <w:lsdException w:name="Light Grid Accent 1" w:uiPriority="62"/>
-    <w:lsdException w:name="Medium Shading 1 Accent 1" w:uiPriority="63"/>
-    <w:lsdException w:name="Medium Shading 2 Accent 1" w:uiPriority="64"/>
-    <w:lsdException w:name="Medium List 1 Accent 1" w:uiPriority="65"/>
-    <w:lsdException w:name="Revision" w:semiHidden="1"/>
-    <w:lsdException w:name="List Paragraph" w:uiPriority="34" w:qFormat="1"/>
-    <w:lsdException w:name="Quote" w:uiPriority="29" w:qFormat="1"/>
-    <w:lsdException w:name="Intense Quote" w:uiPriority="30" w:qFormat="1"/>
-    <w:lsdException w:name="Medium List 2 Accent 1" w:uiPriority="66"/>
-    <w:lsdException w:name="Medium Grid 1 Accent 1" w:uiPriority="67"/>
-    <w:lsdException w:name="Medium Grid 2 Accent 1" w:uiPriority="68"/>
-    <w:lsdException w:name="Medium Grid 3 Accent 1" w:uiPriority="69"/>
-    <w:lsdException w:name="Dark List Accent 1" w:uiPriority="70"/>
-    <w:lsdException w:name="Colorful Shading Accent 1" w:uiPriority="71"/>
-    <w:lsdException w:name="Colorful List Accent 1" w:uiPriority="72"/>
-    <w:lsdException w:name="Colorful Grid Accent 1" w:uiPriority="73"/>
-    <w:lsdException w:name="Light Shading Accent 2" w:uiPriority="60"/>
-    <w:lsdException w:name="Light List Accent 2" w:uiPriority="61"/>
-    <w:lsdException w:name="Light Grid Accent 2" w:uiPriority="62"/>
-    <w:lsdException w:name="Medium Shading 1 Accent 2" w:uiPriority="63"/>
-    <w:lsdException w:name="Medium Shading 2 Accent 2" w:uiPriority="64"/>
-    <w:lsdException w:name="Medium List 1 Accent 2" w:uiPriority="65"/>
-    <w:lsdException w:name="Medium List 2 Accent 2" w:uiPriority="66"/>
-    <w:lsdException w:name="Medium Grid 1 Accent 2" w:uiPriority="67"/>
-    <w:lsdException w:name="Medium Grid 2 Accent 2" w:uiPriority="68"/>
-    <w:lsdException w:name="Medium Grid 3 Accent 2" w:uiPriority="69"/>
-    <w:lsdException w:name="Dark List Accent 2" w:uiPriority="70"/>
-    <w:lsdException w:name="Colorful Shading Accent 2" w:uiPriority="71"/>
-    <w:lsdException w:name="Colorful List Accent 2" w:uiPriority="72"/>
-    <w:lsdException w:name="Colorful Grid Accent 2" w:uiPriority="73"/>
-    <w:lsdException w:name="Light Shading Accent 3" w:uiPriority="60"/>
-    <w:lsdException w:name="Light List Accent 3" w:uiPriority="61"/>
-    <w:lsdException w:name="Light Grid Accent 3" w:uiPriority="62"/>
-    <w:lsdException w:name="Medium Shading 1 Accent 3" w:uiPriority="63"/>
-    <w:lsdException w:name="Medium Shading 2 Accent 3" w:uiPriority="64"/>
-    <w:lsdException w:name="Medium List 1 Accent 3" w:uiPriority="65"/>
-    <w:lsdException w:name="Medium List 2 Accent 3" w:uiPriority="66"/>
-    <w:lsdException w:name="Medium Grid 1 Accent 3" w:uiPriority="67"/>
-    <w:lsdException w:name="Medium Grid 2 Accent 3" w:uiPriority="68"/>
-    <w:lsdException w:name="Medium Grid 3 Accent 3" w:uiPriority="69"/>
-    <w:lsdException w:name="Dark List Accent 3" w:uiPriority="70"/>
-    <w:lsdException w:name="Colorful Shading Accent 3" w:uiPriority="71"/>
-    <w:lsdException w:name="Colorful List Accent 3" w:uiPriority="72"/>
-    <w:lsdException w:name="Colorful Grid Accent 3" w:uiPriority="73"/>
-    <w:lsdException w:name="Light Shading Accent 4" w:uiPriority="60"/>
-    <w:lsdException w:name="Light List Accent 4" w:uiPriority="61"/>
-    <w:lsdException w:name="Light Grid Accent 4" w:uiPriority="62"/>
-    <w:lsdException w:name="Medium Shading 1 Accent 4" w:uiPriority="63"/>
-    <w:lsdException w:name="Medium Shading 2 Accent 4" w:uiPriority="64"/>
-    <w:lsdException w:name="Medium List 1 Accent 4" w:uiPriority="65"/>
-    <w:lsdException w:name="Medium List 2 Accent 4" w:uiPriority="66"/>
-    <w:lsdException w:name="Medium Grid 1 Accent 4" w:uiPriority="67"/>
-    <w:lsdException w:name="Medium Grid 2 Accent 4" w:uiPriority="68"/>
-    <w:lsdException w:name="Medium Grid 3 Accent 4" w:uiPriority="69"/>
-    <w:lsdException w:name="Dark List Accent 4" w:uiPriority="70"/>
-    <w:lsdException w:name="Colorful Shading Accent 4" w:uiPriority="71"/>
-    <w:lsdException w:name="Colorful List Accent 4" w:uiPriority="72"/>
-    <w:lsdException w:name="Colorful Grid Accent 4" w:uiPriority="73"/>
-    <w:lsdException w:name="Light Shading Accent 5" w:uiPriority="60"/>
-    <w:lsdException w:name="Light List Accent 5" w:uiPriority="61"/>
-    <w:lsdException w:name="Light Grid Accent 5" w:uiPriority="62"/>
-    <w:lsdException w:name="Medium Shading 1 Accent 5" w:uiPriority="63"/>
-    <w:lsdException w:name="Medium Shading 2 Accent 5" w:uiPriority="64"/>
-    <w:lsdException w:name="Medium List 1 Accent 5" w:uiPriority="65"/>
-    <w:lsdException w:name="Medium List 2 Accent 5" w:uiPriority="66"/>
-    <w:lsdException w:name="Medium Grid 1 Accent 5" w:uiPriority="67"/>
-    <w:lsdException w:name="Medium Grid 2 Accent 5" w:uiPriority="68"/>
-    <w:lsdException w:name="Medium Grid 3 Accent 5" w:uiPriority="69"/>
-    <w:lsdException w:name="Dark List Accent 5" w:uiPriority="70"/>
-    <w:lsdException w:name="Colorful Shading Accent 5" w:uiPriority="71"/>
-    <w:lsdException w:name="Colorful List Accent 5" w:uiPriority="72"/>
-    <w:lsdException w:name="Colorful Grid Accent 5" w:uiPriority="73"/>
-    <w:lsdException w:name="Light Shading Accent 6" w:uiPriority="60"/>
-    <w:lsdException w:name="Light List Accent 6" w:uiPriority="61"/>
-    <w:lsdException w:name="Light Grid Accent 6" w:uiPriority="62"/>
-    <w:lsdException w:name="Medium Shading 1 Accent 6" w:uiPriority="63"/>
-    <w:lsdException w:name="Medium Shading 2 Accent 6" w:uiPriority="64"/>
-    <w:lsdException w:name="Medium List 1 Accent 6" w:uiPriority="65"/>
-    <w:lsdException w:name="Medium List 2 Accent 6" w:uiPriority="66"/>
-    <w:lsdException w:name="Medium Grid 1 Accent 6" w:uiPriority="67"/>
-    <w:lsdException w:name="Medium Grid 2 Accent 6" w:uiPriority="68"/>
-    <w:lsdException w:name="Medium Grid 3 Accent 6" w:uiPriority="69"/>
-    <w:lsdException w:name="Dark List Accent 6" w:uiPriority="70"/>
-    <w:lsdException w:name="Colorful Shading Accent 6" w:uiPriority="71"/>
-    <w:lsdException w:name="Colorful List Accent 6" w:uiPriority="72"/>
-    <w:lsdException w:name="Colorful Grid Accent 6" w:uiPriority="73"/>
-    <w:lsdException w:name="Subtle Emphasis" w:uiPriority="19" w:qFormat="1"/>
-    <w:lsdException w:name="Intense Emphasis" w:uiPriority="21" w:qFormat="1"/>
-    <w:lsdException w:name="Subtle Reference" w:uiPriority="31" w:qFormat="1"/>
-    <w:lsdException w:name="Intense Reference" w:uiPriority="32" w:qFormat="1"/>
-    <w:lsdException w:name="Book Title" w:uiPriority="33" w:qFormat="1"/>
-    <w:lsdException w:name="Bibliography" w:semiHidden="1" w:uiPriority="37" w:unhideWhenUsed="1"/>
-    <w:lsdException w:name="TOC Heading" w:semiHidden="1" w:uiPriority="39" w:unhideWhenUsed="1" w:qFormat="1"/>
-    <w:lsdException w:name="Plain Table 1" w:uiPriority="41"/>
-    <w:lsdException w:name="Plain Table 2" w:uiPriority="42"/>
-    <w:lsdException w:name="Plain Table 3" w:uiPriority="43"/>
-    <w:lsdException w:name="Plain Table 4" w:uiPriority="44"/>
-    <w:lsdException w:name="Plain Table 5" w:uiPriority="45"/>
-    <w:lsdException w:name="Grid Table Light" w:uiPriority="40"/>
-    <w:lsdException w:name="Grid Table 1 Light" w:uiPriority="46"/>
-    <w:lsdException w:name="Grid Table 2" w:uiPriority="47"/>
-    <w:lsdException w:name="Grid Table 3" w:uiPriority="48"/>
-    <w:lsdException w:name="Grid Table 4" w:uiPriority="49"/>
-    <w:lsdException w:name="Grid Table 5 Dark" w:uiPriority="50"/>
-    <w:lsdException w:name="Grid Table 6 Colorful" w:uiPriority="51"/>
-    <w:lsdException w:name="Grid Table 7 Colorful" w:uiPriority="52"/>
-    <w:lsdException w:name="Grid Table 1 Light Accent 1" w:uiPriority="46"/>
-    <w:lsdException w:name="Grid Table 2 Accent 1" w:uiPriority="47"/>
-    <w:lsdException w:name="Grid Table 3 Accent 1" w:uiPriority="48"/>
-    <w:lsdException w:name="Grid Table 4 Accent 1" w:uiPriority="49"/>
-    <w:lsdException w:name="Grid Table 5 Dark Accent 1" w:uiPriority="50"/>
-    <w:lsdException w:name="Grid Table 6 Colorful Accent 1" w:uiPriority="51"/>
-    <w:lsdException w:name="Grid Table 7 Colorful Accent 1" w:uiPriority="52"/>
-    <w:lsdException w:name="Grid Table 1 Light Accent 2" w:uiPriority="46"/>
-    <w:lsdException w:name="Grid Table 2 Accent 2" w:uiPriority="47"/>
-    <w:lsdException w:name="Grid Table 3 Accent 2" w:uiPriority="48"/>
-    <w:lsdException w:name="Grid Table 4 Accent 2" w:uiPriority="49"/>
-    <w:lsdException w:name="Grid Table 5 Dark Accent 2" w:uiPriority="50"/>
-    <w:lsdException w:name="Grid Table 6 Colorful Accent 2" w:uiPriority="51"/>
-    <w:lsdException w:name="Grid Table 7 Colorful Accent 2" w:uiPriority="52"/>
-    <w:lsdException w:name="Grid Table 1 Light Accent 3" w:uiPriority="46"/>
-    <w:lsdException w:name="Grid Table 2 Accent 3" w:uiPriority="47"/>
-    <w:lsdException w:name="Grid Table 3 Accent 3" w:uiPriority="48"/>
-    <w:lsdException w:name="Grid Table 4 Accent 3" w:uiPriority="49"/>
-    <w:lsdException w:name="Grid Table 5 Dark Accent 3" w:uiPriority="50"/>
-    <w:lsdException w:name="Grid Table 6 Colorful Accent 3" w:uiPriority="51"/>
-    <w:lsdException w:name="Grid Table 7 Colorful Accent 3" w:uiPriority="52"/>
-    <w:lsdException w:name="Grid Table 1 Light Accent 4" w:uiPriority="46"/>
-    <w:lsdException w:name="Grid Table 2 Accent 4" w:uiPriority="47"/>
-    <w:lsdException w:name="Grid Table 3 Accent 4" w:uiPriority="48"/>
-    <w:lsdException w:name="Grid Table 4 Accent 4" w:uiPriority="49"/>
-    <w:lsdException w:name="Grid Table 5 Dark Accent 4" w:uiPriority="50"/>
-    <w:lsdException w:name="Grid Table 6 Colorful Accent 4" w:uiPriority="51"/>
-    <w:lsdException w:name="Grid Table 7 Colorful Accent 4" w:uiPriority="52"/>
-    <w:lsdException w:name="Grid Table 1 Light Accent 5" w:uiPriority="46"/>
-    <w:lsdException w:name="Grid Table 2 Accent 5" w:uiPriority="47"/>
-    <w:lsdException w:name="Grid Table 3 Accent 5" w:uiPriority="48"/>
-    <w:lsdException w:name="Grid Table 4 Accent 5" w:uiPriority="49"/>
-    <w:lsdException w:name="Grid Table 5 Dark Accent 5" w:uiPriority="50"/>
-    <w:lsdException w:name="Grid Table 6 Colorful Accent 5" w:uiPriority="51"/>
-    <w:lsdException w:name="Grid Table 7 Colorful Accent 5" w:uiPriority="52"/>
-    <w:lsdException w:name="Grid Table 1 Light Accent 6" w:uiPriority="46"/>
-    <w:lsdException w:name="Grid Table 2 Accent 6" w:uiPriority="47"/>
-    <w:lsdException w:name="Grid Table 3 Accent 6" w:uiPriority="48"/>
-    <w:lsdException w:name="Grid Table 4 Accent 6" w:uiPriority="49"/>
-    <w:lsdException w:name="Grid Table 5 Dark Accent 6" w:uiPriority="50"/>
-    <w:lsdException w:name="Grid Table 6 Colorful Accent 6" w:uiPriority="51"/>
-    <w:lsdException w:name="Grid Table 7 Colorful Accent 6" w:uiPriority="52"/>
-    <w:lsdException w:name="List Table 1 Light" w:uiPriority="46"/>
-    <w:lsdException w:name="List Table 2" w:uiPriority="47"/>
-    <w:lsdException w:name="List Table 3" w:uiPriority="48"/>
-    <w:lsdException w:name="List Table 4" w:uiPriority="49"/>
-    <w:lsdException w:name="List Table 5 Dark" w:uiPriority="50"/>
-    <w:lsdException w:name="List Table 6 Colorful" w:uiPriority="51"/>
-    <w:lsdException w:name="List Table 7 Colorful" w:uiPriority="52"/>
-    <w:lsdException w:name="List Table 1 Light Accent 1" w:uiPriority="46"/>
-    <w:lsdException w:name="List Table 2 Accent 1" w:uiPriority="47"/>
-    <w:lsdException w:name="List Table 3 Accent 1" w:uiPriority="48"/>
-    <w:lsdException w:name="List Table 4 Accent 1" w:uiPriority="49"/>
-    <w:lsdException w:name="List Table 5 Dark Accent 1" w:uiPriority="50"/>
-    <w:lsdException w:name="List Table 6 Colorful Accent 1" w:uiPriority="51"/>
-    <w:lsdException w:name="List Table 7 Colorful Accent 1" w:uiPriority="52"/>
-    <w:lsdException w:name="List Table 1 Light Accent 2" w:uiPriority="46"/>
-    <w:lsdException w:name="List Table 2 Accent 2" w:uiPriority="47"/>
-    <w:lsdException w:name="List Table 3 Accent 2" w:uiPriority="48"/>
-    <w:lsdException w:name="List Table 4 Accent 2" w:uiPriority="49"/>
-    <w:lsdException w:name="List Table 5 Dark Accent 2" w:uiPriority="50"/>
-    <w:lsdException w:name="List Table 6 Colorful Accent 2" w:uiPriority="51"/>
-    <w:lsdException w:name="List Table 7 Colorful Accent 2" w:uiPriority="52"/>
-    <w:lsdException w:name="List Table 1 Light Accent 3" w:uiPriority="46"/>
-    <w:lsdException w:name="List Table 2 Accent 3" w:uiPriority="47"/>
-    <w:lsdException w:name="List Table 3 Accent 3" w:uiPriority="48"/>
-    <w:lsdException w:name="List Table 4 Accent 3" w:uiPriority="49"/>
-    <w:lsdException w:name="List Table 5 Dark Accent 3" w:uiPriority="50"/>
-    <w:lsdException w:name="List Table 6 Colorful Accent 3" w:uiPriority="51"/>
-    <w:lsdException w:name="List Table 7 Colorful Accent 3" w:uiPriority="52"/>
-    <w:lsdException w:name="List Table 1 Light Accent 4" w:uiPriority="46"/>
-    <w:lsdException w:name="List Table 2 Accent 4" w:uiPriority="47"/>
-    <w:lsdException w:name="List Table 3 Accent 4" w:uiPriority="48"/>
-    <w:lsdException w:name="List Table 4 Accent 4" w:uiPriority="49"/>
-    <w:lsdException w:name="List Table 5 Dark Accent 4" w:uiPriority="50"/>
-    <w:lsdException w:name="List Table 6 Colorful Accent 4" w:uiPriority="51"/>
-    <w:lsdException w:name="List Table 7 Colorful Accent 4" w:uiPriority="52"/>
-    <w:lsdException w:name="List Table 1 Light Accent 5" w:uiPriority="46"/>
-    <w:lsdException w:name="List Table 2 Accent 5" w:uiPriority="47"/>
-    <w:lsdException w:name="List Table 3 Accent 5" w:uiPriority="48"/>
-    <w:lsdException w:name="List Table 4 Accent 5" w:uiPriority="49"/>
-    <w:lsdException w:name="List Table 5 Dark Accent 5" w:uiPriority="50"/>
-    <w:lsdException w:name="List Table 6 Colorful Accent 5" w:uiPriority="51"/>
-    <w:lsdException w:name="List Table 7 Colorful Accent 5" w:uiPriority="52"/>
-    <w:lsdException w:name="List Table 1 Light Accent 6" w:uiPriority="46"/>
-    <w:lsdException w:name="List Table 2 Accent 6" w:uiPriority="47"/>
-    <w:lsdException w:name="List Table 3 Accent 6" w:uiPriority="48"/>
-    <w:lsdException w:name="List Table 4 Accent 6" w:uiPriority="49"/>
-    <w:lsdException w:name="List Table 5 Dark Accent 6" w:uiPriority="50"/>
-    <w:lsdException w:name="List Table 6 Colorful Accent 6" w:uiPriority="51"/>
-    <w:lsdException w:name="List Table 7 Colorful Accent 6" w:uiPriority="52"/>
-    <w:lsdException w:name="Mention" w:semiHidden="1" w:unhideWhenUsed="1"/>
-    <w:lsdException w:name="Smart Hyperlink" w:semiHidden="1" w:unhideWhenUsed="1"/>
-    <w:lsdException w:name="Hashtag" w:semiHidden="1" w:unhideWhenUsed="1"/>
-    <w:lsdException w:name="Unresolved Mention" w:semiHidden="1" w:unhideWhenUsed="1"/>
-  </w:latentStyles>
-  <w:style w:type="paragraph" w:default="1" w:styleId="Standard">
-    <w:name w:val="Normal"/>
-    <w:qFormat/>
-  </w:style>
-  <w:style w:type="character" w:default="1" w:styleId="Absatz-Standardschriftart">
-    <w:name w:val="Default Paragraph Font"/>
-    <w:uiPriority w:val="1"/>
-    <w:semiHidden/>
-    <w:unhideWhenUsed/>
-  </w:style>
-  <w:style w:type="table" w:default="1" w:styleId="NormaleTabelle">
-    <w:name w:val="Normal Table"/>
-    <w:uiPriority w:val="99"/>
-    <w:semiHidden/>
-    <w:unhideWhenUsed/>
-    <w:tblPr>
-      <w:tblInd w:w="0" w:type="dxa"/>
-      <w:tblCellMar>
-        <w:top w:w="0" w:type="dxa"/>
-        <w:left w:w="108" w:type="dxa"/>
-        <w:bottom w:w="0" w:type="dxa"/>
-        <w:right w:w="108" w:type="dxa"/>
-      </w:tblCellMar>
-    </w:tblPr>
-  </w:style>
-  <w:style w:type="numbering" w:default="1" w:styleId="KeineListe">
-    <w:name w:val="No List"/>
-    <w:uiPriority w:val="99"/>
-    <w:semiHidden/>
-    <w:unhideWhenUsed/>
-  </w:style>
-  <w:style w:type="character" w:styleId="Platzhaltertext">
-    <w:name w:val="Placeholder Text"/>
-    <w:basedOn w:val="Absatz-Standardschriftart"/>
-    <w:uiPriority w:val="99"/>
-    <w:semiHidden/>
-    <w:rsid w:val="008C08F2"/>
-    <w:rPr>
-      <w:color w:val="808080"/>
-    </w:rPr>
-  </w:style>
-</w:styles>
-</file>
-
-<file path=word/glossary/webSettings.xml><?xml version="1.0" encoding="utf-8"?>
-<w:webSettings xmlns:mc="http://schemas.openxmlformats.org/markup-compatibility/2006" xmlns:r="http://schemas.openxmlformats.org/officeDocument/2006/relationships" xmlns:w="http://schemas.openxmlformats.org/wordprocessingml/2006/main" xmlns:w14="http://schemas.microsoft.com/office/word/2010/wordml" xmlns:w15="http://schemas.microsoft.com/office/word/2012/wordml" xmlns:w16cid="http://schemas.microsoft.com/office/word/2016/wordml/cid" xmlns:w16se="http://schemas.microsoft.com/office/word/2015/wordml/symex" mc:Ignorable="w14 w15 w16se w16cid">
-  <w:optimizeForBrowser/>
-  <w:allowPNG/>
-</w:webSettings>
-</file>
-
 <file path=word/ink/ink1.xml><?xml version="1.0" encoding="utf-8"?>
 <inkml:ink xmlns:inkml="http://www.w3.org/2003/InkML">
   <inkml:definitions>
@@ -9573,14 +9578,14 @@
   <inkml:trace contextRef="#ctx0" brushRef="#br0" timeOffset="21435.9173">5151 937 2304,'0'-12'1152,"0"24"0,0-12 1024,0 0-1792,0 0 128,0 26 128,0-26 0,0 0-896,0 13 128,0 13 512,0-14 128,0 14-384,0 13 128,0-1-128,0-25 0,0 51-128,0-26 128,0 1-128,0-1 128,-12 14-128,12-14 0,0 26 0,0-51 128,0 26-128,0-1 0,0 1 0,0-14 0,0 14 0,0-1 0,0 1 0,0-26 0,0 12 0,0 14 0,0-26 0,0 12 0,0-12-256,0 13 128,0-26-1152,0 0 128,0 0-128,0 13 0</inkml:trace>
   <inkml:trace contextRef="#ctx0" brushRef="#br0" timeOffset="30925.0107">5183 2220 1280,'0'0'640,"0"-26"1280,0 26-256,0 0-1280,0 0 0,0 0 128,0 0 128,0 0-768,0 0 128,0 0 512,0 0 0,0 0-256,0 0 0,0 26 0,0-26 128,0 13-256,0 12 0,0-12 0,0 13 0,-25 12 0,25-38 0,-13 39-128,13-1 0,0 1 0,0-39 128,0 38-128,-25 0 0,25-25 0,-13 13 0,13-13 0,0 12 0,0-12 0,0 13 128,0-26-256,-26 12 128,26 14 0,0-26 0,0 0-768,0 0 0,26 0-512,-26 0 128</inkml:trace>
   <inkml:trace contextRef="#ctx0" brushRef="#br0" timeOffset="42082.1645">2099 38 2176,'0'0'1024,"0"0"-640,0 0 1152,0 0-1408,0 0 0,0 0 128,0 0 0,13 26-384,12-26 128,-25 0 256,13 0 0,13 0 0,-14 0 0,14 0-128,-13 0 0,25 0 0,-12 0 0,13 0-128,-1 12 128,1-12-128,-1 0 0,1 0 0,-1 0 128,1 0-128,-1 0 0,13 0 128,13 0 0,-25-12 0,-1 12 128,1 0-128,-1 0 128,1 0-128,-1 0 128,1 0-128,-1 0 0,1 0-128,-1 0 0,14 0 0,-14 0 128,1 0-128,-1 0 0,26 0 0,-25 0 0,-1 0-128,1 0 128,-1 0 0,1 0 0,-1 0 0,-25 0 0,51 0 128,-51 0 0,25 0-128,1 0 128,-1 0-128,-12 0 128,13 0 0,-1 0 0,0 0-128,1 0 0,-1 0 0,-25 0 0,51-26 0,-25 26 0,12 0 0,-12 26 0,25-26 0,-26 0 0,1 0 0,12 0 0,13 0 0,-25 0 128,12 0-128,13 0 0,-25 0 0,38 0 128,-39 0-128,13 0 128,14 0-128,-14 0 128,13 0-128,-13 0 128,14 0 0,11 0 0,-37 0-128,12 0 128,13 0-128,-12 0 0,12 0 0,13 0 0,-26 0 0,13 0 128,13 0-128,-25 0 0,12 0 0,13 0 128,0 12 0,-26-12 0,13 0 0,13 0 0,-26 0 0,14 0 0,12 0-128,-39 0 0,39 26 0,-39-26 128,1 0-128,-1 0 128,1 0-128,-1 0 128,1 0-512,-1 0 128,-38 0-768,13 0 128,13 0-640,-26 0 0</inkml:trace>
-  <inkml:trace contextRef="#ctx0" brushRef="#br0" timeOffset="43934.6077">2041 2629 2048,'0'0'1024,"0"0"-384,0 0 896,13 0-1408,-13 0 0,26-13 128,-26 13 0,38 0-384,-38 0 128,13 0 128,13 0 0,-14 0 0,14 0 0,-13 0-128,13 0 128,-14 0-128,14-25 128,13 25 0,-27 0 0,14 0-128,12 0 128,-25-13 0,26 13 0,-14 0 0,14 0 0,-1 13 0,1-13 0,-26 0 0,25 0 0,-12 0 0,12 0 128,1 0 0,-1 0 0,1 0-128,-1 0 0,-25 0 0,26 0 0,-1 0 0,1 0 0,-1 0-128,-12 0 128,12 0-128,1 0 128,-1 25-128,14-25 0,-14 0 0,1 0 128,-1 0-128,-12 0 0,12 0 0,1 0 128,-1 0-128,-25 0 128,25 0 0,-12 0 0,13 0 0,-27 0 0,14 0-128,13 0 128,-1 0-128,1 0 128,-1 0-256,-25 0 128,13 0 0,12 0 0,1 0 0,-27 0 0,27 0 0,-13 0 0,12 0 0,-25 0 128,12 0-128,14 0 0,-1 0 0,1 0 0,-26 0 0,25 0 0,-12 0 0,12 0 0,1 0 0,-26 0 0,25 13 0,-12-13 0,12 0 0,1 0 0,-1 0 0,1 0 0,-1 0 0,-25 0 128,26 0-128,-1 0 0,1 0 0,-1 0 0,1 0 0,-1 0 0,-12 0 0,12 0 0,1 0 0,-1 0 128,1 0-128,12 0 0,-12 0 0,-1 0 0,26 0 0,-25 0 0,-1 0 0,1 0 0,-1 0 0,13 0 0,14 0 0,-27 0 0,13 0 0,14 0 0,-14 0 0,13-13 0,-13 13 0,26 0 0,-13 0 0,13 0 0,-25 0 0,12 0 128,13 0-128,-26 0 128,13 0 0,-12 0 0,12 0-128,-13 0 0,13 0 0,-25 0 0,-1 0 0,1 0 128,-26 0-128,12 0 0,-12 0 0,13 0 128,-26 0-128,0 0 128,0 0-384,0 0 0,0 0-768,0 0 128,13 0-640,12 0 0</inkml:trace>
+  <inkml:trace contextRef="#ctx0" brushRef="#br0" timeOffset="43934.6076">2041 2629 2048,'0'0'1024,"0"0"-384,0 0 896,13 0-1408,-13 0 0,26-13 128,-26 13 0,38 0-384,-38 0 128,13 0 128,13 0 0,-14 0 0,14 0 0,-13 0-128,13 0 128,-14 0-128,14-25 128,13 25 0,-27 0 0,14 0-128,12 0 128,-25-13 0,26 13 0,-14 0 0,14 0 0,-1 13 0,1-13 0,-26 0 0,25 0 0,-12 0 0,12 0 128,1 0 0,-1 0 0,1 0-128,-1 0 0,-25 0 0,26 0 0,-1 0 0,1 0 0,-1 0-128,-12 0 128,12 0-128,1 0 128,-1 25-128,14-25 0,-14 0 0,1 0 128,-1 0-128,-12 0 0,12 0 0,1 0 128,-1 0-128,-25 0 128,25 0 0,-12 0 0,13 0 0,-27 0 0,14 0-128,13 0 128,-1 0-128,1 0 128,-1 0-256,-25 0 128,13 0 0,12 0 0,1 0 0,-27 0 0,27 0 0,-13 0 0,12 0 0,-25 0 128,12 0-128,14 0 0,-1 0 0,1 0 0,-26 0 0,25 0 0,-12 0 0,12 0 0,1 0 0,-26 0 0,25 13 0,-12-13 0,12 0 0,1 0 0,-1 0 0,1 0 0,-1 0 0,-25 0 128,26 0-128,-1 0 0,1 0 0,-1 0 0,1 0 0,-1 0 0,-12 0 0,12 0 0,1 0 0,-1 0 128,1 0-128,12 0 0,-12 0 0,-1 0 0,26 0 0,-25 0 0,-1 0 0,1 0 0,-1 0 0,13 0 0,14 0 0,-27 0 0,13 0 0,14 0 0,-14 0 0,13-13 0,-13 13 0,26 0 0,-13 0 0,13 0 0,-25 0 0,12 0 128,13 0-128,-26 0 128,13 0 0,-12 0 0,12 0-128,-13 0 0,13 0 0,-25 0 0,-1 0 0,1 0 128,-26 0-128,12 0 0,-12 0 0,13 0 128,-26 0-128,0 0 128,0 0-384,0 0 0,0 0-768,0 0 128,13 0-640,12 0 0</inkml:trace>
   <inkml:trace contextRef="#ctx0" brushRef="#br0" timeOffset="46465.611">597 1078 1664,'13'0'768,"13"0"128,-14 0 256,-12 0-1024,26 0 0,-13 0 128,13 0 0,-14 0-384,14 0 128,13 0 256,-27 0 0,14 0-128,13 0 128,-27 0 0,14 0 0,13 0 0,-1 0 128,1 0-256,-1 13 128,1-13 0,12 0 0,-12 0-128,-1 0 0,-12 0-128,12 0 128,1 0 0,-1 0 0,1 0 0,-1 0 0,1 26 0,-1-26 0,1 0 0,-1 0 0,1 0 0,-1 0 0,-25 0-128,26 0 128,-14 0-128,14 0 128,-1 0-128,-38 0 128,39 0-128,-1 0 128,-38 0-128,39 0 0,-39 0 0,38 0 0,-38 0 0,39 0 128,-39 0-128,13 0 128,12 0-128,-12 0 128,13 0-128,-26 13 128,13-13-128,-13 0 128,25 0-128,-25 0 128,0 0-128,0 0 128,13 0-128,13 0 128,-26 25-128,0-25 0,13 0 0,-13 0 128,0 0-256,-13 0 128,13 0-640,0 0 128,-26-25-896,26 25 128,-13 0-128,13 0 0</inkml:trace>
   <inkml:trace contextRef="#ctx0" brushRef="#br0" timeOffset="47010.4378">2058 1134 2560,'-18'35'1280,"18"-35"-896,0 0 2304,0 0-2560,0 0 0,0 0 128,0-35 0,18 35-256,-18 0 0,0-18 256,35 18 0,-35 0-128,0 0 128,18 0-128,17 0 0,-35 0-128,0 18 128,18-18-128,17 0 128,-35 0-128,0 35 128,0-35-128,-35 0 0,35 0 0,-18 0 128,18 0-128,0 0 0,-35 0 0,35 0 128,0 0-128,-18 0 128,18 0 0,0 0 128,0 0-128,0 0 128,0 0 0,0 0 128,0-35-128,0 35 0,0 0-256,18 0 128,-18 0-384,0 0 128,0 0-1408,0 35 128,0-35 0,0 18 0</inkml:trace>
-  <inkml:trace contextRef="#ctx0" brushRef="#br0" timeOffset="49096.1294">655 1309 1280,'0'0'640,"0"0"384,0 0 512,0 0-1408,0 0 0,13 0 0,13 0 128,-26 0-256,12 0 0,14 0 256,-13 0 0,13 0-128,-14 12 128,14-12 0,13 0 0,-27 0-128,27 0 128,-14 0-128,14 0 128,-1 0-128,1 0 0,12 0-128,-12 0 128,-1 26-128,1-26 128,-1 0-128,1 0 0,25-26 0,-26 26 0,1 0 0,12 26 128,-12-26-128,-1 0 128,1 0-128,-1 0 128,1 0 0,-14 0 0,14 0 0,-1 0 0,-25 0 0,26 0 0,-1 0-128,0-26 128,1 26-128,-13 0 128,12 0 0,13 0 0,-12 26 0,-13-52 0,12 26 0,1 26 0,-1-26 0,1-26 0,-1 26-128,-25 0 0,25 26 0,-12-26 128,12 0-128,1 0 0,-1 0 0,1 0 0,-1 0 0,1 0 128,-26 0-128,25 0 128,1 0-128,-1 0 128,1 0 0,-1 0 0,1 0-128,-1 0 128,-12 0-128,12 0 128,1 0-128,-1 0 128,-25 0-128,13 0 0,12 0 0,-25 0 128,13 0-128,-13 0 0,12 0 0,-12 0 0,13 0 0,-13 0 128,12 0-128,-12 0 0,13 0 0,-13 0 0,12 0 0,-12 0 0,13 0 0,-26 0 0,38 0 0,-38 0 0,13 0 0,13 0 0,-14 0 0,14 0 0,-26 0 0,39 0 0,-39 0 0,0 0 128,12 0-128,14 0 0,-26 0 0,0 0 0,13 0 0,13-26 0,-26 26-128,12 0 128,-12 0 0,26 0 0,-26 0 0,0 0 0,0 0 0,0-12 0,0 12 0,13 0 0,-13 12 0,0-12 0,0 0 0,0 0 0,0 0-128,0 0 128,0 0-384,0-12 128,0 12-896,26 0 0,-26 0-384,12 0 128</inkml:trace>
+  <inkml:trace contextRef="#ctx0" brushRef="#br0" timeOffset="49096.1293">655 1309 1280,'0'0'640,"0"0"384,0 0 512,0 0-1408,0 0 0,13 0 0,13 0 128,-26 0-256,12 0 0,14 0 256,-13 0 0,13 0-128,-14 12 128,14-12 0,13 0 0,-27 0-128,27 0 128,-14 0-128,14 0 128,-1 0-128,1 0 0,12 0-128,-12 0 128,-1 26-128,1-26 128,-1 0-128,1 0 0,25-26 0,-26 26 0,1 0 0,12 26 128,-12-26-128,-1 0 128,1 0-128,-1 0 128,1 0 0,-14 0 0,14 0 0,-1 0 0,-25 0 0,26 0 0,-1 0-128,0-26 128,1 26-128,-13 0 128,12 0 0,13 0 0,-12 26 0,-13-52 0,12 26 0,1 26 0,-1-26 0,1-26 0,-1 26-128,-25 0 0,25 26 0,-12-26 128,12 0-128,1 0 0,-1 0 0,1 0 0,-1 0 0,1 0 128,-26 0-128,25 0 128,1 0-128,-1 0 128,1 0 0,-1 0 0,1 0-128,-1 0 128,-12 0-128,12 0 128,1 0-128,-1 0 128,-25 0-128,13 0 0,12 0 0,-25 0 128,13 0-128,-13 0 0,12 0 0,-12 0 0,13 0 0,-13 0 128,12 0-128,-12 0 0,13 0 0,-13 0 0,12 0 0,-12 0 0,13 0 0,-26 0 0,38 0 0,-38 0 0,13 0 0,13 0 0,-14 0 0,14 0 0,-26 0 0,39 0 0,-39 0 0,0 0 128,12 0-128,14 0 0,-26 0 0,0 0 0,13 0 0,13-26 0,-26 26-128,12 0 128,-12 0 0,26 0 0,-26 0 0,0 0 0,0 0 0,0-12 0,0 12 0,13 0 0,-13 12 0,0-12 0,0 0 0,0 0 0,0 0-128,0 0 128,0 0-384,0-12 128,0 12-896,26 0 0,-26 0-384,12 0 128</inkml:trace>
   <inkml:trace contextRef="#ctx0" brushRef="#br0" timeOffset="49617.9119">3644 1283 3072,'-26'0'1536,"26"0"-1536,0 0 2560,0 0-2432,26 0 128,-26-12 256,0 12 0,0 0-640,13 0 128,12 0 256,-25 0 128,13 0-128,13 0 0,-26 0-256,13 0 128,13 12-128,-26-12 128,0 26-128,0-26 0,0 12 0,0 14 0,-26-26 0,13 12 128,13 14-128,-26-26 128,13 0-128,13 0 0,-25 12 0,12-12 128,13 0-128,0 0 128,0-12-128,0 12 0,0 0 0,0 0 128,13-26-128,-13 26 0,0-12-512,25 12 128,-25 0-896,0 0 0</inkml:trace>
   <inkml:trace contextRef="#ctx0" brushRef="#br0" timeOffset="50330.4675">733 1539 128,'0'0'0,"0"0"1152,0 0-2048</inkml:trace>
   <inkml:trace contextRef="#ctx0" brushRef="#br0" timeOffset="51495.7288">771 1501 2432,'0'0'1152,"0"0"-1152,0 0 2304,0 0-2176,0 0 0,0 0 128,0 0 128,0 0-384,12 0 0,-12 0 384,26 25 0,-26-25-128,13 0 128,13 0-256,-26 0 128,38 0-128,-38 0 128,39 0-256,-27 0 128,27 0-128,-1 0 0,1 0 0,-1 13 128,1-13-128,25 25 0,-25-25 0,-1 0 0,13 0 0,13 0 0,-25 0 0,12 0 0,13 0 0,-12 0 128,-14 0-128,26 0 0,-25 0 0,-1 0 0,1 0 0,-1 0 0,14 0 0,-14 0 0,1 0 0,-1 0 0,1 0 0,-1 0 128,1 0-128,-1 0 0,1 0 128,-1 0 0,26 0-128,-25 0 128,-1 0-128,1 0 0,12 0 0,-12 0 128,-1 0-128,26 0 0,-25 0 0,-1 0 128,1 0-128,12 0 128,-13 0-128,27 0 128,-27 0-128,13 0 128,-12 0 0,25 0 128,-25 0-128,12-25 0,13 25 0,-25 0 0,-1 0-128,1 0 128,12 0-128,-13 0 0,1 0 128,25-13 0,-26 13-128,1 0 128,38 0 0,-39 0 0,14 0-128,12 0 128,-26 0-128,14 0 128,12 0-128,-26 0 128,1 0-256,12 0 128,-12 0 0,-1 0 128,1 0-128,-1 0 128,1 0-128,-1 0 128,1 0-128,-1 0 128,1 0-128,25 0 128,-26 0-128,1 0 0,-1 0 128,1 0 0,-1 0-128,1 0 0,-1 0 0,-25 0 0,26 0 0,-14 0 0,14 0 0,-27 0 0,27 0 0,-13 0 0,12 0-128,1 0 128,-27 0-128,14 0 0,13 0 0,-27 0 128,14 0-128,-26 0 128,13 0 0,13 0 0,-26 0 0,12 0 0,14 0 0,-26 0 128,0 0 0,0 0 0,0 0-256,0 0 0,0 0-384,-26 0 0,26 0-640,-12 0 0,12 0-512,0 13 0</inkml:trace>
-  <inkml:trace contextRef="#ctx0" brushRef="#br0" timeOffset="52158.6929">5133 1557 2176,'0'0'1024,"0"0"-128,-35 0 1152,35 0-1920,0 0 128,0-18 128,0 18 128,-17 0-512,17 0 128,0 0 256,0 0 128,17 0-256,-17 0 128,35 0-256,-35 0 128,0 0-256,18 0 128,17 0-128,-35 0 0,18 0 0,-18 0 0,35 0-128,-35 18 128,0-18 0,0 0 0,0 0-128,0 35 128,0-35 0,0 0 128,0 0-128,-35 0 128,17 0-128,18 0 128,-35 0 0,17 0 0,18 0-128,0 0 128,0 0-128,0 0 0,0 0 0,0 0 0,0-35 0,18 35 0,17 0 0,-35 0 0,18 0 0,17 0 0,-35 35 0,0-70 0,18 35 0,-18 35 0,0-35 0,0 0 128,0 0 0,0 0 0,-18 0-128,18 0 128,-35 0 0,17 0 0,-17 0-128,17 0 128,18 0-128,-35 0 0,35 0-512,-17 0 128,17 0-1024,0 0 128</inkml:trace>
+  <inkml:trace contextRef="#ctx0" brushRef="#br0" timeOffset="52158.6928">5133 1557 2176,'0'0'1024,"0"0"-128,-35 0 1152,35 0-1920,0 0 128,0-18 128,0 18 128,-17 0-512,17 0 128,0 0 256,0 0 128,17 0-256,-17 0 128,35 0-256,-35 0 128,0 0-256,18 0 128,17 0-128,-35 0 0,18 0 0,-18 0 0,35 0-128,-35 18 128,0-18 0,0 0 0,0 0-128,0 35 128,0-35 0,0 0 128,0 0-128,-35 0 128,17 0-128,18 0 128,-35 0 0,17 0 0,18 0-128,0 0 128,0 0-128,0 0 0,0 0 0,0 0 0,0-35 0,18 35 0,17 0 0,-35 0 0,18 0 0,17 0 0,-35 35 0,0-70 0,18 35 0,-18 35 0,0-35 0,0 0 128,0 0 0,0 0 0,-18 0-128,18 0 128,-35 0 0,17 0 0,-17 0-128,17 0 128,18 0-128,-35 0 0,35 0-512,-17 0 128,17 0-1024,0 0 128</inkml:trace>
   <inkml:trace contextRef="#ctx0" brushRef="#br0" timeOffset="56691.2161">475 809 2816,'0'0'1408,"-13"0"-896,13 0 1408,0 0-1920,0 0 128,0 0 0,-26 0 128,14 0-384,12 0 128,-39 0 0,13 0 128,14 12-128,-27 14 128,1-26-256,12 39 128,13-27 0,-25 14 128,-1-13-256,14 12 128,12 14 0,-13-39 0,13 38 0,13 1 128,-25-1-256,12-25 128,13 26 0,-26-1 128,26 1-256,0-1 128,0 1 0,-13-1 0,13 0 0,0-12 0,0 13 0,0-1 0,13 1-128,-13-27 128,26 14 0,-26 12 128,13-25-128,12 13 0,-12 12 0,13-38 0,12 39 256,-25-39 0,26 13 0,-14 12 0,14-12 0,-1 13 128,1-26-128,-27 0 0,14 0-128,13 0 128,-27 0-128,14 0 0,13-26 0,-1 13 0,0-12 0,-25 12 128,13 13-128,12-39 128,-25 39-128,13-38 0,12 12 0,-38 13 128,39-25-128,-39 38 0,38-38-128,-38-1 0,13 13 0,13-12 128,-26-1-128,0 27 0,0-27 0,0 1 128,0-1-128,0 1 0,-26-1 0,26 14 128,-13 12-128,13-26 0,-25 14 128,12 12 128,-13-26-256,13 14 0,-25 12 128,12-13 128,13 13-256,-25-12 0,-1 12-384,14-13 128,12 14-256,-25 12 128,12-26-1280,13 26 128</inkml:trace>
   <inkml:trace contextRef="#ctx0" brushRef="#br0" timeOffset="57683.853">244 1098 2304,'0'0'1152,"0"0"-128,0 0 384,0 0-1280,0 0 0,0 0 128,0 0 0,-13 0-384,13 25 128,0-25 128,0 0 128,0 38-256,-26-38 128,14 39-128,12-39 128,0 38-128,0-25 0,-26 12 0,26 14 0,0-39-256,-13 12 0,13 14-384,0-26 0,0 0-256,0 0 128</inkml:trace>
   <inkml:trace contextRef="#ctx0" brushRef="#br0" timeOffset="57971.1006">218 1135 2560,'-25'0'1280,"25"0"-1152,0 0 2176,0 0-2176,0 0 128,25 0 384,-25 0 128,0 0-896,0 0 128,0 13 384,0 12 128,0-25-256,13 13 128,-13 13-256,0-13 0,26 12-128,-26-12 0,0 12-128,12-25 0,-12 39-384,26-39 128,-26 0-768,0 13 0</inkml:trace>
@@ -9622,9 +9627,9 @@
     </inkml:brush>
   </inkml:definitions>
   <inkml:trace contextRef="#ctx0" brushRef="#br0">116 13 3840,'0'-12'1920,"13"12"-896,-13 0 1920,26 0-2816,-26 0 128,0 0 128,0 12 0,0 14-512,0-26 0,0 13 256,0 12 128,-26 14-256,13-1 128,13 1-128,0-27 0,-26 14 0,26 12 0,-13-25-512,13 13 0,0-13-896,0 12 0</inkml:trace>
-  <inkml:trace contextRef="#ctx0" brushRef="#br0" timeOffset="324.4306">1 327 3072,'0'0'1536,"0"0"-256,0 0 1536,0 0-2432,0 0 0,0 0 256,0 0 128,12 0-896,14 0 0,-26 0 512,13 0 128,13 0-256,-13 0 0,13 0-768,-14 0 128,14 0-1152,-13 0 0</inkml:trace>
+  <inkml:trace contextRef="#ctx0" brushRef="#br0" timeOffset="324.4305">1 327 3072,'0'0'1536,"0"0"-256,0 0 1536,0 0-2432,0 0 0,0 0 256,0 0 128,12 0-896,14 0 0,-26 0 512,13 0 128,13 0-256,-13 0 0,13 0-768,-14 0 128,14 0-1152,-13 0 0</inkml:trace>
   <inkml:trace contextRef="#ctx0" brushRef="#br0" timeOffset="733.644">0 1 2432,'0'0'1152,"0"0"384,0 0 640,0 0-1792,0 0 128,0 0 384,0 0 128,26 0-1152,-26 0 128,38 0 768,-38 0 0,38 0-256,-25 0 0,26 0-384,-14 0 0,13 0-1280,1 12 0,-1 14-512,-25-26 128</inkml:trace>
-  <inkml:trace contextRef="#ctx0" brushRef="#br1" timeOffset="5012.9358">397 430 2688,'0'0'1280,"0"-25"0,0 25 1280,0 0-2176,0 0 0,26 25 128,-26-25 128,0 0-768,0 13 0,0 25 512,0-12 0,-26 51-256,26-39 128,-12 14-128,12 12 0,0 13-128,-26-39 128,26 39 0,-13-39 0,13 1-128,0-1 128,0 1-256,0-26 0,0 12-512,0-25 0,0 13-768,0-13 0</inkml:trace>
+  <inkml:trace contextRef="#ctx0" brushRef="#br1" timeOffset="5012.9357">397 430 2688,'0'0'1280,"0"-25"0,0 25 1280,0 0-2176,0 0 0,26 25 128,-26-25 128,0 0-768,0 13 0,0 25 512,0-12 0,-26 51-256,26-39 128,-12 14-128,12 12 0,0 13-128,-26-39 128,26 39 0,-13-39 0,13 1-128,0-1 128,0 1-256,0-26 0,0 12-512,0-25 0,0 13-768,0-13 0</inkml:trace>
   <inkml:trace contextRef="#ctx0" brushRef="#br1" timeOffset="5450.8603">250 925 3072,'0'0'1536,"0"0"128,0 0 1792,0 0-3072,0 0 0,0 0 128,0 0 128,13 0-640,-13 12 0,26 14 512,-26-26 0,0 39-256,0-39 128,0 38-128,0-25 0,12 12-128,-12 14 0,26-39 0,-26 38 0,0-38 0,0 13 128,13-13-128,13 0 128,-14-13-128,14 13 128,-26-38-128,13 38 0,13-26-768,-26 13 0,12 13-1408,14 0 128</inkml:trace>
 </inkml:ink>
 </file>
@@ -9687,7 +9692,7 @@
   <inkml:trace contextRef="#ctx0" brushRef="#br0" timeOffset="7973.2519">2874 328 2560,'-26'0'1280,"26"0"-512,0 0 1280,0 0-1920,0 0 128,26 0 256,-26 0 128,13 12-768,13-12 128,-26 0 384,12 0 0,14 0-128,-13 0 128,25 0-256,-12 0 128,12 0-256,-25 0 128,13 0 0,12 0 0,-25 0-128,13 0 128,-26 0-128,13 0 128,12 0-640,-25 0 0,-25 0-768,25 0 128</inkml:trace>
   <inkml:trace contextRef="#ctx0" brushRef="#br0" timeOffset="8755.3419">3066 385 3072,'0'0'1536,"0"0"-1280,0 0 1664,0 0-1792,0 0 128,0 0 256,-25 0 128,25 12-768,-13 14 128,13-13 256,0 12 128,0-12-128,-26 13 128,13-14-256,-12 14 0,12 12-128,-13-38 128,13 13-128,-12 12 128,12-12-128,13 13 0,0-26 0,-26 13 0,26-13 0,0 25 0,0-25 0,0 0 128,26 0-128,-26 0 0,13 0 0,12 0 0,-25-25 0,13 25 128,13-13-128,-13 13 128,25 0 0,-12 0 0,12 0 0,-25-26 0,13 26-128,-14 0 128,14 0-128,-13 0 0,12 0 0,-25 0 128,0 0-128,0 0 0,0 0 0,0 0 128,0 0-128,0 0 128,0 0-128,0 0 128,0 0-128,0-13 0,0 13 0,-25 0 128,25-25-128,-13 12 128,13 13-128,0 0 0,-26-38 0,14 38 0,12-26 0,-26 14 0,13 12 0,-12-26 0,12 13-256,13-12 128,0 25-768,0-13 0,0 13-512,0 0 0</inkml:trace>
   <inkml:trace contextRef="#ctx0" brushRef="#br0" timeOffset="9971.2049">2945 1385 2560,'0'0'1280,"0"0"-640,0 0 1280,0 0-1664,0 0 0,12 0 128,-12 0 0,26 0-384,-26 0 128,0 0 256,0 0 128,38 0-128,-38 0 0,39 0 0,-27 0 0,14 0-256,12 0 128,-25 0-128,13 0 0,-13 0-128,12 0 128,-12 0-128,13 0 128,-14 0-128,-12 0 128,26 0-384,-26 0 0,0 0-896,0 0 0,0 25-256,0-25 0</inkml:trace>
-  <inkml:trace contextRef="#ctx0" brushRef="#br0" timeOffset="10844.6655">3155 1424 2048,'0'0'1024,"0"0"-256,0 0 1152,0 0-1792,0 0 0,0 0 128,0 0 128,0 0-384,0 13 0,-25-13 128,12 26 128,13-26-128,-26 13 128,13 12-256,13-12 128,-38 13-128,38 12 128,0-38-128,-25 39 0,12-39 0,13 38 0,-26-38 0,26 13 0,0 13 0,-12-26 0,12 0 128,0 0 0,12 13 0,-12-13 128,0 0 0,0 0 0,26 0-128,-26-13 128,13 13-256,12 0 128,-25 0-128,38 0 128,-25 0-128,13 0 128,-13 0-128,12 0 128,-25 0-128,13 0 0,12 0 0,-25 0 128,13 0-128,13 0 0,-26 0 0,0 0 0,12 0 0,-12 0 128,0 0-128,26 0 128,-26 0 0,0 0 0,0 0-128,0 0 128,0 0 0,0 0 0,0-26 0,0 26 0,0 0-128,0-13 128,-26 13-128,26-25 128,0 12-128,-12-13 128,12 13-128,0 13 0,-26-38 0,26 38 0,-13-26 0,13 13 0,-38-12-128,38 12 0,0 13-896,-25 0 128,25 0-512,-13 0 0</inkml:trace>
+  <inkml:trace contextRef="#ctx0" brushRef="#br0" timeOffset="10844.6654">3155 1424 2048,'0'0'1024,"0"0"-256,0 0 1152,0 0-1792,0 0 0,0 0 128,0 0 128,0 0-384,0 13 0,-25-13 128,12 26 128,13-26-128,-26 13 128,13 12-256,13-12 128,-38 13-128,38 12 128,0-38-128,-25 39 0,12-39 0,13 38 0,-26-38 0,26 13 0,0 13 0,-12-26 0,12 0 128,0 0 0,12 13 0,-12-13 128,0 0 0,0 0 0,26 0-128,-26-13 128,13 13-256,12 0 128,-25 0-128,38 0 128,-25 0-128,13 0 128,-13 0-128,12 0 128,-25 0-128,13 0 0,12 0 0,-25 0 128,13 0-128,13 0 0,-26 0 0,0 0 0,12 0 0,-12 0 128,0 0-128,26 0 128,-26 0 0,0 0 0,0 0-128,0 0 128,0 0 0,0 0 0,0-26 0,0 26 0,0 0-128,0-13 128,-26 13-128,26-25 128,0 12-128,-12-13 128,12 13-128,0 13 0,-26-38 0,26 38 0,-13-26 0,13 13 0,-38-12-128,38 12 0,0 13-896,-25 0 128,25 0-512,-13 0 0</inkml:trace>
   <inkml:trace contextRef="#ctx0" brushRef="#br0" timeOffset="13389.9202">4830 834 2176,'0'0'1024,"0"0"-384,0 0 1024,0-26-1408,0 26 0,0 0 128,0 0 128,0 0-512,0 0 0,0 26 512,0-26 0,0 38-128,0-38 0,0 39-128,0-26 0,-26 12-128,26 14 128,-12-1-256,12-25 128,0 13-128,0 12 128,0-38-128,0 13 128,0 12-128,0-25 0,0 0-384,0 0 0,0 0-640,0 0 128,0-25-384,0 12 128</inkml:trace>
   <inkml:trace contextRef="#ctx0" brushRef="#br0" timeOffset="14238.5641">4792 809 2816,'0'0'1408,"0"0"-1408,0 0 2432,0 0-2304,0 0 128,12 0 256,-12 0 0,0 0-640,26 0 0,-26 0 384,0 0 128,38 0-256,-38 0 128,13 0-256,13 0 128,-13 0-128,12 0 0,-12 0 0,13 0 0,-26 0 0,0 0 0,13 0 128,12 0 0,-25 0 0,0 0 128,0 0-128,0 0 128,0 0 0,0 0 0,0 0-256,0 0 128,0 0-128,0 0 128,0 0-128,0 0 128,0 0-256,0 0 128,0 12 0,0-12 0,0 26 0,0-26 0,0 0 0,0 13 0,0 12 0,0-12 0,0 13 0,0-26 128,0 38-128,0-25 128,0 12-128,0-12 0,-25 25 0,25-12 0,0-13 0,0 12 0,0-12-128,0 13 128,0-26 0,0 12 128,0 14-128,0-26 128,-13 0-128,13 0 128,0 13-128,0-13 128,0 0-128,0 0 128,0 0-128,-26 0 0,13 0 0,13 0 0,0 0 0,-25 0 0,12 0 0,13 0 0,0 0 0,-26 0 0,13-13 0,13 13 0,-25 0 0,25 0 0,-13 0-384,13 0 128,0 0-1152,-26 0 0</inkml:trace>
   <inkml:trace contextRef="#ctx0" brushRef="#br0" timeOffset="18948.5628">321 879 2048,'-13'0'1024,"13"0"128,0-12 128,0 12-1280,-26 0 128,13 0-128,13 0 128,-38 0-256,38 0 128,-39 0 0,39 12 128,-38 14-128,12-26 0,13 38 0,-12-38 0,12 39 0,-25-39 0,38 38 0,-26-38 0,13 38 0,13-25 128,0 13-128,0 12 128,0-25 0,13 13 0,13 12-128,-14 0 128,14-25-128,12 13 128,1-26-128,-1 13 128,-25-13-128,26 0 128,-14 0-128,14-13 128,-26 13-128,25-26 128,-12 13-128,12 13 0,-38-38 256,39 12 0,-26 14 0,12-14 0,-25 13 0,0-12 128,13 12 0,-13-26 0,0 39-128,0-38 0,-13 12-128,13 14 0,-25-14-128,12 13 128,-13 13-128,13-25 128,-12 12-256,12 13 128,13 0-512,-26 0 0,13 0-768,13 0 0</inkml:trace>
@@ -9699,7 +9704,7 @@
   <inkml:trace contextRef="#ctx0" brushRef="#br0" timeOffset="24895.8288">3150 1732 2176,'0'0'1024,"25"0"-128,-25 0 1152,0 0-1792,0 0 0,0 0 384,0 0 0,0 0-768,0 0 128,0 26 384,0-26 0,0 38-128,0-38 0,0 38-128,0-25 128,-25 13-256,25-14 128,0 14 0,0 12 0,-13-38-128,13 13 128,0 12-640,0-25 0,0 0-768,0 0 128</inkml:trace>
   <inkml:trace contextRef="#ctx0" brushRef="#br0" timeOffset="27029.1828">4849 295 2688,'0'0'1280,"0"-26"-768,0 26 1280,0 0-1664,0 0 128,0 0 0,0 0 128,13 0-384,-13 26 128,0-26 256,0 13 0,0 13-128,26-13 0,-26 25 0,0-12 0,0 12-256,0 1 0,0-1 0,0 1 128,0-1-128,0 1 0,0-1 0,0-25 0,0 26 0,0-1 0,0-12-512,0 12 128,12-25-768,-12 13 128</inkml:trace>
   <inkml:trace contextRef="#ctx0" brushRef="#br0" timeOffset="27716.5763">4907 1232 2048,'0'0'1024,"0"26"0,0-26 768,0 0-1664,0 0 128,0 0 128,0 0 0,0 13-384,0 12 128,0-12 256,0 13 0,0 12 0,0-25 0,-26 25-128,26 1 128,-13-1-256,13 0 0,0 1-128,0-14 128,0 14-128,0-1 128,0 0-128,0-38 128,0 13-512,0 13 0,0-26-768,0 13 0</inkml:trace>
-  <inkml:trace contextRef="#ctx0" brushRef="#br0" timeOffset="30235.6496">1751 64 1408,'0'0'640,"13"0"1024,13 0-384,-26 0-1152,0 0 0,38 0 256,-38 0 0,39 0-512,-27 0 128,14 0 256,13 0 0,-1 0 0,-25 0 0,25 0-128,-12 0 128,12 0-256,1 0 128,-1 0-128,1 0 128,-1 0-128,1 0 0,-1 0 0,1 0 0,-1 0 0,1 0 128,-1 0 0,1 0 0,-1 0 0,1 0 0,-1-26 0,0 26 128,1 0-128,-1 26 0,1-26-128,-1 0 128,1 0-128,-1 0 128,1-26-128,-1 26 128,1 0-128,-1 0 128,1 0-128,-1 0 128,1 0-128,-1 0 0,-25 0 0,25 0 128,1 26-256,-14-26 128,14-26 0,-1 26 0,1 0 0,-1 26 0,-25-26 0,26 0 128,-1 0-128,-12 0 0,12 0 0,1 0 0,-1 0 0,1 0 128,-1 0-128,1 0 0,-27 0 0,27 0 0,-1 0 0,1 0 0,-14 0 0,14 0 0,-1 0 0,-25 0 0,13 0 0,12 0 0,1 13 0,-26-13 0,12 0 0,14 0 0,-26 0-128,12 0 128,14 0 0,-27 0 0,14 0 0,13 0 0,-27 0 0,14 25 0,12-25 0,-25 0 128,13 0 0,-13 0 0,12 0 0,-12 0 0,13 0 0,-26 0 0,38 0-128,-38 0 128,39 0-128,-39 0 128,13 0-128,12 0 128,-25 0-128,0 0 128,13 0-128,-13 0 128,0 0 0,26 0 0,-26 0-128,0 0 128,0 13-128,13-13 0,-13 0 0,0 0 128,25 0-128,-25 26 128,0-26-128,0 0 0,0 0 0,0 0 128,0 0-128,0 0 0,0 0 0,0 0 128,0 13 128,13-13 0,-13 0 0,0 0 0,0-13 0,0 13 128,0 0-128,0 0 0,0 0-256,0 0 128,0 13-128,0-13 0,0 0 0,0 0 0,0 0 0,0 0 0,0 0 0,0 0 0,0 0 0,0 0 0,0 0 0,-13 0 0,13 25 0,0-25 128,0 39-512,0-39 0,0 13-896,0 12 128,13-25-640,13 13 128</inkml:trace>
+  <inkml:trace contextRef="#ctx0" brushRef="#br0" timeOffset="30235.6495">1751 64 1408,'0'0'640,"13"0"1024,13 0-384,-26 0-1152,0 0 0,38 0 256,-38 0 0,39 0-512,-27 0 128,14 0 256,13 0 0,-1 0 0,-25 0 0,25 0-128,-12 0 128,12 0-256,1 0 128,-1 0-128,1 0 128,-1 0-128,1 0 0,-1 0 0,1 0 0,-1 0 0,1 0 128,-1 0 0,1 0 0,-1 0 0,1 0 0,-1-26 0,0 26 128,1 0-128,-1 26 0,1-26-128,-1 0 128,1 0-128,-1 0 128,1-26-128,-1 26 128,1 0-128,-1 0 128,1 0-128,-1 0 128,1 0-128,-1 0 0,-25 0 0,25 0 128,1 26-256,-14-26 128,14-26 0,-1 26 0,1 0 0,-1 26 0,-25-26 0,26 0 128,-1 0-128,-12 0 0,12 0 0,1 0 0,-1 0 0,1 0 128,-1 0-128,1 0 0,-27 0 0,27 0 0,-1 0 0,1 0 0,-14 0 0,14 0 0,-1 0 0,-25 0 0,13 0 0,12 0 0,1 13 0,-26-13 0,12 0 0,14 0 0,-26 0-128,12 0 128,14 0 0,-27 0 0,14 0 0,13 0 0,-27 0 0,14 25 0,12-25 0,-25 0 128,13 0 0,-13 0 0,12 0 0,-12 0 0,13 0 0,-26 0 0,38 0-128,-38 0 128,39 0-128,-39 0 128,13 0-128,12 0 128,-25 0-128,0 0 128,13 0-128,-13 0 128,0 0 0,26 0 0,-26 0-128,0 0 128,0 13-128,13-13 0,-13 0 0,0 0 128,25 0-128,-25 26 128,0-26-128,0 0 0,0 0 0,0 0 128,0 0-128,0 0 0,0 0 0,0 0 128,0 13 128,13-13 0,-13 0 0,0 0 0,0-13 0,0 13 128,0 0-128,0 0 0,0 0-256,0 0 128,0 13-128,0-13 0,0 0 0,0 0 0,0 0 0,0 0 0,0 0 0,0 0 0,0 0 0,0 0 0,0 0 0,-13 0 0,13 25 0,0-25 128,0 39-512,0-39 0,0 13-896,0 12 128,13-25-640,13 13 128</inkml:trace>
   <inkml:trace contextRef="#ctx0" brushRef="#br0" timeOffset="32103.7075">1732 2001 1664,'0'0'768,"13"0"512,-13 0 128,26 0-1280,-26-25 0,0 25 128,0 0 128,13 25-512,12-25 128,-12 0 256,13 0 0,-13 0-128,12 0 128,14 0-128,-1 0 0,-25 0-128,25 0 128,-12-25-128,13 25 128,-1 0-128,1 0 0,-1 0 0,1 0 128,12 0 0,13 0 0,-26 0 0,1 0 0,12 25 0,13-50 128,-25 25-128,12 0 0,13 0 0,-25 0 0,38 0-128,-39 0 0,1 0 0,12-13 0,-13 13 0,27 0 0,-27 0 0,13 0 128,-12 0-128,25 0 128,-26 0 0,1 0 0,-1 0-128,1 0 128,-1 0-128,14 0 128,-14 0-128,26 0 0,-25 0 0,-1 0 0,1 0 0,-1 0 0,1 0 0,12 0 128,-12 0-128,25 0 0,-26-26 0,1 26 0,-1 0 0,1 0 128,-1 0-128,1 0 0,-1 0 0,0 0 0,14 0 0,-14 0 0,1 0 0,-1 0 0,1 0 0,-1 0 128,-12 0-256,12 0 128,-25 0 0,13 0 0,12 0 0,-25 0 0,13 0 0,12 0 0,-38 0 0,39 0 128,-39 0-128,13 0 0,12 0 0,-25 0 0,13 0 0,-13 0 0,26 0 0,-26 0 0,0 0 0,13 0 0,-13 0 0,25 0 0,-25 0 0,0 0 0,0 0 0,0 0 0,0 0 0,0 0 0,13 0 0,-13-12 128,0 12-128,0 0 0,0 0 0,0 0 0,0 0 0,0 0 128,0 0-128,0 0 0,26 0 0,-26-26 128,0 26-128,0-13 0,0 13-128,0 0 128,0-25 0,0 25 0,0-13 0,0 13 0,0-26-512,0 14 128,0 12-896,0 0 128</inkml:trace>
   <inkml:trace contextRef="#ctx0" brushRef="#br0" timeOffset="33540.8024">540 988 1152,'0'0'512,"0"0"1280,0 0-768,0 0-768,0 0 0,0 0 128,0 0 0,0 0-512,0 0 0,13 0 384,-13 0 0,25 0-128,-25 0 0,13 0-128,13 0 128,-14 0-128,14 0 0,-13 0 128,13 0 0,12 0-128,-38 0 128,38-26 0,1 26 0,-26 0 0,25 0 0,-12 0-128,25 0 128,-12 0-128,-1 0 128,1 0 0,-1 0 128,1 0-128,-14-12 0,14 12 0,-1 0 0,1 0 0,-1 0 0,1 0-128,-1 0 0,0 0 0,-25 0 128,26 0-128,-14 0 0,14 0 0,-1 0 128,-38 0-128,39 0 128,-26 0-128,12 0 128,-25 0-128,13 0 0,13-26 0,-26 26 0,38 0 0,-38 0 0,13 0 0,13 0 0,-26 0 0,12 0 128,14 0-128,-26 0 0,0 0-640,0 0 128,0 0-640,0 0 0</inkml:trace>
   <inkml:trace contextRef="#ctx0" brushRef="#br0" timeOffset="35137.459">521 1130 256,'0'0'128,"0"0"1152,0 0-1280,0 0 384,0 0 0,0 0 384,0 0 128,13 0-1152,-13 0 128,25 0 640,-25 0 0,0 0-256,13 0 0,13 25 0,-14-25 0,14 0 0,-13 0 0,25 0-128,-12-25 128,13 25-128,-1 0 128,1 0-128,-1-13 0,1 13-128,-1 0 0,1 13 0,-1-13 0,0-13 0,-25 13 128,26 0-128,-1 0 0,1 0 0,25 0 0,-26 0 0,1 0 0,-1 0 0,14 0 0,-14 0 0,1 0 0,-1 0-128,1 0 128,-1 0 0,1 0 0,25-26 0,-51 26 0,25 0 0,-12 0 128,25 0-128,-25 0 0,12 0 0,1 0 0,-1 0 0,-25 0 128,25-13-128,-12 13 0,25 0 0,-25 0 0,13 0 0,-1 0 0,1 0 0,-27 0 0,53 0 128,-53 0 128,27 0-128,-1 0 128,-12 0-128,12 0 0,1 0 128,-39 0 0,38 0-256,1 0 128,-26 0-128,12 0 128,14 0 0,-26 0 0,12 0-128,14 0 128,-39 0-128,13 0 128,12 0-128,-12 0 0,13 0 0,-13 0 128,12 0-128,-25 0 0,13 0 0,13 0 0,-26 0 0,13 0 0,12 0-128,-25 0 128,0 0 0,13 0 0,13 0 0,-26 0 0,0 0 0,0 0 0,13 0 0,-13 0 0,25 0 0,-25 0 128,0 0-128,0 0 0,0 0 0,0 0 0,0 0-128,13 0 128,-13 0 0,0 0 128,0 0-128,26 0 0,-26 0-128,0 0 0,13 0-384,-13 0 0,25 0-768,-25 0 128</inkml:trace>
@@ -9707,8 +9712,8 @@
   <inkml:trace contextRef="#ctx0" brushRef="#br0" timeOffset="37006.5875">172 1074 2176,'-17'0'1024,"17"0"128,0 0 1024,0 0-1664,0 0 128,17-35 128,-17 35 128,0 0-1152,36 35 128,-36-35 640,0 0 0,0 0-256,0 0 0,0 18-128,17 17 0,-17-35-128,36 0 128,-36 53-512,0-53 128,0 0-640,0 18 128,0-18-640,17 0 128</inkml:trace>
   <inkml:trace contextRef="#ctx0" brushRef="#br0" timeOffset="37295.8842">322 1039 2944,'-35'35'1408,"35"-70"-1152,0 35 2048,0 35-2176,0-35 0,0 0 128,0 0 0,0 0-384,0 18 128,0 17 128,0-35 0,0 0-384,0 18 128,-17 17-640,17-35 0,0 18-256,0-18 128</inkml:trace>
   <inkml:trace contextRef="#ctx0" brushRef="#br0" timeOffset="37878.6772">308 1092 2432,'0'0'1152,"0"0"-896,0 0 2176,0 0-2304,0 0 0,0 0 0,0 0 128,0 0-256,18 0 0,-18 0 128,35 0 0,-35 0 0,0 0 0,18 0-128,17-35 128,-35 35-128,0 0 128,0-18-128,0 18 0,0 0 0,0 0 128,0 0-128,-35 0 0,35 0-128,-18 0 128,18 18 0,0-18 0,0 35 0,-35-35 0,35 0 128,0 18 128,-18 17 0,18-35 0,0 0 0,0 0 128,18 18-128,-18-18 128,35 0-256,-35 0 0,0 0-256,0 0 0,0 0-896,18 0 128,17 0-384,-35 0 128</inkml:trace>
-  <inkml:trace contextRef="#ctx0" brushRef="#br0" timeOffset="38256.02">474 981 2816,'0'0'1408,"0"0"-1280,0 0 2176,0 0-2176,0 26 0,0-26 128,0 0 128,0 13-384,-13 12 0,13-25 256,0 13 0,0 13-128,0-13 128,-25 12-128,25-12 0,-13 13-384,13-14 128,0 14-896,0-26 128,0 0-256,0 13 128</inkml:trace>
-  <inkml:trace contextRef="#ctx0" brushRef="#br0" timeOffset="38496.1236">346 1122 2560,'0'0'1280,"26"0"-896,-26 0 2304,0 0-2560,0 0 128,13 0 256,12-24 128,-25 24-768,13 0 128,13 0-128,-13 0 128,12 0-1024,-25 0 128</inkml:trace>
+  <inkml:trace contextRef="#ctx0" brushRef="#br0" timeOffset="38256.0199">474 981 2816,'0'0'1408,"0"0"-1280,0 0 2176,0 0-2176,0 26 0,0-26 128,0 0 128,0 13-384,-13 12 0,13-25 256,0 13 0,0 13-128,0-13 128,-25 12-128,25-12 0,-13 13-384,13-14 128,0 14-896,0-26 128,0 0-256,0 13 128</inkml:trace>
+  <inkml:trace contextRef="#ctx0" brushRef="#br0" timeOffset="38496.1235">346 1122 2560,'0'0'1280,"26"0"-896,-26 0 2304,0 0-2560,0 0 128,13 0 256,12-24 128,-25 24-768,13 0 128,13 0-128,-13 0 128,12 0-1024,-25 0 128</inkml:trace>
   <inkml:trace contextRef="#ctx0" brushRef="#br0" timeOffset="38960.1728">521 1078 2048,'0'0'1024,"0"0"0,0 0 512,0 0-1408,0 0 0,12 0 0,-12 0 0,26 0-256,-26 0 128,0 0 0,12 0 128,-12 0-128,0 0 0,0 0 0,0 0 128,0 0-128,0 13 128,-12 12-128,12-25 0,0 0 0,0 13 128,-26 13-128,26-26 128,-12 12 128,12-12 128,0 26 0,0-26 0,0 0 128,0 13 0,0-13 0,0 25 0,0-25-256,12 0 128,14 0-128,-26 0 0,12 0-256,14 0 128,-14 0-1536,14 0 128</inkml:trace>
 </inkml:ink>
 </file>
@@ -10467,7 +10472,7 @@
 </file>
 
 <file path=customXml/itemProps2.xml><?xml version="1.0" encoding="utf-8"?>
-<ds:datastoreItem xmlns:ds="http://schemas.openxmlformats.org/officeDocument/2006/customXml" ds:itemID="{AE6AE2E9-ABF5-4323-B57C-254DF261EEEB}">
+<ds:datastoreItem xmlns:ds="http://schemas.openxmlformats.org/officeDocument/2006/customXml" ds:itemID="{2D038460-7BC6-4857-A574-C71FFC10866E}">
   <ds:schemaRefs>
     <ds:schemaRef ds:uri="http://schemas.openxmlformats.org/officeDocument/2006/bibliography"/>
   </ds:schemaRefs>

</xml_diff>